<commit_message>
Code cleanup and draft paper updates.
</commit_message>
<xml_diff>
--- a/paper/manuscripts/20240412 SMA-REACT v2.docx
+++ b/paper/manuscripts/20240412 SMA-REACT v2.docx
@@ -653,26 +653,34 @@
     <w:p>
       <w:pPr>
         <w:rPr>
+          <w:del w:id="11" w:author="Walgren, Patrick" w:date="2024-05-20T20:15:00Z" w16du:dateUtc="2024-05-21T00:15:00Z"/>
           <w:b/>
           <w:bCs/>
         </w:rPr>
       </w:pPr>
-      <w:commentRangeStart w:id="11"/>
-      <w:r>
-        <w:t xml:space="preserve">In this work, we describe a new open-source GUI for constitutive model calibration of SMA actuators. We hope to provide a vital </w:t>
-      </w:r>
-      <w:commentRangeEnd w:id="11"/>
-      <w:r>
-        <w:rPr>
-          <w:rStyle w:val="CommentReference"/>
-        </w:rPr>
-        <w:commentReference w:id="11"/>
-      </w:r>
-      <w:r>
-        <w:t>link between materials scientists and SMA design engineers via an accessible software, written in python but requiring no programming experience. We focus on the temperature-driven Lagoudas 1-D constitutive model, but the methods and accompanying software described herein can be easily extended to consider other constitutive models, higher dimensional models (e.g., 3D models with anisotropic effects), and different loading modes (e.g., superelasticity).</w:t>
-      </w:r>
-    </w:p>
-    <w:p>
+      <w:commentRangeStart w:id="12"/>
+      <w:del w:id="13" w:author="Walgren, Patrick" w:date="2024-05-20T20:15:00Z" w16du:dateUtc="2024-05-21T00:15:00Z">
+        <w:r>
+          <w:delText xml:space="preserve">In this work, we describe a new open-source GUI for constitutive model calibration of SMA actuators. We hope to provide a vital </w:delText>
+        </w:r>
+        <w:commentRangeEnd w:id="12"/>
+        <w:r>
+          <w:rPr>
+            <w:rStyle w:val="CommentReference"/>
+          </w:rPr>
+          <w:commentReference w:id="12"/>
+        </w:r>
+        <w:r>
+          <w:delText>link between materials scientists and SMA design engineers via an accessible software, written in python but requiring no programming experience. We focus on the temperature-driven Lagoudas 1-D constitutive model, but the methods and accompanying software described herein can be easily extended to consider other constitutive models, higher dimensional models (e.g., 3D models with anisotropic effects), and different loading modes (e.g., superelasticity).</w:delText>
+        </w:r>
+      </w:del>
+    </w:p>
+    <w:p>
+      <w:pPr>
+        <w:rPr>
+          <w:del w:id="14" w:author="Walgren, Patrick" w:date="2024-05-20T20:16:00Z" w16du:dateUtc="2024-05-21T00:16:00Z"/>
+        </w:rPr>
+      </w:pPr>
       <w:r>
         <w:rPr>
           <w:highlight w:val="yellow"/>
@@ -698,119 +706,164 @@
         <w:t>The program then produces various figures to help visualize the complex shape memory alloy material behavior.</w:t>
       </w:r>
     </w:p>
-    <w:p/>
-    <w:p>
-      <w:bookmarkStart w:id="12" w:name="_Hlk164062025"/>
-      <w:r>
-        <w:rPr>
-          <w:highlight w:val="yellow"/>
-        </w:rPr>
-        <w:t>Furthermore, the calibration GUI finds the best fit of constitutive model parameters (martensitic elastic modulus, austenite start temperature, etc.) given filtered and synchronized experimental data.</w:t>
-      </w:r>
-      <w:r>
-        <w:t xml:space="preserve"> </w:t>
-      </w:r>
-      <w:bookmarkEnd w:id="12"/>
-      <w:r>
-        <w:t xml:space="preserve">Following the thermodynamically consistent model derived by Lagoudas, et al., the developed calibration routine </w:t>
-      </w:r>
-      <w:commentRangeStart w:id="13"/>
-      <w:r>
-        <w:t xml:space="preserve">leverages global optimization strategies to minimize error between model </w:t>
-      </w:r>
-      <w:commentRangeEnd w:id="13"/>
-      <w:r>
-        <w:rPr>
-          <w:rStyle w:val="CommentReference"/>
-        </w:rPr>
-        <w:commentReference w:id="13"/>
-      </w:r>
-      <w:r>
-        <w:t xml:space="preserve">prediction and experimental </w:t>
-      </w:r>
-      <w:r>
-        <w:lastRenderedPageBreak/>
-        <w:t>data.</w:t>
-      </w:r>
-      <w:r>
-        <w:t xml:space="preserve"> </w:t>
-      </w:r>
-      <w:r>
-        <w:t>The tool described herein enables the user to customize the optimization routine as well as the model parameters to be optimized (e.g., bounds and free variables).</w:t>
-      </w:r>
-      <w:r>
-        <w:t xml:space="preserve"> </w:t>
-      </w:r>
-      <w:r>
-        <w:t>Outputs from the calibration routine include a set of model parameters to be used in future analyses (i.e., material properties for FEA) and a thermodynamically consistent phase diagram based on calibrated model parameters.</w:t>
-      </w:r>
-      <w:r>
-        <w:t xml:space="preserve"> </w:t>
-      </w:r>
-      <w:r>
-        <w:t>The current workflow attempts to minimize tribal knowledge contained within the SMA constitutive modeling community by demystifying processes used for calibration. We hope this tool can provide an efficient workflow and salient guidance to others in the shape memory alloy community for years to come.</w:t>
-      </w:r>
-    </w:p>
-    <w:p>
-      <w:r>
-        <w:rPr>
+    <w:p>
+      <w:pPr>
+        <w:rPr>
+          <w:ins w:id="15" w:author="Walgren, Patrick" w:date="2024-05-20T20:16:00Z" w16du:dateUtc="2024-05-21T00:16:00Z"/>
+        </w:rPr>
+      </w:pPr>
+    </w:p>
+    <w:p>
+      <w:pPr>
+        <w:rPr>
+          <w:del w:id="16" w:author="Walgren, Patrick" w:date="2024-05-20T20:16:00Z" w16du:dateUtc="2024-05-21T00:16:00Z"/>
+        </w:rPr>
+      </w:pPr>
+      <w:ins w:id="17" w:author="Walgren, Patrick" w:date="2024-05-20T20:16:00Z" w16du:dateUtc="2024-05-21T00:16:00Z">
+        <w:r>
+          <w:rPr>
+            <w:highlight w:val="yellow"/>
+          </w:rPr>
+          <w:t>G</w:t>
+        </w:r>
+        <w:r>
+          <w:rPr>
+            <w:highlight w:val="yellow"/>
+          </w:rPr>
+          <w:t>iven filtered and synchronized experimental data, the calibration GUI finds the best fit of constitutive model parameters (martensitic elastic modulus, austenite start temperature, etc.).</w:t>
+        </w:r>
+        <w:r>
+          <w:t xml:space="preserve"> </w:t>
+        </w:r>
+      </w:ins>
+    </w:p>
+    <w:p>
+      <w:pPr>
+        <w:rPr>
+          <w:ins w:id="18" w:author="Walgren, Patrick" w:date="2024-05-20T20:16:00Z" w16du:dateUtc="2024-05-21T00:16:00Z"/>
           <w:b/>
           <w:bCs/>
         </w:rPr>
-        <w:t>Method description</w:t>
-      </w:r>
-    </w:p>
-    <w:p/>
-    <w:p>
-      <w:pPr>
+      </w:pPr>
+      <w:bookmarkStart w:id="19" w:name="_Hlk164062025"/>
+      <w:del w:id="20" w:author="Walgren, Patrick" w:date="2024-05-20T20:16:00Z" w16du:dateUtc="2024-05-21T00:16:00Z">
+        <w:r>
+          <w:rPr>
+            <w:highlight w:val="yellow"/>
+          </w:rPr>
+          <w:delText>Furthermore, the calibration GUI finds the best fit of constitutive model parameters (martensitic elastic modulus, austenite start temperature, etc.) given filtered and synchronized experimental data.</w:delText>
+        </w:r>
+        <w:r>
+          <w:delText xml:space="preserve"> </w:delText>
+        </w:r>
+      </w:del>
+      <w:bookmarkEnd w:id="19"/>
+      <w:r>
+        <w:t xml:space="preserve">Following the thermodynamically consistent model derived by Lagoudas, et al., the developed calibration routine </w:t>
+      </w:r>
+      <w:commentRangeStart w:id="21"/>
+      <w:r>
+        <w:t xml:space="preserve">leverages global optimization strategies to minimize error between model </w:t>
+      </w:r>
+      <w:commentRangeEnd w:id="21"/>
+      <w:r>
+        <w:rPr>
+          <w:rStyle w:val="CommentReference"/>
+        </w:rPr>
+        <w:commentReference w:id="21"/>
+      </w:r>
+      <w:r>
+        <w:t>prediction and experimental data.</w:t>
+      </w:r>
+      <w:r>
+        <w:t xml:space="preserve"> </w:t>
+      </w:r>
+      <w:r>
+        <w:t>The tool described herein enables the user to customize the optimization routine as well as the model parameters to be optimized (e.g., bounds and free variables).</w:t>
+      </w:r>
+      <w:r>
+        <w:t xml:space="preserve"> </w:t>
+      </w:r>
+      <w:r>
+        <w:t>Outputs from the calibration routine include a set of model parameters to be used in future analyses (i.e., material properties for FEA) and a thermodynamically consistent phase diagram based on calibrated model parameters.</w:t>
+      </w:r>
+      <w:r>
+        <w:t xml:space="preserve"> </w:t>
+      </w:r>
+      <w:ins w:id="22" w:author="Walgren, Patrick" w:date="2024-05-20T20:16:00Z" w16du:dateUtc="2024-05-21T00:16:00Z">
+        <w:r>
+          <w:t>We focus on the temperature-driven Lagoudas 1-D constitutive model, but the methods and accompanying software described herein can be easily extended to consider other constitutive models, higher dimensional models (e.g., 3D models with anisotropic effects), and different loading modes (e.g., superelasticity).</w:t>
+        </w:r>
+      </w:ins>
+    </w:p>
+    <w:p>
+      <w:del w:id="23" w:author="Walgren, Patrick" w:date="2024-05-20T20:16:00Z" w16du:dateUtc="2024-05-21T00:16:00Z">
+        <w:r>
+          <w:delText>The current workflow attempts to minimize tribal knowledge contained within the SMA constitutive modeling community by demystifying processes used for calibration. We hope this tool can provide an efficient workflow and salient guidance to others in the shape memory alloy community for years to come.</w:delText>
+        </w:r>
+      </w:del>
+    </w:p>
+    <w:p>
+      <w:r>
         <w:rPr>
           <w:b/>
           <w:bCs/>
         </w:rPr>
-      </w:pPr>
-      <w:r>
+        <w:lastRenderedPageBreak/>
+        <w:t>Method description</w:t>
+      </w:r>
+    </w:p>
+    <w:p/>
+    <w:p>
+      <w:pPr>
         <w:rPr>
           <w:b/>
           <w:bCs/>
         </w:rPr>
-        <w:t>Data-preprocessing</w:t>
-      </w:r>
-    </w:p>
-    <w:p/>
-    <w:p>
-      <w:commentRangeStart w:id="14"/>
+      </w:pPr>
       <w:r>
         <w:rPr>
           <w:b/>
           <w:bCs/>
         </w:rPr>
-        <w:t>Model</w:t>
-      </w:r>
-      <w:commentRangeEnd w:id="14"/>
-      <w:r>
-        <w:rPr>
-          <w:rStyle w:val="CommentReference"/>
-        </w:rPr>
-        <w:commentReference w:id="14"/>
-      </w:r>
+        <w:t>Data-preprocessing</w:t>
+      </w:r>
+    </w:p>
+    <w:p/>
+    <w:p>
+      <w:commentRangeStart w:id="24"/>
       <w:r>
         <w:rPr>
           <w:b/>
           <w:bCs/>
         </w:rPr>
+        <w:t>Model</w:t>
+      </w:r>
+      <w:commentRangeEnd w:id="24"/>
+      <w:r>
+        <w:rPr>
+          <w:rStyle w:val="CommentReference"/>
+        </w:rPr>
+        <w:commentReference w:id="24"/>
+      </w:r>
+      <w:r>
+        <w:rPr>
+          <w:b/>
+          <w:bCs/>
+        </w:rPr>
         <w:t xml:space="preserve"> calibration</w:t>
       </w:r>
     </w:p>
     <w:p/>
     <w:p>
-      <w:bookmarkStart w:id="15" w:name="_Hlk164062237"/>
+      <w:bookmarkStart w:id="25" w:name="_Hlk164062237"/>
       <w:r>
         <w:rPr>
           <w:highlight w:val="yellow"/>
         </w:rPr>
         <w:t>SMA Constitutive Model Calibration, or Parameter Identification, describes the process of finding the set of model parameters (Martensite Start Temperature, Maximum transformation strain, etc.) that best fit material experimental data in the mode of operation relevant for the engineering component of interest (e.g., tension, compression, torsion, or a combination thereof).</w:t>
       </w:r>
-      <w:bookmarkEnd w:id="15"/>
+      <w:bookmarkEnd w:id="25"/>
       <w:r>
         <w:t xml:space="preserve"> </w:t>
       </w:r>
@@ -819,7 +872,7 @@
       </w:r>
     </w:p>
     <w:p>
-      <w:bookmarkStart w:id="16" w:name="_Hlk164062255"/>
+      <w:bookmarkStart w:id="26" w:name="_Hlk164062255"/>
       <w:r>
         <w:rPr>
           <w:highlight w:val="yellow"/>
@@ -829,7 +882,7 @@
       <w:r>
         <w:t xml:space="preserve"> </w:t>
       </w:r>
-      <w:bookmarkEnd w:id="16"/>
+      <w:bookmarkEnd w:id="26"/>
       <w:r>
         <w:t>The inherent thermomechanical coupling present in SMAs makes it important to understand how the SMA component will behave when installed in the system and subject to relevant loading conditions.</w:t>
       </w:r>
@@ -863,7 +916,7 @@
       </w:r>
     </w:p>
     <w:p>
-      <w:bookmarkStart w:id="17" w:name="_Hlk164062335"/>
+      <w:bookmarkStart w:id="27" w:name="_Hlk164062335"/>
       <w:r>
         <w:rPr>
           <w:highlight w:val="yellow"/>
@@ -873,7 +926,7 @@
       <w:r>
         <w:t xml:space="preserve"> </w:t>
       </w:r>
-      <w:bookmarkEnd w:id="17"/>
+      <w:bookmarkEnd w:id="27"/>
       <w:r>
         <w:t xml:space="preserve">Closed-form analytical results/expressions can be derived for simple models (e.g., cite </w:t>
       </w:r>
@@ -956,50 +1009,93 @@
       </w:r>
     </w:p>
     <w:p>
-      <w:bookmarkStart w:id="18" w:name="_Hlk164063250"/>
+      <w:bookmarkStart w:id="28" w:name="_Hlk164063250"/>
       <w:r>
         <w:rPr>
           <w:highlight w:val="yellow"/>
         </w:rPr>
+        <w:t>For this work, due to the inherent interdependence of so many material properties, and assuming that the driving factor for calibration is proper fit of experimental data, we can approach the calibration problem as a numerical optimization problem.</w:t>
+      </w:r>
+      <w:r>
+        <w:t xml:space="preserve"> </w:t>
+      </w:r>
+      <w:bookmarkEnd w:id="28"/>
+      <w:r>
+        <w:t xml:space="preserve">For constant force thermal cycle experiments, strain is measured as a function of temperature at certain stress levels. We seek a set of material properties that best matches the experimental data over this set of experiments. This can be represented as a mathematical optimization problem.  </w:t>
+      </w:r>
+    </w:p>
+    <w:p>
+      <w:bookmarkStart w:id="29" w:name="_Hlk164063265"/>
+      <w:r>
+        <w:rPr>
+          <w:highlight w:val="yellow"/>
+        </w:rPr>
         <w:lastRenderedPageBreak/>
-        <w:t>For this work, due to the inherent interdependence of so many material properties, and assuming that the driving factor for calibration is proper fit of experimental data, we can approach the calibration problem as a numerical optimization problem.</w:t>
+        <w:t>Because of the aforementioned material property interdependence, we use a hybrid optimization scheme to best balance global searches with local optima; when multiple experiments are conducted, this optimization problem is overdetermined so there may exist many local optima.</w:t>
       </w:r>
       <w:r>
         <w:t xml:space="preserve"> </w:t>
       </w:r>
-      <w:bookmarkEnd w:id="18"/>
-      <w:r>
-        <w:t xml:space="preserve">For constant force thermal cycle experiments, strain is measured as a function of temperature at certain stress levels. We seek a set of material properties that best matches the experimental data over this set of experiments. This can be represented as a mathematical optimization problem.  </w:t>
-      </w:r>
-    </w:p>
-    <w:p>
-      <w:bookmarkStart w:id="19" w:name="_Hlk164063265"/>
+      <w:bookmarkEnd w:id="29"/>
+      <w:r>
+        <w:t xml:space="preserve">Hybrid optimization consists of two main stages: global optimization followed by a local search on the best set of design variables that the global optimization found. The global optimization searches the entire space and hopefully finds the small region where the best solution lies. Then, based on that point, a gradient-based optimization is implemented to find the mathematical optimum point in that smaller subset of the design space. Hybrid optimization has a better chance of finding the true optimum because the preliminary global optimization acts as a “Greedy design of experiments” – it selectively samples points based on knowledge gained in the past. </w:t>
+      </w:r>
+    </w:p>
+    <w:p>
+      <w:bookmarkStart w:id="30" w:name="_Hlk164063272"/>
       <w:r>
         <w:rPr>
           <w:highlight w:val="yellow"/>
         </w:rPr>
-        <w:t>Because of the aforementioned material property interdependence, we use a hybrid optimization scheme to best balance global searches with local optima; when multiple experiments are conducted, this optimization problem is overdetermined so there may exist many local optima.</w:t>
-      </w:r>
-      <w:r>
+        <w:t>Our tool leverages the genetic algorithm NSGA-II</w:t>
+      </w:r>
+      <w:r>
+        <w:rPr>
+          <w:highlight w:val="yellow"/>
+        </w:rPr>
         <w:t xml:space="preserve"> </w:t>
       </w:r>
-      <w:bookmarkEnd w:id="19"/>
-      <w:r>
-        <w:t xml:space="preserve">Hybrid optimization consists of two main stages: global optimization followed by a local search on the best set of design variables that the global optimization found. The global optimization searches the entire space and hopefully finds the small region where the best solution lies. Then, based on that point, a gradient-based optimization is implemented to find the mathematical optimum point in that smaller subset of the design space. Hybrid optimization has a better chance of finding the true optimum because the preliminary global optimization acts as a “Greedy design of experiments” – it selectively samples points based on knowledge gained in the past. </w:t>
-      </w:r>
-    </w:p>
-    <w:p>
-      <w:bookmarkStart w:id="20" w:name="_Hlk164063272"/>
       <w:r>
         <w:rPr>
           <w:highlight w:val="yellow"/>
         </w:rPr>
-        <w:t>Our tool leverages the genetic algorithm NSGA-II</w:t>
+        <w:fldChar w:fldCharType="begin"/>
       </w:r>
       <w:r>
         <w:rPr>
           <w:highlight w:val="yellow"/>
         </w:rPr>
+        <w:instrText xml:space="preserve"> ADDIN ZOTERO_ITEM CSL_CITATION {"citationID":"9V31gCsb","properties":{"formattedCitation":"[12], [13]","plainCitation":"[12], [13]","noteIndex":0},"citationItems":[{"id":1584,"uris":["http://zotero.org/users/4607708/items/RIYJC9WC"],"itemData":{"id":1584,"type":"article-journal","container-title":"IEEE transactions on evolutionary computation","issue":"2","page":"182–197","source":"Google Scholar","title":"A fast and elitist multiobjective genetic algorithm: NSGA-II","title-short":"A fast and elitist multiobjective genetic algorithm","volume":"6","author":[{"family":"Deb","given":"Kalyanmoy"},{"family":"Pratap","given":"Amrit"},{"family":"Agarwal","given":"Sameer"},{"family":"Meyarivan","given":"TAMT"}],"issued":{"date-parts":[["2002"]]}}},{"id":2672,"uris":["http://zotero.org/users/4607708/items/XBHA58DW"],"itemData":{"id":2672,"type":"article-journal","container-title":"Journal of Machine Learning Research","page":"2171–2175","title":"DEAP: Evolutionary Algorithms Made Easy","volume":"13","author":[{"family":"Fortin","given":"Félix-Antoine"},{"family":"Rainville","given":"François-Michel De"},{"family":"Gardner","given":"Marc-André"},{"family":"Parizeau","given":"Marc"},{"family":"Gagné","given":"Christian"}],"issued":{"date-parts":[["2012",7]]}}}],"schema":"https://github.com/citation-style-language/schema/raw/master/csl-citation.json"} </w:instrText>
+      </w:r>
+      <w:r>
+        <w:rPr>
+          <w:highlight w:val="yellow"/>
+        </w:rPr>
+        <w:fldChar w:fldCharType="separate"/>
+      </w:r>
+      <w:r>
+        <w:rPr>
+          <w:rFonts w:ascii="Calibri" w:hAnsi="Calibri" w:cs="Calibri"/>
+          <w:highlight w:val="yellow"/>
+        </w:rPr>
+        <w:t>[12], [13]</w:t>
+      </w:r>
+      <w:r>
+        <w:rPr>
+          <w:highlight w:val="yellow"/>
+        </w:rPr>
+        <w:fldChar w:fldCharType="end"/>
+      </w:r>
+      <w:r>
+        <w:rPr>
+          <w:highlight w:val="yellow"/>
+        </w:rPr>
+        <w:t xml:space="preserve"> for the global search and then SLSQP implemented in SciPy</w:t>
+      </w:r>
+      <w:r>
+        <w:rPr>
+          <w:highlight w:val="yellow"/>
+        </w:rPr>
         <w:t xml:space="preserve"> </w:t>
       </w:r>
       <w:r>
@@ -1012,7 +1108,7 @@
         <w:rPr>
           <w:highlight w:val="yellow"/>
         </w:rPr>
-        <w:instrText xml:space="preserve"> ADDIN ZOTERO_ITEM CSL_CITATION {"citationID":"9V31gCsb","properties":{"formattedCitation":"[12], [13]","plainCitation":"[12], [13]","noteIndex":0},"citationItems":[{"id":1584,"uris":["http://zotero.org/users/4607708/items/RIYJC9WC"],"itemData":{"id":1584,"type":"article-journal","container-title":"IEEE transactions on evolutionary computation","issue":"2","page":"182–197","source":"Google Scholar","title":"A fast and elitist multiobjective genetic algorithm: NSGA-II","title-short":"A fast and elitist multiobjective genetic algorithm","volume":"6","author":[{"family":"Deb","given":"Kalyanmoy"},{"family":"Pratap","given":"Amrit"},{"family":"Agarwal","given":"Sameer"},{"family":"Meyarivan","given":"TAMT"}],"issued":{"date-parts":[["2002"]]}}},{"id":2672,"uris":["http://zotero.org/users/4607708/items/XBHA58DW"],"itemData":{"id":2672,"type":"article-journal","container-title":"Journal of Machine Learning Research","page":"2171–2175","title":"DEAP: Evolutionary Algorithms Made Easy","volume":"13","author":[{"family":"Fortin","given":"Félix-Antoine"},{"family":"Rainville","given":"François-Michel De"},{"family":"Gardner","given":"Marc-André"},{"family":"Parizeau","given":"Marc"},{"family":"Gagné","given":"Christian"}],"issued":{"date-parts":[["2012",7]]}}}],"schema":"https://github.com/citation-style-language/schema/raw/master/csl-citation.json"} </w:instrText>
+        <w:instrText xml:space="preserve"> ADDIN ZOTERO_ITEM CSL_CITATION {"citationID":"n23ijMVk","properties":{"formattedCitation":"[14]","plainCitation":"[14]","noteIndex":0},"citationItems":[{"id":3596,"uris":["http://zotero.org/users/4607708/items/C85DZUAW"],"itemData":{"id":3596,"type":"article-journal","abstract":"Abstract\n            SciPy is an open-source scientific computing library for the Python programming language. Since its initial release in 2001, SciPy has become a de facto standard for leveraging scientific algorithms in Python, with over 600 unique code contributors, thousands of dependent packages, over 100,000 dependent repositories and millions of downloads per year. In this work, we provide an overview of the capabilities and development practices of SciPy 1.0 and highlight some recent technical developments.","container-title":"Nature Methods","DOI":"10.1038/s41592-019-0686-2","ISSN":"1548-7091, 1548-7105","issue":"3","journalAbbreviation":"Nat Methods","language":"en","page":"261-272","source":"DOI.org (Crossref)","title":"SciPy 1.0: fundamental algorithms for scientific computing in Python","title-short":"SciPy 1.0","volume":"17","author":[{"family":"Virtanen","given":"Pauli"},{"family":"Gommers","given":"Ralf"},{"family":"Oliphant","given":"Travis E."},{"family":"Haberland","given":"Matt"},{"family":"Reddy","given":"Tyler"},{"family":"Cournapeau","given":"David"},{"family":"Burovski","given":"Evgeni"},{"family":"Peterson","given":"Pearu"},{"family":"Weckesser","given":"Warren"},{"family":"Bright","given":"Jonathan"},{"family":"Van Der Walt","given":"Stéfan J."},{"family":"Brett","given":"Matthew"},{"family":"Wilson","given":"Joshua"},{"family":"Millman","given":"K. Jarrod"},{"family":"Mayorov","given":"Nikolay"},{"family":"Nelson","given":"Andrew R. J."},{"family":"Jones","given":"Eric"},{"family":"Kern","given":"Robert"},{"family":"Larson","given":"Eric"},{"family":"Carey","given":"C J"},{"family":"Polat","given":"İlhan"},{"family":"Feng","given":"Yu"},{"family":"Moore","given":"Eric W."},{"family":"VanderPlas","given":"Jake"},{"family":"Laxalde","given":"Denis"},{"family":"Perktold","given":"Josef"},{"family":"Cimrman","given":"Robert"},{"family":"Henriksen","given":"Ian"},{"family":"Quintero","given":"E. A."},{"family":"Harris","given":"Charles R."},{"family":"Archibald","given":"Anne M."},{"family":"Ribeiro","given":"Antônio H."},{"family":"Pedregosa","given":"Fabian"},{"family":"Van Mulbregt","given":"Paul"},{"literal":"SciPy 1.0 Contributors"},{"family":"Vijaykumar","given":"Aditya"},{"family":"Bardelli","given":"Alessandro Pietro"},{"family":"Rothberg","given":"Alex"},{"family":"Hilboll","given":"Andreas"},{"family":"Kloeckner","given":"Andreas"},{"family":"Scopatz","given":"Anthony"},{"family":"Lee","given":"Antony"},{"family":"Rokem","given":"Ariel"},{"family":"Woods","given":"C. Nathan"},{"family":"Fulton","given":"Chad"},{"family":"Masson","given":"Charles"},{"family":"Häggström","given":"Christian"},{"family":"Fitzgerald","given":"Clark"},{"family":"Nicholson","given":"David A."},{"family":"Hagen","given":"David R."},{"family":"Pasechnik","given":"Dmitrii V."},{"family":"Olivetti","given":"Emanuele"},{"family":"Martin","given":"Eric"},{"family":"Wieser","given":"Eric"},{"family":"Silva","given":"Fabrice"},{"family":"Lenders","given":"Felix"},{"family":"Wilhelm","given":"Florian"},{"family":"Young","given":"G."},{"family":"Price","given":"Gavin A."},{"family":"Ingold","given":"Gert-Ludwig"},{"family":"Allen","given":"Gregory E."},{"family":"Lee","given":"Gregory R."},{"family":"Audren","given":"Hervé"},{"family":"Probst","given":"Irvin"},{"family":"Dietrich","given":"Jörg P."},{"family":"Silterra","given":"Jacob"},{"family":"Webber","given":"James T"},{"family":"Slavič","given":"Janko"},{"family":"Nothman","given":"Joel"},{"family":"Buchner","given":"Johannes"},{"family":"Kulick","given":"Johannes"},{"family":"Schönberger","given":"Johannes L."},{"family":"De Miranda Cardoso","given":"José Vinícius"},{"family":"Reimer","given":"Joscha"},{"family":"Harrington","given":"Joseph"},{"family":"Rodríguez","given":"Juan Luis Cano"},{"family":"Nunez-Iglesias","given":"Juan"},{"family":"Kuczynski","given":"Justin"},{"family":"Tritz","given":"Kevin"},{"family":"Thoma","given":"Martin"},{"family":"Newville","given":"Matthew"},{"family":"Kümmerer","given":"Matthias"},{"family":"Bolingbroke","given":"Maximilian"},{"family":"Tartre","given":"Michael"},{"family":"Pak","given":"Mikhail"},{"family":"Smith","given":"Nathaniel J."},{"family":"Nowaczyk","given":"Nikolai"},{"family":"Shebanov","given":"Nikolay"},{"family":"Pavlyk","given":"Oleksandr"},{"family":"Brodtkorb","given":"Per A."},{"family":"Lee","given":"Perry"},{"family":"McGibbon","given":"Robert T."},{"family":"Feldbauer","given":"Roman"},{"family":"Lewis","given":"Sam"},{"family":"Tygier","given":"Sam"},{"family":"Sievert","given":"Scott"},{"family":"Vigna","given":"Sebastiano"},{"family":"Peterson","given":"Stefan"},{"family":"More","given":"Surhud"},{"family":"Pudlik","given":"Tadeusz"},{"family":"Oshima","given":"Takuya"},{"family":"Pingel","given":"Thomas J."},{"family":"Robitaille","given":"Thomas P."},{"family":"Spura","given":"Thomas"},{"family":"Jones","given":"Thouis R."},{"family":"Cera","given":"Tim"},{"family":"Leslie","given":"Tim"},{"family":"Zito","given":"Tiziano"},{"family":"Krauss","given":"Tom"},{"family":"Upadhyay","given":"Utkarsh"},{"family":"Halchenko","given":"Yaroslav O."},{"family":"Vázquez-Baeza","given":"Yoshiki"}],"issued":{"date-parts":[["2020",3,2]]}}}],"schema":"https://github.com/citation-style-language/schema/raw/master/csl-citation.json"} </w:instrText>
       </w:r>
       <w:r>
         <w:rPr>
@@ -1025,7 +1121,7 @@
           <w:rFonts w:ascii="Calibri" w:hAnsi="Calibri" w:cs="Calibri"/>
           <w:highlight w:val="yellow"/>
         </w:rPr>
-        <w:t>[12], [13]</w:t>
+        <w:t>[14]</w:t>
       </w:r>
       <w:r>
         <w:rPr>
@@ -1037,55 +1133,12 @@
         <w:rPr>
           <w:highlight w:val="yellow"/>
         </w:rPr>
-        <w:t xml:space="preserve"> for the global search and then SLSQP implemented in SciPy</w:t>
-      </w:r>
-      <w:r>
-        <w:rPr>
-          <w:highlight w:val="yellow"/>
-        </w:rPr>
+        <w:t xml:space="preserve"> for the local search, although the tool is modular and other optimization algorithms can be easily inserted in lieu of the ones discussed herein.</w:t>
+      </w:r>
+      <w:r>
         <w:t xml:space="preserve"> </w:t>
       </w:r>
-      <w:r>
-        <w:rPr>
-          <w:highlight w:val="yellow"/>
-        </w:rPr>
-        <w:fldChar w:fldCharType="begin"/>
-      </w:r>
-      <w:r>
-        <w:rPr>
-          <w:highlight w:val="yellow"/>
-        </w:rPr>
-        <w:instrText xml:space="preserve"> ADDIN ZOTERO_ITEM CSL_CITATION {"citationID":"n23ijMVk","properties":{"formattedCitation":"[14]","plainCitation":"[14]","noteIndex":0},"citationItems":[{"id":3596,"uris":["http://zotero.org/users/4607708/items/C85DZUAW"],"itemData":{"id":3596,"type":"article-journal","abstract":"Abstract\n            SciPy is an open-source scientific computing library for the Python programming language. Since its initial release in 2001, SciPy has become a de facto standard for leveraging scientific algorithms in Python, with over 600 unique code contributors, thousands of dependent packages, over 100,000 dependent repositories and millions of downloads per year. In this work, we provide an overview of the capabilities and development practices of SciPy 1.0 and highlight some recent technical developments.","container-title":"Nature Methods","DOI":"10.1038/s41592-019-0686-2","ISSN":"1548-7091, 1548-7105","issue":"3","journalAbbreviation":"Nat Methods","language":"en","page":"261-272","source":"DOI.org (Crossref)","title":"SciPy 1.0: fundamental algorithms for scientific computing in Python","title-short":"SciPy 1.0","volume":"17","author":[{"family":"Virtanen","given":"Pauli"},{"family":"Gommers","given":"Ralf"},{"family":"Oliphant","given":"Travis E."},{"family":"Haberland","given":"Matt"},{"family":"Reddy","given":"Tyler"},{"family":"Cournapeau","given":"David"},{"family":"Burovski","given":"Evgeni"},{"family":"Peterson","given":"Pearu"},{"family":"Weckesser","given":"Warren"},{"family":"Bright","given":"Jonathan"},{"family":"Van Der Walt","given":"Stéfan J."},{"family":"Brett","given":"Matthew"},{"family":"Wilson","given":"Joshua"},{"family":"Millman","given":"K. Jarrod"},{"family":"Mayorov","given":"Nikolay"},{"family":"Nelson","given":"Andrew R. J."},{"family":"Jones","given":"Eric"},{"family":"Kern","given":"Robert"},{"family":"Larson","given":"Eric"},{"family":"Carey","given":"C J"},{"family":"Polat","given":"İlhan"},{"family":"Feng","given":"Yu"},{"family":"Moore","given":"Eric W."},{"family":"VanderPlas","given":"Jake"},{"family":"Laxalde","given":"Denis"},{"family":"Perktold","given":"Josef"},{"family":"Cimrman","given":"Robert"},{"family":"Henriksen","given":"Ian"},{"family":"Quintero","given":"E. A."},{"family":"Harris","given":"Charles R."},{"family":"Archibald","given":"Anne M."},{"family":"Ribeiro","given":"Antônio H."},{"family":"Pedregosa","given":"Fabian"},{"family":"Van Mulbregt","given":"Paul"},{"literal":"SciPy 1.0 Contributors"},{"family":"Vijaykumar","given":"Aditya"},{"family":"Bardelli","given":"Alessandro Pietro"},{"family":"Rothberg","given":"Alex"},{"family":"Hilboll","given":"Andreas"},{"family":"Kloeckner","given":"Andreas"},{"family":"Scopatz","given":"Anthony"},{"family":"Lee","given":"Antony"},{"family":"Rokem","given":"Ariel"},{"family":"Woods","given":"C. Nathan"},{"family":"Fulton","given":"Chad"},{"family":"Masson","given":"Charles"},{"family":"Häggström","given":"Christian"},{"family":"Fitzgerald","given":"Clark"},{"family":"Nicholson","given":"David A."},{"family":"Hagen","given":"David R."},{"family":"Pasechnik","given":"Dmitrii V."},{"family":"Olivetti","given":"Emanuele"},{"family":"Martin","given":"Eric"},{"family":"Wieser","given":"Eric"},{"family":"Silva","given":"Fabrice"},{"family":"Lenders","given":"Felix"},{"family":"Wilhelm","given":"Florian"},{"family":"Young","given":"G."},{"family":"Price","given":"Gavin A."},{"family":"Ingold","given":"Gert-Ludwig"},{"family":"Allen","given":"Gregory E."},{"family":"Lee","given":"Gregory R."},{"family":"Audren","given":"Hervé"},{"family":"Probst","given":"Irvin"},{"family":"Dietrich","given":"Jörg P."},{"family":"Silterra","given":"Jacob"},{"family":"Webber","given":"James T"},{"family":"Slavič","given":"Janko"},{"family":"Nothman","given":"Joel"},{"family":"Buchner","given":"Johannes"},{"family":"Kulick","given":"Johannes"},{"family":"Schönberger","given":"Johannes L."},{"family":"De Miranda Cardoso","given":"José Vinícius"},{"family":"Reimer","given":"Joscha"},{"family":"Harrington","given":"Joseph"},{"family":"Rodríguez","given":"Juan Luis Cano"},{"family":"Nunez-Iglesias","given":"Juan"},{"family":"Kuczynski","given":"Justin"},{"family":"Tritz","given":"Kevin"},{"family":"Thoma","given":"Martin"},{"family":"Newville","given":"Matthew"},{"family":"Kümmerer","given":"Matthias"},{"family":"Bolingbroke","given":"Maximilian"},{"family":"Tartre","given":"Michael"},{"family":"Pak","given":"Mikhail"},{"family":"Smith","given":"Nathaniel J."},{"family":"Nowaczyk","given":"Nikolai"},{"family":"Shebanov","given":"Nikolay"},{"family":"Pavlyk","given":"Oleksandr"},{"family":"Brodtkorb","given":"Per A."},{"family":"Lee","given":"Perry"},{"family":"McGibbon","given":"Robert T."},{"family":"Feldbauer","given":"Roman"},{"family":"Lewis","given":"Sam"},{"family":"Tygier","given":"Sam"},{"family":"Sievert","given":"Scott"},{"family":"Vigna","given":"Sebastiano"},{"family":"Peterson","given":"Stefan"},{"family":"More","given":"Surhud"},{"family":"Pudlik","given":"Tadeusz"},{"family":"Oshima","given":"Takuya"},{"family":"Pingel","given":"Thomas J."},{"family":"Robitaille","given":"Thomas P."},{"family":"Spura","given":"Thomas"},{"family":"Jones","given":"Thouis R."},{"family":"Cera","given":"Tim"},{"family":"Leslie","given":"Tim"},{"family":"Zito","given":"Tiziano"},{"family":"Krauss","given":"Tom"},{"family":"Upadhyay","given":"Utkarsh"},{"family":"Halchenko","given":"Yaroslav O."},{"family":"Vázquez-Baeza","given":"Yoshiki"}],"issued":{"date-parts":[["2020",3,2]]}}}],"schema":"https://github.com/citation-style-language/schema/raw/master/csl-citation.json"} </w:instrText>
-      </w:r>
-      <w:r>
-        <w:rPr>
-          <w:highlight w:val="yellow"/>
-        </w:rPr>
-        <w:fldChar w:fldCharType="separate"/>
-      </w:r>
-      <w:r>
-        <w:rPr>
-          <w:rFonts w:ascii="Calibri" w:hAnsi="Calibri" w:cs="Calibri"/>
-          <w:highlight w:val="yellow"/>
-        </w:rPr>
-        <w:t>[14]</w:t>
-      </w:r>
-      <w:r>
-        <w:rPr>
-          <w:highlight w:val="yellow"/>
-        </w:rPr>
-        <w:fldChar w:fldCharType="end"/>
-      </w:r>
-      <w:r>
-        <w:rPr>
-          <w:highlight w:val="yellow"/>
-        </w:rPr>
-        <w:t xml:space="preserve"> for the local search, although the tool is modular and other optimization algorithms can be easily inserted in lieu of the ones discussed herein.</w:t>
-      </w:r>
-      <w:r>
-        <w:t xml:space="preserve"> </w:t>
-      </w:r>
-      <w:bookmarkEnd w:id="20"/>
+      <w:bookmarkEnd w:id="30"/>
       <w:r>
         <w:t xml:space="preserve">The population size for NSGA-II is commonly set to 100 and the genetic algorithm is typically run for at least 10 generations, while SLSQP is set to run for approximately 100 maximum iterations. All optimization parameters are modifiable in the GUI. </w:t>
       </w:r>
@@ -1107,9 +1160,9 @@
       </w:r>
     </w:p>
     <w:p>
-      <w:bookmarkStart w:id="21" w:name="_Hlk164063389"/>
-      <w:commentRangeStart w:id="22"/>
-      <w:commentRangeStart w:id="23"/>
+      <w:bookmarkStart w:id="31" w:name="_Hlk164063389"/>
+      <w:commentRangeStart w:id="32"/>
+      <w:commentRangeStart w:id="33"/>
       <w:r>
         <w:rPr>
           <w:highlight w:val="yellow"/>
@@ -1125,23 +1178,23 @@
       <w:r>
         <w:t xml:space="preserve"> </w:t>
       </w:r>
-      <w:bookmarkEnd w:id="21"/>
+      <w:bookmarkEnd w:id="31"/>
       <w:r>
         <w:t>In this</w:t>
       </w:r>
-      <w:commentRangeEnd w:id="22"/>
+      <w:commentRangeEnd w:id="32"/>
       <w:r>
         <w:rPr>
           <w:rStyle w:val="CommentReference"/>
         </w:rPr>
-        <w:commentReference w:id="22"/>
-      </w:r>
-      <w:commentRangeEnd w:id="23"/>
+        <w:commentReference w:id="32"/>
+      </w:r>
+      <w:commentRangeEnd w:id="33"/>
       <w:r>
         <w:rPr>
           <w:rStyle w:val="CommentReference"/>
         </w:rPr>
-        <w:commentReference w:id="23"/>
+        <w:commentReference w:id="33"/>
       </w:r>
       <w:r>
         <w:t xml:space="preserve"> work, we will discuss the commonly used temperature- and strain-driven implementation of this model for wider applicability in standard finite element suites. From the perspective of model calibration, seventeen unique but dependent model parameters must be found to best match experimental data. </w:t>
@@ -1848,7 +1901,6 @@
                 <w:b/>
                 <w:bCs/>
               </w:rPr>
-              <w:lastRenderedPageBreak/>
               <w:t>Transformation strain properties</w:t>
             </w:r>
           </w:p>
@@ -2411,7 +2463,7 @@
     </w:tbl>
     <w:p/>
     <w:p>
-      <w:bookmarkStart w:id="24" w:name="_Hlk164063734"/>
+      <w:bookmarkStart w:id="34" w:name="_Hlk164063734"/>
       <w:r>
         <w:rPr>
           <w:highlight w:val="yellow"/>
@@ -2421,7 +2473,7 @@
       <w:r>
         <w:t xml:space="preserve"> </w:t>
       </w:r>
-      <w:bookmarkEnd w:id="24"/>
+      <w:bookmarkEnd w:id="34"/>
       <w:r>
         <w:t>In shape memory alloy constitutive modeling, three distinct plots are crucial to understand:</w:t>
       </w:r>
@@ -2817,50 +2869,53 @@
           <w:color w:val="FF0000"/>
         </w:rPr>
       </w:pPr>
-      <w:bookmarkStart w:id="25" w:name="_Hlk164063769"/>
+      <w:bookmarkStart w:id="35" w:name="_Hlk164063769"/>
       <w:r>
         <w:rPr>
           <w:highlight w:val="yellow"/>
         </w:rPr>
+        <w:t>As mentioned earlier, the seventeen material properties that define shape memory alloy constitutive response are unique but interdependent.</w:t>
+      </w:r>
+      <w:r>
+        <w:t xml:space="preserve"> </w:t>
+      </w:r>
+      <w:bookmarkEnd w:id="35"/>
+      <w:r>
+        <w:t xml:space="preserve">For example, a change in smooth hardening coefficient will result in a change in the corresponding zero-stress transformation temperature. This is because the model definition of the transformation temperature is based on the point at which transformation either initiates or stops and not the tangent to both lines. </w:t>
+      </w:r>
+      <w:r>
+        <w:rPr>
+          <w:color w:val="FF0000"/>
+        </w:rPr>
+        <w:t xml:space="preserve">Add a note about how the definition of these properties is different than how the ASTM standards define them. </w:t>
+      </w:r>
+      <w:r>
+        <w:t xml:space="preserve">Herein lies a crucial nuance of calibrating the Lagoudas constitutive model: the model defines the transformation temperatures as the </w:t>
+      </w:r>
+      <w:r>
         <w:lastRenderedPageBreak/>
-        <w:t>As mentioned earlier, the seventeen material properties that define shape memory alloy constitutive response are unique but interdependent.</w:t>
+        <w:t xml:space="preserve">point at which transformation begins (i.e., the state where the transformation criteria </w:t>
+      </w:r>
+      <w:r>
+        <w:t>are</w:t>
+      </w:r>
+      <w:r>
+        <w:t xml:space="preserve"> activated), rather than the tangent. In past work, manually updating smooth hardness coefficients, transformation temperatures, and stress-influence temperatures to best fit experimental data has been the most time-intensive part of calibration.</w:t>
+      </w:r>
+    </w:p>
+    <w:p/>
+    <w:p>
+      <w:bookmarkStart w:id="36" w:name="_Hlk164063788"/>
+      <w:r>
+        <w:rPr>
+          <w:highlight w:val="yellow"/>
+        </w:rPr>
+        <w:t>Many other material properties are interrelated as well; changing transformation strain properties will change both the strain-temperature response and the shape of the transformation surfaces.</w:t>
       </w:r>
       <w:r>
         <w:t xml:space="preserve"> </w:t>
       </w:r>
-      <w:bookmarkEnd w:id="25"/>
-      <w:r>
-        <w:t xml:space="preserve">For example, a change in smooth hardening coefficient will result in a change in the corresponding zero-stress transformation temperature. This is because the model definition of the transformation temperature is based on the point at which transformation either initiates or stops and not the tangent to both lines. </w:t>
-      </w:r>
-      <w:r>
-        <w:rPr>
-          <w:color w:val="FF0000"/>
-        </w:rPr>
-        <w:t xml:space="preserve">Add a note about how the definition of these properties is different than how the ASTM standards define them. </w:t>
-      </w:r>
-      <w:r>
-        <w:t xml:space="preserve">Herein lies a crucial nuance of calibrating the Lagoudas constitutive model: the model defines the transformation temperatures as the point at which transformation begins (i.e., the state where the transformation criteria </w:t>
-      </w:r>
-      <w:r>
-        <w:t>are</w:t>
-      </w:r>
-      <w:r>
-        <w:t xml:space="preserve"> activated), rather than the tangent. In past work, manually updating smooth hardness coefficients, transformation temperatures, and stress-influence temperatures to best fit experimental data has been the most time-intensive part of calibration.</w:t>
-      </w:r>
-    </w:p>
-    <w:p/>
-    <w:p>
-      <w:bookmarkStart w:id="26" w:name="_Hlk164063788"/>
-      <w:r>
-        <w:rPr>
-          <w:highlight w:val="yellow"/>
-        </w:rPr>
-        <w:t>Many other material properties are interrelated as well; changing transformation strain properties will change both the strain-temperature response and the shape of the transformation surfaces.</w:t>
-      </w:r>
-      <w:r>
-        <w:t xml:space="preserve"> </w:t>
-      </w:r>
-      <w:bookmarkEnd w:id="26"/>
+      <w:bookmarkEnd w:id="36"/>
       <w:r>
         <w:t xml:space="preserve">Additionally, while the stress-influence coefficients are single numbers for each phase, they are only one part of the mathematical expression to define the transformation surface in stress-temperature space. For these reasons, to ensure a robust fit of experimental data (which herein we assume consists of many strain-temperature cycles at various stress levels), numerical optimization is needed. </w:t>
       </w:r>
@@ -2909,7 +2964,7 @@
       </w:r>
     </w:p>
     <w:p>
-      <w:bookmarkStart w:id="27" w:name="_Hlk164063918"/>
+      <w:bookmarkStart w:id="37" w:name="_Hlk164063918"/>
       <w:r>
         <w:rPr>
           <w:highlight w:val="yellow"/>
@@ -2919,7 +2974,7 @@
       <w:r>
         <w:t xml:space="preserve"> </w:t>
       </w:r>
-      <w:bookmarkEnd w:id="27"/>
+      <w:bookmarkEnd w:id="37"/>
       <w:r>
         <w:t xml:space="preserve">In this way, our tool provides a high-throughput, low-barrier-to-entry calibration method that we hope to increase use of SMAs in practice. </w:t>
       </w:r>
@@ -2943,7 +2998,6 @@
           <w:b/>
           <w:bCs/>
         </w:rPr>
-        <w:lastRenderedPageBreak/>
         <w:t>Implementation example</w:t>
       </w:r>
     </w:p>
@@ -2974,6 +3028,7 @@
           <w:bCs/>
           <w:noProof/>
         </w:rPr>
+        <w:lastRenderedPageBreak/>
         <w:drawing>
           <wp:inline distT="0" distB="0" distL="0" distR="0" wp14:anchorId="416E23E5" wp14:editId="3963F12B">
             <wp:extent cx="2375616" cy="2878537"/>
@@ -3069,7 +3124,7 @@
       </w:r>
     </w:p>
     <w:p>
-      <w:bookmarkStart w:id="28" w:name="_Hlk164411725"/>
+      <w:bookmarkStart w:id="38" w:name="_Hlk164411725"/>
       <w:r>
         <w:rPr>
           <w:highlight w:val="yellow"/>
@@ -3090,7 +3145,7 @@
         </w:rPr>
         <w:t xml:space="preserve"> isobaric (constant force thermal cycling) tests, </w:t>
       </w:r>
-      <w:commentRangeStart w:id="29"/>
+      <w:commentRangeStart w:id="39"/>
       <w:r>
         <w:rPr>
           <w:highlight w:val="yellow"/>
@@ -3111,16 +3166,16 @@
         </w:rPr>
         <w:t>is preferably greater than 4, are required</w:t>
       </w:r>
-      <w:bookmarkEnd w:id="28"/>
+      <w:bookmarkEnd w:id="38"/>
       <w:r>
         <w:t xml:space="preserve">. Each test requires stress-strain-temperature histories. </w:t>
       </w:r>
-      <w:commentRangeEnd w:id="29"/>
+      <w:commentRangeEnd w:id="39"/>
       <w:r>
         <w:rPr>
           <w:rStyle w:val="CommentReference"/>
         </w:rPr>
-        <w:commentReference w:id="29"/>
+        <w:commentReference w:id="39"/>
       </w:r>
     </w:p>
     <w:p>
@@ -3208,7 +3263,7 @@
           <w:bCs/>
         </w:rPr>
       </w:pPr>
-      <w:commentRangeStart w:id="30"/>
+      <w:commentRangeStart w:id="40"/>
       <w:r>
         <w:rPr>
           <w:b/>
@@ -3216,23 +3271,23 @@
         </w:rPr>
         <w:t>Conventional calibration procedure</w:t>
       </w:r>
-      <w:commentRangeEnd w:id="30"/>
+      <w:commentRangeEnd w:id="40"/>
       <w:r>
         <w:rPr>
           <w:rStyle w:val="CommentReference"/>
         </w:rPr>
-        <w:commentReference w:id="30"/>
-      </w:r>
-    </w:p>
-    <w:p>
-      <w:bookmarkStart w:id="31" w:name="_Hlk164411746"/>
+        <w:commentReference w:id="40"/>
+      </w:r>
+    </w:p>
+    <w:p>
+      <w:bookmarkStart w:id="41" w:name="_Hlk164411746"/>
       <w:r>
         <w:rPr>
           <w:highlight w:val="yellow"/>
         </w:rPr>
         <w:t>Calibration of the 17 unknown parameters that define the Lagoudas SMA constitutive model can be calibrated without a global optimization strategy by estimating parameter groups (e.g., transformation temperatures, thermoelastic properties, etc.) sequentially</w:t>
       </w:r>
-      <w:bookmarkEnd w:id="31"/>
+      <w:bookmarkEnd w:id="41"/>
       <w:r>
         <w:rPr>
           <w:highlight w:val="yellow"/>
@@ -3477,14 +3532,14 @@
             <w:pPr>
               <w:pStyle w:val="Caption"/>
             </w:pPr>
-            <w:bookmarkStart w:id="32" w:name="_Hlk166610788"/>
+            <w:bookmarkStart w:id="42" w:name="_Hlk166610788"/>
             <w:r>
               <w:t>c)</w:t>
             </w:r>
             <w:r>
               <w:t xml:space="preserve"> Austenite elastic modulus can be found via Hooke's law at the reference temperature, which is a model parameter defined by the analyst.</w:t>
             </w:r>
-            <w:bookmarkEnd w:id="32"/>
+            <w:bookmarkEnd w:id="42"/>
           </w:p>
         </w:tc>
         <w:tc>
@@ -3572,7 +3627,7 @@
           <w:iCs/>
         </w:rPr>
       </w:pPr>
-      <w:commentRangeStart w:id="33"/>
+      <w:commentRangeStart w:id="43"/>
       <w:r>
         <w:rPr>
           <w:i/>
@@ -3601,23 +3656,23 @@
         </w:rPr>
         <w:t>Given constant-stress thermal cycling (CFTC) data for a number of stress levels, the Lagoudas SMA constitutive model can be calibrated using local curve-fitting routines. However, this method still relies on many manual iterations to find smooth hardening coefficients (not shown above). In each subfigure above, the parameters found are displayed in the grey box in the lower-right corner.</w:t>
       </w:r>
-      <w:commentRangeEnd w:id="33"/>
+      <w:commentRangeEnd w:id="43"/>
       <w:r>
         <w:rPr>
           <w:rStyle w:val="CommentReference"/>
         </w:rPr>
-        <w:commentReference w:id="33"/>
-      </w:r>
-    </w:p>
-    <w:p>
-      <w:bookmarkStart w:id="34" w:name="_Hlk164411759"/>
+        <w:commentReference w:id="43"/>
+      </w:r>
+    </w:p>
+    <w:p>
+      <w:bookmarkStart w:id="44" w:name="_Hlk164411759"/>
       <w:r>
         <w:rPr>
           <w:highlight w:val="yellow"/>
         </w:rPr>
         <w:t>First, transformation temperatures for each tested stress level can be estimated via the tangent method or similar</w:t>
       </w:r>
-      <w:bookmarkEnd w:id="34"/>
+      <w:bookmarkEnd w:id="44"/>
       <w:r>
         <w:rPr>
           <w:highlight w:val="yellow"/>
@@ -3835,7 +3890,7 @@
       </w:r>
     </w:p>
     <w:p>
-      <w:bookmarkStart w:id="35" w:name="_Hlk164411773"/>
+      <w:bookmarkStart w:id="45" w:name="_Hlk164411773"/>
       <w:r>
         <w:rPr>
           <w:highlight w:val="yellow"/>
@@ -3845,7 +3900,7 @@
       <w:r>
         <w:t xml:space="preserve"> </w:t>
       </w:r>
-      <w:bookmarkEnd w:id="35"/>
+      <w:bookmarkEnd w:id="45"/>
       <w:r>
         <w:t xml:space="preserve">Austenite elastic modulus </w:t>
       </w:r>
@@ -4128,7 +4183,7 @@
           <w:rFonts w:eastAsiaTheme="minorEastAsia"/>
         </w:rPr>
       </w:pPr>
-      <w:bookmarkStart w:id="36" w:name="_Hlk164411827"/>
+      <w:bookmarkStart w:id="46" w:name="_Hlk164411827"/>
       <w:r>
         <w:rPr>
           <w:rFonts w:eastAsiaTheme="minorEastAsia"/>
@@ -4142,7 +4197,7 @@
         </w:rPr>
         <w:t xml:space="preserve"> </w:t>
       </w:r>
-      <w:bookmarkEnd w:id="36"/>
+      <w:bookmarkEnd w:id="46"/>
       <w:r>
         <w:rPr>
           <w:rFonts w:eastAsiaTheme="minorEastAsia"/>
@@ -4734,19 +4789,19 @@
           <w:rFonts w:eastAsiaTheme="minorEastAsia"/>
         </w:rPr>
       </w:pPr>
-      <w:commentRangeStart w:id="37"/>
+      <w:commentRangeStart w:id="47"/>
       <w:r>
         <w:rPr>
           <w:rFonts w:eastAsiaTheme="minorEastAsia"/>
         </w:rPr>
         <w:t>where</w:t>
       </w:r>
-      <w:commentRangeEnd w:id="37"/>
+      <w:commentRangeEnd w:id="47"/>
       <w:r>
         <w:rPr>
           <w:rStyle w:val="CommentReference"/>
         </w:rPr>
-        <w:commentReference w:id="37"/>
+        <w:commentReference w:id="47"/>
       </w:r>
     </w:p>
     <w:p>
@@ -5250,7 +5305,7 @@
           <w:iCs/>
         </w:rPr>
       </w:pPr>
-      <w:bookmarkStart w:id="38" w:name="_Hlk164411840"/>
+      <w:bookmarkStart w:id="48" w:name="_Hlk164411840"/>
       <w:r>
         <w:rPr>
           <w:rFonts w:eastAsiaTheme="minorEastAsia"/>
@@ -5258,7 +5313,7 @@
         </w:rPr>
         <w:t>Both of these approaches to calculate the remaining thermoelastic properties and transformation strain properties may introduce modeling errors.</w:t>
       </w:r>
-      <w:bookmarkEnd w:id="38"/>
+      <w:bookmarkEnd w:id="48"/>
       <w:r>
         <w:rPr>
           <w:rFonts w:eastAsiaTheme="minorEastAsia"/>
@@ -5544,14 +5599,14 @@
           <w:iCs/>
         </w:rPr>
       </w:pPr>
-      <w:bookmarkStart w:id="39" w:name="_Hlk164411857"/>
+      <w:bookmarkStart w:id="49" w:name="_Hlk164411857"/>
       <w:r>
         <w:rPr>
           <w:highlight w:val="yellow"/>
         </w:rPr>
         <w:t>At this point, all material properties are estimated; to fully capture the true strain-temperature response, iterative calibration of each smooth hardening coefficient is necessary until a satisfactory fit is accomplished.</w:t>
       </w:r>
-      <w:bookmarkEnd w:id="39"/>
+      <w:bookmarkEnd w:id="49"/>
       <w:r>
         <w:t xml:space="preserve"> However, due to the interdependencies highlighted earlier, each change of </w:t>
       </w:r>
@@ -8604,7 +8659,7 @@
       </w:r>
     </w:p>
   </w:comment>
-  <w:comment w:id="11" w:author="Walgren, Patrick" w:date="2024-04-15T08:34:00Z" w:initials="PW">
+  <w:comment w:id="12" w:author="Walgren, Patrick" w:date="2024-04-15T08:34:00Z" w:initials="PW">
     <w:p>
       <w:pPr>
         <w:pStyle w:val="CommentText"/>
@@ -8620,7 +8675,7 @@
       </w:r>
     </w:p>
   </w:comment>
-  <w:comment w:id="13" w:author="Walgren, Patrick" w:date="2024-04-24T18:53:00Z" w:initials="PW">
+  <w:comment w:id="21" w:author="Walgren, Patrick" w:date="2024-04-24T18:53:00Z" w:initials="PW">
     <w:p>
       <w:pPr>
         <w:pStyle w:val="CommentText"/>
@@ -8654,7 +8709,7 @@
       </w:pPr>
     </w:p>
   </w:comment>
-  <w:comment w:id="14" w:author="Walgren, Patrick" w:date="2024-04-15T08:58:00Z" w:initials="PW">
+  <w:comment w:id="24" w:author="Walgren, Patrick" w:date="2024-04-15T08:58:00Z" w:initials="PW">
     <w:p>
       <w:pPr>
         <w:pStyle w:val="CommentText"/>
@@ -8670,7 +8725,7 @@
       </w:r>
     </w:p>
   </w:comment>
-  <w:comment w:id="22" w:author="Walgren, Patrick" w:date="2024-04-15T08:50:00Z" w:initials="PW">
+  <w:comment w:id="32" w:author="Walgren, Patrick" w:date="2024-04-15T08:50:00Z" w:initials="PW">
     <w:p>
       <w:pPr>
         <w:pStyle w:val="CommentText"/>
@@ -8686,7 +8741,7 @@
       </w:r>
     </w:p>
   </w:comment>
-  <w:comment w:id="23" w:author="Walgren, Patrick" w:date="2024-04-15T08:56:00Z" w:initials="PW">
+  <w:comment w:id="33" w:author="Walgren, Patrick" w:date="2024-04-15T08:56:00Z" w:initials="PW">
     <w:p>
       <w:pPr>
         <w:pStyle w:val="CommentText"/>
@@ -8712,7 +8767,7 @@
       </w:r>
     </w:p>
   </w:comment>
-  <w:comment w:id="29" w:author="Walgren, Patrick" w:date="2024-04-19T08:44:00Z" w:initials="PW">
+  <w:comment w:id="39" w:author="Walgren, Patrick" w:date="2024-04-19T08:44:00Z" w:initials="PW">
     <w:p>
       <w:pPr>
         <w:pStyle w:val="CommentText"/>
@@ -8737,7 +8792,7 @@
       </w:r>
     </w:p>
   </w:comment>
-  <w:comment w:id="30" w:author="Walgren, Patrick" w:date="2024-04-19T08:48:00Z" w:initials="PW">
+  <w:comment w:id="40" w:author="Walgren, Patrick" w:date="2024-04-19T08:48:00Z" w:initials="PW">
     <w:p>
       <w:pPr>
         <w:pStyle w:val="CommentText"/>
@@ -8753,7 +8808,7 @@
       </w:r>
     </w:p>
   </w:comment>
-  <w:comment w:id="33" w:author="Walgren, Patrick" w:date="2024-05-14T20:29:00Z" w:initials="PW">
+  <w:comment w:id="43" w:author="Walgren, Patrick" w:date="2024-05-14T20:29:00Z" w:initials="PW">
     <w:p>
       <w:pPr>
         <w:pStyle w:val="CommentText"/>
@@ -8769,7 +8824,7 @@
       </w:r>
     </w:p>
   </w:comment>
-  <w:comment w:id="37" w:author="Walgren, Patrick" w:date="2024-04-17T11:04:00Z" w:initials="WP">
+  <w:comment w:id="47" w:author="Walgren, Patrick" w:date="2024-04-17T11:04:00Z" w:initials="WP">
     <w:p>
       <w:pPr>
         <w:pStyle w:val="CommentText"/>
@@ -9845,6 +9900,7 @@
   <w:style w:type="character" w:default="1" w:styleId="DefaultParagraphFont">
     <w:name w:val="Default Paragraph Font"/>
     <w:uiPriority w:val="1"/>
+    <w:semiHidden/>
     <w:unhideWhenUsed/>
   </w:style>
   <w:style w:type="table" w:default="1" w:styleId="TableNormal">
@@ -10026,6 +10082,16 @@
       </w:tabs>
       <w:spacing w:after="0" w:line="240" w:lineRule="auto"/>
       <w:ind w:left="384" w:hanging="384"/>
+    </w:pPr>
+  </w:style>
+  <w:style w:type="paragraph" w:styleId="Revision">
+    <w:name w:val="Revision"/>
+    <w:hidden/>
+    <w:uiPriority w:val="99"/>
+    <w:semiHidden/>
+    <w:rsid w:val="00ED40BE"/>
+    <w:pPr>
+      <w:spacing w:after="0" w:line="240" w:lineRule="auto"/>
     </w:pPr>
   </w:style>
 </w:styles>

</xml_diff>

<commit_message>
Quality of life edits
Basic wordsmithing, not focused. Got to page 6/16
</commit_message>
<xml_diff>
--- a/paper/manuscripts/20240412 SMA-REACT v2.docx
+++ b/paper/manuscripts/20240412 SMA-REACT v2.docx
@@ -60,12 +60,34 @@
         <w:rPr>
           <w:highlight w:val="yellow"/>
         </w:rPr>
-        <w:t xml:space="preserve">The process for developing and integrating a shape memory alloy engineering system can be divided into six main steps (detailed graphically in figure </w:t>
-      </w:r>
+        <w:t xml:space="preserve">The process for developing and integrating a shape memory alloy engineering system can be divided into six </w:t>
+      </w:r>
+      <w:del w:id="1" w:author="Walgren, Patrick" w:date="2024-06-04T19:42:00Z" w16du:dateUtc="2024-06-04T23:42:00Z">
+        <w:r>
+          <w:rPr>
+            <w:highlight w:val="yellow"/>
+          </w:rPr>
+          <w:delText>main steps</w:delText>
+        </w:r>
+      </w:del>
+      <w:ins w:id="2" w:author="Walgren, Patrick" w:date="2024-06-04T19:42:00Z" w16du:dateUtc="2024-06-04T23:42:00Z">
+        <w:r>
+          <w:rPr>
+            <w:highlight w:val="yellow"/>
+          </w:rPr>
+          <w:t>stages</w:t>
+        </w:r>
+      </w:ins>
       <w:r>
         <w:rPr>
           <w:highlight w:val="yellow"/>
         </w:rPr>
+        <w:t xml:space="preserve"> (detailed graphically in figure </w:t>
+      </w:r>
+      <w:r>
+        <w:rPr>
+          <w:highlight w:val="yellow"/>
+        </w:rPr>
         <w:t>1</w:t>
       </w:r>
       <w:r>
@@ -79,7 +101,28 @@
       </w:r>
       <w:bookmarkEnd w:id="0"/>
       <w:r>
-        <w:t>First, based on system requirements, material requirements (i.e., stiffness, actuation strain, transformation temperatures) are derived. Then, material scientists formulate potential compositions, either based on</w:t>
+        <w:t>First, based on system requirements, material requirements (i.e., stiffness, actuation strain, transformation temperatures) are derived. Then, material scientists formulate</w:t>
+      </w:r>
+      <w:ins w:id="3" w:author="Walgren, Patrick" w:date="2024-06-04T19:44:00Z" w16du:dateUtc="2024-06-04T23:44:00Z">
+        <w:r>
+          <w:t xml:space="preserve"> a</w:t>
+        </w:r>
+      </w:ins>
+      <w:r>
+        <w:t xml:space="preserve"> potential composition</w:t>
+      </w:r>
+      <w:del w:id="4" w:author="Walgren, Patrick" w:date="2024-06-04T19:44:00Z" w16du:dateUtc="2024-06-04T23:44:00Z">
+        <w:r>
+          <w:delText>s</w:delText>
+        </w:r>
+      </w:del>
+      <w:del w:id="5" w:author="Walgren, Patrick" w:date="2024-06-04T19:43:00Z" w16du:dateUtc="2024-06-04T23:43:00Z">
+        <w:r>
+          <w:delText>, either</w:delText>
+        </w:r>
+      </w:del>
+      <w:r>
+        <w:t xml:space="preserve"> based on</w:t>
       </w:r>
       <w:r>
         <w:t xml:space="preserve"> </w:t>
@@ -97,15 +140,68 @@
       <w:r>
         <w:t xml:space="preserve"> </w:t>
       </w:r>
-      <w:r>
-        <w:t>With a number of candidate compositions, the material is processed via vacuum induction melting (VIM), vacuum arc reacting (VAR), or another technique; for a thorough description of each processing method, the curious reader is directed to the review papers by these authors.</w:t>
-      </w:r>
+      <w:del w:id="6" w:author="Walgren, Patrick" w:date="2024-06-04T19:44:00Z" w16du:dateUtc="2024-06-04T23:44:00Z">
+        <w:r>
+          <w:delText>With a number of candidate compositions</w:delText>
+        </w:r>
+      </w:del>
+      <w:ins w:id="7" w:author="Walgren, Patrick" w:date="2024-06-04T19:44:00Z" w16du:dateUtc="2024-06-04T23:44:00Z">
+        <w:r>
+          <w:t>Th</w:t>
+        </w:r>
+      </w:ins>
+      <w:ins w:id="8" w:author="Walgren, Patrick" w:date="2024-06-04T19:45:00Z" w16du:dateUtc="2024-06-04T23:45:00Z">
+        <w:r>
+          <w:t>is</w:t>
+        </w:r>
+      </w:ins>
+      <w:ins w:id="9" w:author="Walgren, Patrick" w:date="2024-06-04T19:44:00Z" w16du:dateUtc="2024-06-04T23:44:00Z">
+        <w:r>
+          <w:t xml:space="preserve"> material</w:t>
+        </w:r>
+      </w:ins>
+      <w:del w:id="10" w:author="Walgren, Patrick" w:date="2024-06-04T19:44:00Z" w16du:dateUtc="2024-06-04T23:44:00Z">
+        <w:r>
+          <w:delText>,</w:delText>
+        </w:r>
+      </w:del>
       <w:r>
         <w:t xml:space="preserve"> </w:t>
       </w:r>
-      <w:r>
-        <w:t xml:space="preserve"> </w:t>
-      </w:r>
+      <w:del w:id="11" w:author="Walgren, Patrick" w:date="2024-06-04T19:44:00Z" w16du:dateUtc="2024-06-04T23:44:00Z">
+        <w:r>
+          <w:delText>the material is</w:delText>
+        </w:r>
+      </w:del>
+      <w:ins w:id="12" w:author="Walgren, Patrick" w:date="2024-06-04T19:45:00Z" w16du:dateUtc="2024-06-04T23:45:00Z">
+        <w:r>
+          <w:t>is</w:t>
+        </w:r>
+      </w:ins>
+      <w:ins w:id="13" w:author="Walgren, Patrick" w:date="2024-06-04T19:44:00Z" w16du:dateUtc="2024-06-04T23:44:00Z">
+        <w:r>
+          <w:t xml:space="preserve"> then</w:t>
+        </w:r>
+      </w:ins>
+      <w:r>
+        <w:t xml:space="preserve"> processed via vacuum induction melting (VIM), vacuum arc reacting (VAR), or another technique; for a thorough description of each processing method, the curious reader is directed to the review papers by these authors</w:t>
+      </w:r>
+      <w:del w:id="14" w:author="Walgren, Patrick" w:date="2024-06-04T19:40:00Z" w16du:dateUtc="2024-06-04T23:40:00Z">
+        <w:r>
+          <w:delText>.</w:delText>
+        </w:r>
+        <w:r>
+          <w:delText xml:space="preserve"> </w:delText>
+        </w:r>
+        <w:r>
+          <w:delText xml:space="preserve"> </w:delText>
+        </w:r>
+      </w:del>
+      <w:ins w:id="15" w:author="Walgren, Patrick" w:date="2024-06-04T19:40:00Z" w16du:dateUtc="2024-06-04T23:40:00Z">
+        <w:r>
+          <w:t xml:space="preserve">. </w:t>
+        </w:r>
+      </w:ins>
       <w:r>
         <w:t>T</w:t>
       </w:r>
@@ -116,7 +212,15 @@
         <w:t xml:space="preserve"> then</w:t>
       </w:r>
       <w:r>
-        <w:t xml:space="preserve"> produced to characterize the material response for the particular loading condition in question (i.e., tension, compression, or torsion). At this stage, the material scientists typically assess the extent at which the shape memory alloy meets the requirements, and then either try another composition or processing technique or provide the </w:t>
+        <w:t xml:space="preserve"> produced to characterize the material response for the particular loading condition in question (i.e., tension, compression, or torsion). At this stage, the material scientists </w:t>
+      </w:r>
+      <w:del w:id="16" w:author="Walgren, Patrick" w:date="2024-06-04T19:47:00Z" w16du:dateUtc="2024-06-04T23:47:00Z">
+        <w:r>
+          <w:delText xml:space="preserve">typically </w:delText>
+        </w:r>
+      </w:del>
+      <w:r>
+        <w:t xml:space="preserve">assess the extent at which the shape memory alloy meets the requirements, and then either try another composition or processing technique or provide the </w:t>
       </w:r>
       <w:r>
         <w:t>processed</w:t>
@@ -224,345 +328,569 @@
     </w:p>
     <w:p/>
     <w:p>
+      <w:pPr>
+        <w:rPr>
+          <w:ins w:id="17" w:author="Walgren, Patrick" w:date="2024-06-04T19:49:00Z" w16du:dateUtc="2024-06-04T23:49:00Z"/>
+          <w:rPrChange w:id="18" w:author="Walgren, Patrick" w:date="2024-06-04T19:49:00Z" w16du:dateUtc="2024-06-04T23:49:00Z">
+            <w:rPr>
+              <w:ins w:id="19" w:author="Walgren, Patrick" w:date="2024-06-04T19:49:00Z" w16du:dateUtc="2024-06-04T23:49:00Z"/>
+              <w:highlight w:val="yellow"/>
+            </w:rPr>
+          </w:rPrChange>
+        </w:rPr>
+      </w:pPr>
+      <w:ins w:id="20" w:author="Walgren, Patrick" w:date="2024-06-04T19:49:00Z" w16du:dateUtc="2024-06-04T23:49:00Z">
+        <w:r>
+          <w:rPr>
+            <w:highlight w:val="yellow"/>
+          </w:rPr>
+          <w:t xml:space="preserve">For proper/rigorous system design, a material model must capture the full thermomechanical constitutive response (i.e., the relationship between temperature, stress, and strain). </w:t>
+        </w:r>
+        <w:r>
+          <w:rPr>
+            <w:rPrChange w:id="21" w:author="Walgren, Patrick" w:date="2024-06-04T19:49:00Z" w16du:dateUtc="2024-06-04T23:49:00Z">
+              <w:rPr>
+                <w:highlight w:val="yellow"/>
+              </w:rPr>
+            </w:rPrChange>
+          </w:rPr>
+          <w:t>The design team calibrates a constitutive model (examples of which include the Brinson and Lagoudas models) to best fit the thermomechanical characterization data in the operating regime of interest. With a calibrated constitutive model, engineers can design the system, considering the intricacies of the SMA in question (variable actuation strain with respect to stress, etc.). </w:t>
+        </w:r>
+      </w:ins>
+    </w:p>
+    <w:p>
+      <w:pPr>
+        <w:rPr>
+          <w:del w:id="22" w:author="Walgren, Patrick" w:date="2024-06-04T19:49:00Z" w16du:dateUtc="2024-06-04T23:49:00Z"/>
+        </w:rPr>
+      </w:pPr>
+      <w:del w:id="23" w:author="Walgren, Patrick" w:date="2024-06-04T19:49:00Z" w16du:dateUtc="2024-06-04T23:49:00Z">
+        <w:r>
+          <w:rPr>
+            <w:highlight w:val="yellow"/>
+          </w:rPr>
+          <w:delText>For proper/rigorous system design, the full thermomechanical constitutive response must be captured via a material model.</w:delText>
+        </w:r>
+        <w:r>
+          <w:delText xml:space="preserve"> The design team calibrates </w:delText>
+        </w:r>
+        <w:r>
+          <w:delText>a</w:delText>
+        </w:r>
+        <w:r>
+          <w:delText xml:space="preserve"> constitutive model (examples of which include the Brinson and Lagoudas models) to best fit the </w:delText>
+        </w:r>
+        <w:r>
+          <w:delText>thermomechanical characterization data</w:delText>
+        </w:r>
+        <w:r>
+          <w:delText xml:space="preserve"> in the operating regime of interest. Finally, which a calibrated constitutive model, the greater engineering system can be designed, taking into account the intricacies of the SMA in question (variable actuation strain with respect to stress, etc.). </w:delText>
+        </w:r>
+      </w:del>
+    </w:p>
+    <w:p/>
+    <w:p>
+      <w:bookmarkStart w:id="24" w:name="_Hlk164061455"/>
+      <w:commentRangeStart w:id="25"/>
       <w:r>
         <w:rPr>
           <w:highlight w:val="yellow"/>
         </w:rPr>
-        <w:t>For proper/rigorous system design, the full thermomechanical constitutive response must be captured via a material model.</w:t>
-      </w:r>
-      <w:r>
-        <w:t xml:space="preserve"> The design team calibrates </w:t>
-      </w:r>
-      <w:r>
-        <w:t>a</w:t>
-      </w:r>
-      <w:r>
-        <w:t xml:space="preserve"> constitutive model (examples of which include the Brinson and Lagoudas models) to best fit the </w:t>
-      </w:r>
-      <w:r>
-        <w:t>thermomechanical characterization data</w:t>
-      </w:r>
-      <w:r>
-        <w:t xml:space="preserve"> in the operating regime of interest. Finally, which a calibrated constitutive model, the greater engineering system can be designed, taking into account the intricacies of the SMA in question (variable actuation strain with respect to stress, etc.). </w:t>
-      </w:r>
-    </w:p>
-    <w:p/>
-    <w:p>
-      <w:bookmarkStart w:id="1" w:name="_Hlk164061455"/>
-      <w:commentRangeStart w:id="2"/>
+        <w:t>Each stage of the development process detailed above requires significant time and effort</w:t>
+      </w:r>
       <w:r>
         <w:rPr>
           <w:highlight w:val="yellow"/>
         </w:rPr>
-        <w:t>Each stage of the development process detailed above requires significant time and effort</w:t>
+        <w:t>, but the greater SMA community has developed tools to speed certain development stages</w:t>
       </w:r>
       <w:r>
         <w:rPr>
           <w:highlight w:val="yellow"/>
         </w:rPr>
-        <w:t>, but the greater SMA community has developed tools to speed certain development stages</w:t>
-      </w:r>
+        <w:t>.</w:t>
+      </w:r>
+      <w:bookmarkEnd w:id="24"/>
+      <w:r>
+        <w:t xml:space="preserve"> </w:t>
+      </w:r>
+      <w:commentRangeEnd w:id="25"/>
+      <w:r>
+        <w:rPr>
+          <w:rStyle w:val="CommentReference"/>
+        </w:rPr>
+        <w:commentReference w:id="25"/>
+      </w:r>
+      <w:r>
+        <w:t>NASA and TAMU (cite Othmane/Karaman) have developed user-friendly tools and methods to understand the composition-processing-property relationships in SMAs, enabling quick discovery of new alloys.</w:t>
+      </w:r>
+      <w:r>
+        <w:t xml:space="preserve"> </w:t>
+      </w:r>
+      <w:r>
+        <w:t>ASMADA</w:t>
+      </w:r>
+      <w:r>
+        <w:t>, the Automatic Shape Memory Alloy Data Analyzer,</w:t>
+      </w:r>
+      <w:r>
+        <w:t xml:space="preserve"> </w:t>
+      </w:r>
+      <w:r>
+        <w:t>identifies</w:t>
+      </w:r>
+      <w:r>
+        <w:t xml:space="preserve"> heating and cooling cycles of SMAs and </w:t>
+      </w:r>
+      <w:r>
+        <w:t>extracts</w:t>
+      </w:r>
+      <w:r>
+        <w:t xml:space="preserve"> SMA material properties</w:t>
+      </w:r>
+      <w:r>
+        <w:t xml:space="preserve"> according to ASTM standard E097 </w:t>
+      </w:r>
+      <w:r>
+        <w:fldChar w:fldCharType="begin"/>
+      </w:r>
+      <w:r>
+        <w:instrText xml:space="preserve"> ADDIN ZOTERO_ITEM CSL_CITATION {"citationID":"hijJNZEV","properties":{"formattedCitation":"[1], [2], [3]","plainCitation":"[1], [2], [3]","noteIndex":0},"citationItems":[{"id":3532,"uris":["http://zotero.org/users/4607708/items/SSMG5P63"],"itemData":{"id":3532,"type":"article-journal","container-title":"Smart Materials and Structures","issue":"12","note":"publisher: IOP Publishing","page":"125003","source":"Google Scholar","title":"ASMADA—A tool for automatic analysis of shape memory alloy thermal cycling data under constant stress","volume":"30","author":[{"family":"Kuner","given":"Matthew C."},{"family":"Karakalas","given":"Anargyros A."},{"family":"Lagoudas","given":"Dimitris C."}],"issued":{"date-parts":[["2021"]]}}},{"id":3061,"uris":["http://zotero.org/users/4607708/items/TYX3FDF8"],"itemData":{"id":3061,"type":"report","event-place":"West Conshohocken, PA","number":"E3097-17","publisher":"ASTM International","publisher-place":"West Conshohocken, PA","source":"Google Scholar","title":"Standard test method for mechanical uniaxial constant force thermal cycling of shape memory alloys","URL":"https://www.astm.org/e3097-17.html","author":[{"family":"ASTM","given":""}],"issued":{"date-parts":[["2017"]]}}},{"id":3513,"uris":["http://zotero.org/users/4607708/items/GAL8LJVE"],"itemData":{"id":3513,"type":"article-journal","abstract":"Development of standard specifications and test methods for shape memory alloys (SMAs) in the context of actuator materials and components are outlined. A material specification centers on mill product wrought NiTi or NiTi + X + X′ based alloys, where X and X′ can be any alloying element addition to the base NiTi. This standard is aimed toward specifying the chemical, mechanical, thermal, and metallurgical requirements of NiTi-based alloys. Two newly proposed standard test methods are aimed toward expanding the applicability of the following published SMA actuator standards: E3097—Standard Test Method for Uniaxial Constant Force Thermal Cycling (UCFTC) and E3098—Standard Test Method for Uniaxial Pre-strain and Thermal Free Recovery (UPFR). First, Force-Controlled Repeated Thermal Cycling (FCRTC), addresses repeated thermal cycling under a constant force and associated terminology. FCRTC’s primary objective is to address failure with regard to the SMA material’s ability to perform its function as an actuator for an application’s required lifecycle. Second, Constant Torque Thermal Cycling (CTTC) deals with thermally cycling SMAs under a constant torque for rotary actuator applications. Key features of each proposed standard and progress on their development are outlined, considering novelty and applicability to actuation from raw material to final actuator component in its application.","container-title":"Shape Memory and Superelasticity","DOI":"10.1007/s40830-023-00431-3","ISSN":"2199-3858","issue":"2","journalAbbreviation":"Shap. Mem. Superelasticity","language":"en","page":"353-363","source":"Springer Link","title":"Standardization of Shape Memory Alloys from Material to Actuator","volume":"9","author":[{"family":"Nicholson","given":"D. E."},{"family":"Benafan","given":"O."},{"family":"Bigelow","given":"G. S."},{"family":"Pick","given":"D."},{"family":"Demblon","given":"A."},{"family":"Mabe","given":"J. H."},{"family":"Karaman","given":"I."},{"family":"Van Doren","given":"B."},{"family":"Forbes","given":"D."},{"family":"Sczerzenie","given":"F."},{"family":"Fumagalli","given":"L."},{"family":"Wallner","given":"C."}],"issued":{"date-parts":[["2023",6,1]]}}}],"schema":"https://github.com/citation-style-language/schema/raw/master/csl-citation.json"} </w:instrText>
+      </w:r>
+      <w:r>
+        <w:fldChar w:fldCharType="separate"/>
+      </w:r>
+      <w:r>
+        <w:rPr>
+          <w:rFonts w:ascii="Calibri" w:hAnsi="Calibri" w:cs="Calibri"/>
+        </w:rPr>
+        <w:t>[1], [2], [3]</w:t>
+      </w:r>
+      <w:r>
+        <w:fldChar w:fldCharType="end"/>
+      </w:r>
+      <w:r>
+        <w:t xml:space="preserve">. </w:t>
+      </w:r>
+      <w:r>
+        <w:t>The Shape Memory Materials Analysis and Research Tool (SM2ART) provides an extensive</w:t>
+      </w:r>
+      <w:r>
+        <w:t xml:space="preserve"> open-source</w:t>
+      </w:r>
+      <w:r>
+        <w:t xml:space="preserve"> database of tested shape memory alloys and their standard properties</w:t>
+      </w:r>
+      <w:r>
+        <w:t xml:space="preserve"> </w:t>
+      </w:r>
+      <w:r>
+        <w:fldChar w:fldCharType="begin"/>
+      </w:r>
+      <w:r>
+        <w:instrText xml:space="preserve"> ADDIN ZOTERO_ITEM CSL_CITATION {"citationID":"MXqzRjzx","properties":{"formattedCitation":"[4], [5]","plainCitation":"[4], [5]","noteIndex":0},"citationItems":[{"id":3519,"uris":["http://zotero.org/users/4607708/items/NYIMMF5V"],"itemData":{"id":3519,"type":"article-journal","abstract":"A database tool is developed for archiving and exploring shape memory materials including shape memory alloys (SMAs), superelastic alloys, magnetic SMAs, shape memory polymers, and shape memory ceramics. Over 750 000 data points and their pedigree metadata are extracted and stored into records. Data are handled via a graphical user interface running in a web application. The tool provides interactive menus for the selection of material types, properties, and filters, culminating with a visualization panel. Data are displayed in three forms, consisting of pie charts, 2D scatter plots, and ternary diagrams, all of which provide unique information pertinent to the materials and properties being explored. This database tool is a major stepping stone toward building an information system where an entire continuum of material novices to experts can have an infrastructure to explore and discover these multifunctional materials.","container-title":"Advanced Engineering Materials","DOI":"10.1002/adem.201901370","ISSN":"1527-2648","issue":"7","language":"en","license":"© 2020 WILEY-VCH Verlag GmbH &amp; Co. KGaA, Weinheim","note":"_eprint: https://onlinelibrary.wiley.com/doi/pdf/10.1002/adem.201901370","page":"1901370","source":"Wiley Online Library","title":"Shape Memory Materials Database Tool—A Compendium of Functional Data for Shape Memory Materials","volume":"22","author":[{"family":"Benafan","given":"Othmane"},{"family":"Bigelow","given":"Glen S."},{"family":"Young","given":"Avery W."}],"issued":{"date-parts":[["2020"]]}}},{"id":3517,"uris":["http://zotero.org/users/4607708/items/K8KM9PEE"],"itemData":{"id":3517,"type":"article-journal","abstract":"Typically, the first step in alloy selection and material production is to use handbooks, databases, or other materials guides to down-select to a specific composition and processing method for the desired application. This is true for conventional materials, such as steels, aluminums, and polymers, but until recently, no similar data source existed for shape memory materials (SMMs). There is no shortage of information in the SMM field; with over 90 years of research in the form of peer-reviewed articles, papers, and published data from companies; however, these data have not been accessible in a single location. This has posed many difficulties for the research and development of SMMs and has caused the field to move slowly. To remedy this, a web-based comprehensive repository known as the Shape Memory Materials Analysis and Research Tool (SM2ART) database has been developed. SM2ART provides unrestricted access to data from thousands of peer-reviewed articles and published data. These data are organized in a 2D and 3D visualization platform and provides viewers insight into shape memory alloys (SMAs), superelastic alloys, magnetic alloys, shape memory polymers (SMPs), and shape memory ceramics (SMCs). The work presented here provides a summary of the data available within the SM2ART database.","container-title":"Shape Memory and Superelasticity","DOI":"10.1007/s40830-023-00457-7","ISSN":"2199-3858","journalAbbreviation":"Shap. Mem. Superelasticity","language":"en","source":"Springer Link","title":"Shape Memory Materials Analysis and Research Tool (SM2ART): Finding Data Anomalies and Trends","title-short":"Shape Memory Materials Analysis and Research Tool (SM2ART)","URL":"https://doi.org/10.1007/s40830-023-00457-7","author":[{"family":"Caltagirone","given":"P. E."},{"family":"Benafan","given":"O."}],"accessed":{"date-parts":[["2023",9,22]]},"issued":{"date-parts":[["2023",7,25]]}}}],"schema":"https://github.com/citation-style-language/schema/raw/master/csl-citation.json"} </w:instrText>
+      </w:r>
+      <w:r>
+        <w:fldChar w:fldCharType="separate"/>
+      </w:r>
+      <w:r>
+        <w:rPr>
+          <w:rFonts w:ascii="Calibri" w:hAnsi="Calibri" w:cs="Calibri"/>
+        </w:rPr>
+        <w:t>[4], [5]</w:t>
+      </w:r>
+      <w:r>
+        <w:fldChar w:fldCharType="end"/>
+      </w:r>
+      <w:r>
+        <w:t xml:space="preserve">. </w:t>
+      </w:r>
+      <w:r>
+        <w:t>Other SMA-focused tools also exist, such as SMAnalytics, which is a comprehensive analyzer that does...</w:t>
+      </w:r>
+      <w:del w:id="26" w:author="Walgren, Patrick" w:date="2024-06-04T19:40:00Z" w16du:dateUtc="2024-06-04T23:40:00Z">
+        <w:r>
+          <w:delText xml:space="preserve">.  </w:delText>
+        </w:r>
+      </w:del>
+      <w:ins w:id="27" w:author="Walgren, Patrick" w:date="2024-06-04T19:40:00Z" w16du:dateUtc="2024-06-04T23:40:00Z">
+        <w:r>
+          <w:t xml:space="preserve">. </w:t>
+        </w:r>
+      </w:ins>
+      <w:r>
+        <w:t xml:space="preserve">Further, there is XXX which attempts to identify SMA material properties based on the graphical interpretation of data, not the data itself (check SMST 2022). </w:t>
+      </w:r>
+      <w:commentRangeStart w:id="28"/>
+      <w:r>
+        <w:rPr>
+          <w:color w:val="FF0000"/>
+        </w:rPr>
+        <w:t>Add</w:t>
+      </w:r>
+      <w:commentRangeEnd w:id="28"/>
+      <w:r>
+        <w:rPr>
+          <w:rStyle w:val="CommentReference"/>
+        </w:rPr>
+        <w:commentReference w:id="28"/>
+      </w:r>
+      <w:r>
+        <w:rPr>
+          <w:color w:val="FF0000"/>
+        </w:rPr>
+        <w:t xml:space="preserve"> a note about the TAMU UMAT and others here (Cite Hartl, Lai, etc.)</w:t>
+      </w:r>
+      <w:r>
+        <w:rPr>
+          <w:color w:val="FF0000"/>
+        </w:rPr>
+        <w:t xml:space="preserve"> also add a note about standards for thermomechanical characterization</w:t>
+      </w:r>
+      <w:r>
+        <w:rPr>
+          <w:color w:val="FF0000"/>
+        </w:rPr>
+        <w:t xml:space="preserve"> (and perhaps add it to the figure?)</w:t>
+      </w:r>
+      <w:r>
+        <w:rPr>
+          <w:color w:val="FF0000"/>
+        </w:rPr>
+        <w:t>.</w:t>
+      </w:r>
+      <w:r>
+        <w:t xml:space="preserve"> </w:t>
+      </w:r>
+      <w:r>
+        <w:t xml:space="preserve">However, despite commercial software suites enabling superelastic calibration (cite Abaqus material </w:t>
+      </w:r>
+      <w:r>
+        <w:lastRenderedPageBreak/>
+        <w:t>calibration here) and many published methods covering SMA actuator calibration,</w:t>
+      </w:r>
+      <w:del w:id="29" w:author="Walgren, Patrick" w:date="2024-06-04T19:50:00Z" w16du:dateUtc="2024-06-04T23:50:00Z">
+        <w:r>
+          <w:delText xml:space="preserve"> and,</w:delText>
+        </w:r>
+      </w:del>
+      <w:r>
+        <w:t xml:space="preserve"> no such analog exists for SMA actuation models  </w:t>
+      </w:r>
+      <w:r>
+        <w:fldChar w:fldCharType="begin"/>
+      </w:r>
+      <w:r>
+        <w:instrText xml:space="preserve"> ADDIN ZOTERO_ITEM CSL_CITATION {"citationID":"ijSPNgId","properties":{"formattedCitation":"[6], [7], [8]","plainCitation":"[6], [7], [8]","noteIndex":0},"citationItems":[{"id":3510,"uris":["http://zotero.org/users/4607708/items/NXLY3SNI"],"itemData":{"id":3510,"type":"article-journal","abstract":"In this work, we briefly review the one-dimensional version of a well-known phenomenological shape memory alloy (SMA) constitutive model able to represent the main macroscopic SMA macroscopic behaviors (i.e., superelasticity and shape-memory effect). We then show how to identify the needed parameters from experimental results and, in particular, from strain-temperature tests. We finally use the obtained material parameters to test the prediction properties of the model, comparing numerical results with some experiments (different from those used for the identification), and we discuss model capabilities and further required enhancements.","container-title":"Journal of Materials Engineering and Performance","DOI":"10.1007/s11665-009-9409-7","ISSN":"1544-1024","issue":"5","journalAbbreviation":"J. of Materi Eng and Perform","language":"en","page":"649-654","source":"Springer Link","title":"SMA Numerical Modeling Versus Experimental Results: Parameter Identification and Model Prediction Capabilities","title-short":"SMA Numerical Modeling Versus Experimental Results","volume":"18","author":[{"family":"Auricchio","given":"Ferdinando"},{"family":"Coda","given":"Alberto"},{"family":"Reali","given":"Alessandro"},{"family":"Urbano","given":"Marco"}],"issued":{"date-parts":[["2009",8,1]]}}},{"id":181,"uris":["http://zotero.org/users/4607708/items/I5S97HTS"],"itemData":{"id":181,"type":"chapter","container-title":"Shape Memory Alloys: Modeling and Engineering Applications","event-place":"New York","publisher":"Springer-Verlag","publisher-place":"New York","title":"Thermomechanical Characterization of Shape Memory Alloy Materials","author":[{"family":"Hartl","given":"D.J."},{"family":"Lagoudas","given":"D.C."}],"editor":[{"family":"Lagoudas","given":"D.C."}],"issued":{"date-parts":[["2008"]]}}},{"id":3508,"uris":["http://zotero.org/users/4607708/items/NXCJALDP"],"itemData":{"id":3508,"type":"paper-conference","container-title":"Behavior and Mechanics of Multifunctional Materials and Composites 2014","page":"21–31","publisher":"SPIE","source":"Google Scholar","title":"Iterative calibration of a shape memory alloy constitutive model from 1D and 2D data using optimization methods","volume":"9058","author":[{"family":"Whitten","given":"Daniel"},{"family":"Hartl","given":"Darren"}],"issued":{"date-parts":[["2014"]]}}}],"schema":"https://github.com/citation-style-language/schema/raw/master/csl-citation.json"} </w:instrText>
+      </w:r>
+      <w:r>
+        <w:fldChar w:fldCharType="separate"/>
+      </w:r>
+      <w:r>
+        <w:rPr>
+          <w:rFonts w:ascii="Calibri" w:hAnsi="Calibri" w:cs="Calibri"/>
+        </w:rPr>
+        <w:t>[6], [7], [8]</w:t>
+      </w:r>
+      <w:r>
+        <w:fldChar w:fldCharType="end"/>
+      </w:r>
+      <w:r>
+        <w:t xml:space="preserve">. </w:t>
+      </w:r>
+      <w:commentRangeStart w:id="30"/>
+      <w:commentRangeEnd w:id="30"/>
+      <w:r>
+        <w:rPr>
+          <w:rStyle w:val="CommentReference"/>
+        </w:rPr>
+        <w:commentReference w:id="30"/>
+      </w:r>
+    </w:p>
+    <w:p>
+      <w:pPr>
+        <w:rPr>
+          <w:ins w:id="31" w:author="Walgren, Patrick" w:date="2024-06-04T20:09:00Z" w16du:dateUtc="2024-06-05T00:09:00Z"/>
+        </w:rPr>
+      </w:pPr>
+      <w:bookmarkStart w:id="32" w:name="_Hlk164061837"/>
       <w:r>
         <w:rPr>
           <w:highlight w:val="yellow"/>
         </w:rPr>
+        <w:t xml:space="preserve">However, a laborious workflow of experimental analysis and </w:t>
+      </w:r>
+      <w:commentRangeStart w:id="33"/>
+      <w:r>
+        <w:rPr>
+          <w:highlight w:val="yellow"/>
+        </w:rPr>
+        <w:t>constitutive</w:t>
+      </w:r>
+      <w:commentRangeEnd w:id="33"/>
+      <w:r>
+        <w:rPr>
+          <w:rStyle w:val="CommentReference"/>
+        </w:rPr>
+        <w:commentReference w:id="33"/>
+      </w:r>
+      <w:r>
+        <w:rPr>
+          <w:highlight w:val="yellow"/>
+        </w:rPr>
+        <w:t xml:space="preserve"> model calibration is still</w:t>
+      </w:r>
+      <w:ins w:id="34" w:author="Walgren, Patrick" w:date="2024-06-04T19:50:00Z" w16du:dateUtc="2024-06-04T23:50:00Z">
+        <w:r>
+          <w:rPr>
+            <w:highlight w:val="yellow"/>
+          </w:rPr>
+          <w:t xml:space="preserve"> </w:t>
+        </w:r>
+      </w:ins>
+      <w:del w:id="35" w:author="Walgren, Patrick" w:date="2024-06-04T19:50:00Z" w16du:dateUtc="2024-06-04T23:50:00Z">
+        <w:r>
+          <w:rPr>
+            <w:highlight w:val="yellow"/>
+          </w:rPr>
+          <w:delText xml:space="preserve"> commonly </w:delText>
+        </w:r>
+      </w:del>
+      <w:r>
+        <w:rPr>
+          <w:highlight w:val="yellow"/>
+        </w:rPr>
+        <w:t>required for rigorous SMA characterization.</w:t>
+      </w:r>
+      <w:r>
+        <w:rPr>
+          <w:highlight w:val="yellow"/>
+        </w:rPr>
+        <w:t xml:space="preserve"> </w:t>
+      </w:r>
+      <w:r>
+        <w:rPr>
+          <w:highlight w:val="yellow"/>
+        </w:rPr>
+        <w:t>This is especially difficult for newcomers to the field or those engaged in multi-disciplinary efforts.</w:t>
+      </w:r>
+      <w:bookmarkStart w:id="36" w:name="_Hlk164061559"/>
+      <w:r>
+        <w:t xml:space="preserve"> </w:t>
+      </w:r>
+      <w:bookmarkEnd w:id="32"/>
+      <w:commentRangeStart w:id="37"/>
+      <w:commentRangeStart w:id="38"/>
+      <w:r>
+        <w:t>The</w:t>
+      </w:r>
+      <w:commentRangeEnd w:id="37"/>
+      <w:r>
+        <w:rPr>
+          <w:rStyle w:val="CommentReference"/>
+        </w:rPr>
+        <w:commentReference w:id="37"/>
+      </w:r>
+      <w:commentRangeEnd w:id="38"/>
+      <w:r>
+        <w:rPr>
+          <w:rStyle w:val="CommentReference"/>
+        </w:rPr>
+        <w:commentReference w:id="38"/>
+      </w:r>
+      <w:r>
+        <w:t xml:space="preserve"> various external state variables that govern shape memory material behavior </w:t>
+      </w:r>
+      <w:del w:id="39" w:author="Walgren, Patrick" w:date="2024-06-04T19:51:00Z" w16du:dateUtc="2024-06-04T23:51:00Z">
+        <w:r>
+          <w:delText xml:space="preserve">(i.e., temperature, stress, strain) </w:delText>
+        </w:r>
+      </w:del>
+      <w:r>
+        <w:t xml:space="preserve">often require </w:t>
+      </w:r>
+      <w:del w:id="40" w:author="Walgren, Patrick" w:date="2024-06-04T19:52:00Z" w16du:dateUtc="2024-06-04T23:52:00Z">
+        <w:r>
+          <w:delText xml:space="preserve">conglomeration of multiple instruments to properly record sufficient data and can result in inefficient use of time when </w:delText>
+        </w:r>
+      </w:del>
+      <w:r>
+        <w:t>synchroniz</w:t>
+      </w:r>
+      <w:ins w:id="41" w:author="Walgren, Patrick" w:date="2024-06-04T19:52:00Z" w16du:dateUtc="2024-06-04T23:52:00Z">
+        <w:r>
+          <w:t>ation of</w:t>
+        </w:r>
+      </w:ins>
+      <w:del w:id="42" w:author="Walgren, Patrick" w:date="2024-06-04T19:52:00Z" w16du:dateUtc="2024-06-04T23:52:00Z">
+        <w:r>
+          <w:delText>ing</w:delText>
+        </w:r>
+      </w:del>
+      <w:r>
+        <w:t xml:space="preserve"> various datasets from different instruments</w:t>
+      </w:r>
+      <w:ins w:id="43" w:author="Walgren, Patrick" w:date="2024-06-04T19:52:00Z" w16du:dateUtc="2024-06-04T23:52:00Z">
+        <w:r>
+          <w:t xml:space="preserve">, </w:t>
+        </w:r>
+      </w:ins>
+      <w:ins w:id="44" w:author="Walgren, Patrick" w:date="2024-06-04T19:53:00Z" w16du:dateUtc="2024-06-04T23:53:00Z">
+        <w:r>
+          <w:t xml:space="preserve">slowing the </w:t>
+        </w:r>
+      </w:ins>
+      <w:ins w:id="45" w:author="Walgren, Patrick" w:date="2024-06-04T20:06:00Z" w16du:dateUtc="2024-06-05T00:06:00Z">
+        <w:r>
+          <w:t>SMA deve</w:t>
+        </w:r>
+      </w:ins>
+      <w:ins w:id="46" w:author="Walgren, Patrick" w:date="2024-06-04T20:07:00Z" w16du:dateUtc="2024-06-05T00:07:00Z">
+        <w:r>
+          <w:t xml:space="preserve">lopment </w:t>
+        </w:r>
+      </w:ins>
+      <w:ins w:id="47" w:author="Walgren, Patrick" w:date="2024-06-04T19:53:00Z" w16du:dateUtc="2024-06-04T23:53:00Z">
+        <w:r>
+          <w:t>process</w:t>
+        </w:r>
+      </w:ins>
+      <w:r>
         <w:t>.</w:t>
       </w:r>
-      <w:bookmarkEnd w:id="1"/>
       <w:r>
         <w:t xml:space="preserve"> </w:t>
       </w:r>
-      <w:commentRangeEnd w:id="2"/>
-      <w:r>
-        <w:rPr>
-          <w:rStyle w:val="CommentReference"/>
-        </w:rPr>
-        <w:commentReference w:id="2"/>
-      </w:r>
-      <w:r>
-        <w:t>NASA and TAMU (cite Othmane/Karaman) have developed user-friendly tools and methods to understand the composition-processing-property relationships in SMAs, enabling quick discovery of new alloys.</w:t>
+      <w:bookmarkEnd w:id="36"/>
+      <w:ins w:id="48" w:author="Walgren, Patrick" w:date="2024-06-04T20:09:00Z" w16du:dateUtc="2024-06-05T00:09:00Z">
+        <w:r>
+          <w:t>Further, after compiling and synchronizing the data, there are myriad methods of calibrating an accurate constitutive model to describe the specific SMA material behavior. </w:t>
+        </w:r>
+      </w:ins>
+    </w:p>
+    <w:p>
+      <w:del w:id="49" w:author="Walgren, Patrick" w:date="2024-06-04T20:09:00Z" w16du:dateUtc="2024-06-05T00:09:00Z">
+        <w:r>
+          <w:delText>Further, when</w:delText>
+        </w:r>
+        <w:r>
+          <w:delText xml:space="preserve"> such data has been properly compiled, there are myriad additional methods of arriving at an accurate constitutive model to describe the specific SMA material behavior.</w:delText>
+        </w:r>
+        <w:r>
+          <w:delText xml:space="preserve"> </w:delText>
+        </w:r>
+      </w:del>
+    </w:p>
+    <w:p>
+      <w:bookmarkStart w:id="50" w:name="_Hlk164061969"/>
+      <w:r>
+        <w:rPr>
+          <w:highlight w:val="yellow"/>
+        </w:rPr>
+        <w:t>I</w:t>
+      </w:r>
+      <w:r>
+        <w:rPr>
+          <w:highlight w:val="yellow"/>
+        </w:rPr>
+        <w:t>n this work, we detail a streamlined open-source tool to help both material scientists and design engineers analyze their thermomechanical data and calibrate an appropriate SMA constitutive model.</w:t>
       </w:r>
       <w:r>
         <w:t xml:space="preserve"> </w:t>
       </w:r>
-      <w:r>
-        <w:t>ASMADA</w:t>
-      </w:r>
-      <w:r>
-        <w:t>, the Automatic Shape Memory Alloy Data Analyzer,</w:t>
+      <w:bookmarkEnd w:id="50"/>
+      <w:del w:id="51" w:author="Walgren, Patrick" w:date="2024-06-04T20:09:00Z" w16du:dateUtc="2024-06-05T00:09:00Z">
+        <w:r>
+          <w:delText>This tool is deemed</w:delText>
+        </w:r>
+      </w:del>
+      <w:ins w:id="52" w:author="Walgren, Patrick" w:date="2024-06-04T20:09:00Z" w16du:dateUtc="2024-06-05T00:09:00Z">
+        <w:r>
+          <w:t>We deem this tool</w:t>
+        </w:r>
+      </w:ins>
+      <w:r>
+        <w:t xml:space="preserve"> REACT, for the Rendering of Experimental Analysis and Calibration Tool. </w:t>
+      </w:r>
+      <w:del w:id="53" w:author="Walgren, Patrick" w:date="2024-06-04T20:09:00Z" w16du:dateUtc="2024-06-05T00:09:00Z">
+        <w:r>
+          <w:delText>Our tool</w:delText>
+        </w:r>
+      </w:del>
+      <w:ins w:id="54" w:author="Walgren, Patrick" w:date="2024-06-04T20:09:00Z" w16du:dateUtc="2024-06-05T00:09:00Z">
+        <w:r>
+          <w:t>REACT</w:t>
+        </w:r>
+      </w:ins>
+      <w:r>
+        <w:t xml:space="preserve"> provides an intuitive workflow that imports and processes raw unfiltered shape memory alloy mechanical (tensile/compression), thermal (DSC), or thermomechanical (tensile/compression with environmental chamber) data to produce customizable figures and systematically derived material data (depicted schematically in Figure</w:t>
+      </w:r>
+      <w:r>
+        <w:t xml:space="preserve"> 2)</w:t>
+      </w:r>
+      <w:r>
+        <w:t>.</w:t>
       </w:r>
       <w:r>
         <w:t xml:space="preserve"> </w:t>
       </w:r>
-      <w:r>
-        <w:t>identifies</w:t>
-      </w:r>
-      <w:r>
-        <w:t xml:space="preserve"> heating and cooling cycles of SMAs and </w:t>
-      </w:r>
-      <w:r>
-        <w:t>extracts</w:t>
-      </w:r>
-      <w:r>
-        <w:t xml:space="preserve"> SMA material properties</w:t>
-      </w:r>
-      <w:r>
-        <w:t xml:space="preserve"> according to ASTM standard E097 </w:t>
-      </w:r>
-      <w:r>
-        <w:fldChar w:fldCharType="begin"/>
-      </w:r>
-      <w:r>
-        <w:instrText xml:space="preserve"> ADDIN ZOTERO_ITEM CSL_CITATION {"citationID":"hijJNZEV","properties":{"formattedCitation":"[1], [2], [3]","plainCitation":"[1], [2], [3]","noteIndex":0},"citationItems":[{"id":3532,"uris":["http://zotero.org/users/4607708/items/SSMG5P63"],"itemData":{"id":3532,"type":"article-journal","container-title":"Smart Materials and Structures","issue":"12","note":"publisher: IOP Publishing","page":"125003","source":"Google Scholar","title":"ASMADA—A tool for automatic analysis of shape memory alloy thermal cycling data under constant stress","volume":"30","author":[{"family":"Kuner","given":"Matthew C."},{"family":"Karakalas","given":"Anargyros A."},{"family":"Lagoudas","given":"Dimitris C."}],"issued":{"date-parts":[["2021"]]}}},{"id":3061,"uris":["http://zotero.org/users/4607708/items/TYX3FDF8"],"itemData":{"id":3061,"type":"report","event-place":"West Conshohocken, PA","number":"E3097-17","publisher":"ASTM International","publisher-place":"West Conshohocken, PA","source":"Google Scholar","title":"Standard test method for mechanical uniaxial constant force thermal cycling of shape memory alloys","URL":"https://www.astm.org/e3097-17.html","author":[{"family":"ASTM","given":""}],"issued":{"date-parts":[["2017"]]}}},{"id":3513,"uris":["http://zotero.org/users/4607708/items/GAL8LJVE"],"itemData":{"id":3513,"type":"article-journal","abstract":"Development of standard specifications and test methods for shape memory alloys (SMAs) in the context of actuator materials and components are outlined. A material specification centers on mill product wrought NiTi or NiTi + X + X′ based alloys, where X and X′ can be any alloying element addition to the base NiTi. This standard is aimed toward specifying the chemical, mechanical, thermal, and metallurgical requirements of NiTi-based alloys. Two newly proposed standard test methods are aimed toward expanding the applicability of the following published SMA actuator standards: E3097—Standard Test Method for Uniaxial Constant Force Thermal Cycling (UCFTC) and E3098—Standard Test Method for Uniaxial Pre-strain and Thermal Free Recovery (UPFR). First, Force-Controlled Repeated Thermal Cycling (FCRTC), addresses repeated thermal cycling under a constant force and associated terminology. FCRTC’s primary objective is to address failure with regard to the SMA material’s ability to perform its function as an actuator for an application’s required lifecycle. Second, Constant Torque Thermal Cycling (CTTC) deals with thermally cycling SMAs under a constant torque for rotary actuator applications. Key features of each proposed standard and progress on their development are outlined, considering novelty and applicability to actuation from raw material to final actuator component in its application.","container-title":"Shape Memory and Superelasticity","DOI":"10.1007/s40830-023-00431-3","ISSN":"2199-3858","issue":"2","journalAbbreviation":"Shap. Mem. Superelasticity","language":"en","page":"353-363","source":"Springer Link","title":"Standardization of Shape Memory Alloys from Material to Actuator","volume":"9","author":[{"family":"Nicholson","given":"D. E."},{"family":"Benafan","given":"O."},{"family":"Bigelow","given":"G. S."},{"family":"Pick","given":"D."},{"family":"Demblon","given":"A."},{"family":"Mabe","given":"J. H."},{"family":"Karaman","given":"I."},{"family":"Van Doren","given":"B."},{"family":"Forbes","given":"D."},{"family":"Sczerzenie","given":"F."},{"family":"Fumagalli","given":"L."},{"family":"Wallner","given":"C."}],"issued":{"date-parts":[["2023",6,1]]}}}],"schema":"https://github.com/citation-style-language/schema/raw/master/csl-citation.json"} </w:instrText>
-      </w:r>
-      <w:r>
-        <w:fldChar w:fldCharType="separate"/>
-      </w:r>
-      <w:r>
-        <w:rPr>
-          <w:rFonts w:ascii="Calibri" w:hAnsi="Calibri" w:cs="Calibri"/>
-        </w:rPr>
-        <w:t>[1], [2], [3]</w:t>
-      </w:r>
-      <w:r>
-        <w:fldChar w:fldCharType="end"/>
-      </w:r>
-      <w:r>
-        <w:t xml:space="preserve">. </w:t>
-      </w:r>
-      <w:r>
-        <w:t>The Shape Memory Materials Analysis and Research Tool (SM2ART) provides an extensive</w:t>
-      </w:r>
-      <w:r>
-        <w:t xml:space="preserve"> open-source</w:t>
-      </w:r>
-      <w:r>
-        <w:t xml:space="preserve"> database of tested shape memory alloys and their standard properties</w:t>
-      </w:r>
+      <w:del w:id="55" w:author="Walgren, Patrick" w:date="2024-06-04T20:10:00Z" w16du:dateUtc="2024-06-05T00:10:00Z">
+        <w:r>
+          <w:delText>SMA REACT</w:delText>
+        </w:r>
+      </w:del>
+      <w:ins w:id="56" w:author="Walgren, Patrick" w:date="2024-06-04T20:10:00Z" w16du:dateUtc="2024-06-05T00:10:00Z">
+        <w:r>
+          <w:t>The tool</w:t>
+        </w:r>
+      </w:ins>
       <w:r>
         <w:t xml:space="preserve"> </w:t>
       </w:r>
-      <w:r>
-        <w:fldChar w:fldCharType="begin"/>
-      </w:r>
-      <w:r>
-        <w:instrText xml:space="preserve"> ADDIN ZOTERO_ITEM CSL_CITATION {"citationID":"MXqzRjzx","properties":{"formattedCitation":"[4], [5]","plainCitation":"[4], [5]","noteIndex":0},"citationItems":[{"id":3519,"uris":["http://zotero.org/users/4607708/items/NYIMMF5V"],"itemData":{"id":3519,"type":"article-journal","abstract":"A database tool is developed for archiving and exploring shape memory materials including shape memory alloys (SMAs), superelastic alloys, magnetic SMAs, shape memory polymers, and shape memory ceramics. Over 750 000 data points and their pedigree metadata are extracted and stored into records. Data are handled via a graphical user interface running in a web application. The tool provides interactive menus for the selection of material types, properties, and filters, culminating with a visualization panel. Data are displayed in three forms, consisting of pie charts, 2D scatter plots, and ternary diagrams, all of which provide unique information pertinent to the materials and properties being explored. This database tool is a major stepping stone toward building an information system where an entire continuum of material novices to experts can have an infrastructure to explore and discover these multifunctional materials.","container-title":"Advanced Engineering Materials","DOI":"10.1002/adem.201901370","ISSN":"1527-2648","issue":"7","language":"en","license":"© 2020 WILEY-VCH Verlag GmbH &amp; Co. KGaA, Weinheim","note":"_eprint: https://onlinelibrary.wiley.com/doi/pdf/10.1002/adem.201901370","page":"1901370","source":"Wiley Online Library","title":"Shape Memory Materials Database Tool—A Compendium of Functional Data for Shape Memory Materials","volume":"22","author":[{"family":"Benafan","given":"Othmane"},{"family":"Bigelow","given":"Glen S."},{"family":"Young","given":"Avery W."}],"issued":{"date-parts":[["2020"]]}}},{"id":3517,"uris":["http://zotero.org/users/4607708/items/K8KM9PEE"],"itemData":{"id":3517,"type":"article-journal","abstract":"Typically, the first step in alloy selection and material production is to use handbooks, databases, or other materials guides to down-select to a specific composition and processing method for the desired application. This is true for conventional materials, such as steels, aluminums, and polymers, but until recently, no similar data source existed for shape memory materials (SMMs). There is no shortage of information in the SMM field; with over 90 years of research in the form of peer-reviewed articles, papers, and published data from companies; however, these data have not been accessible in a single location. This has posed many difficulties for the research and development of SMMs and has caused the field to move slowly. To remedy this, a web-based comprehensive repository known as the Shape Memory Materials Analysis and Research Tool (SM2ART) database has been developed. SM2ART provides unrestricted access to data from thousands of peer-reviewed articles and published data. These data are organized in a 2D and 3D visualization platform and provides viewers insight into shape memory alloys (SMAs), superelastic alloys, magnetic alloys, shape memory polymers (SMPs), and shape memory ceramics (SMCs). The work presented here provides a summary of the data available within the SM2ART database.","container-title":"Shape Memory and Superelasticity","DOI":"10.1007/s40830-023-00457-7","ISSN":"2199-3858","journalAbbreviation":"Shap. Mem. Superelasticity","language":"en","source":"Springer Link","title":"Shape Memory Materials Analysis and Research Tool (SM2ART): Finding Data Anomalies and Trends","title-short":"Shape Memory Materials Analysis and Research Tool (SM2ART)","URL":"https://doi.org/10.1007/s40830-023-00457-7","author":[{"family":"Caltagirone","given":"P. E."},{"family":"Benafan","given":"O."}],"accessed":{"date-parts":[["2023",9,22]]},"issued":{"date-parts":[["2023",7,25]]}}}],"schema":"https://github.com/citation-style-language/schema/raw/master/csl-citation.json"} </w:instrText>
-      </w:r>
-      <w:r>
-        <w:fldChar w:fldCharType="separate"/>
-      </w:r>
-      <w:r>
-        <w:rPr>
-          <w:rFonts w:ascii="Calibri" w:hAnsi="Calibri" w:cs="Calibri"/>
-        </w:rPr>
-        <w:t>[4], [5]</w:t>
-      </w:r>
-      <w:r>
-        <w:fldChar w:fldCharType="end"/>
-      </w:r>
-      <w:r>
-        <w:t xml:space="preserve">. </w:t>
-      </w:r>
-      <w:r>
-        <w:t xml:space="preserve">Other SMA-focused tools also exist, such as SMAnalytics, which is a comprehensive analyzer that does....  Further, there is XXX which attempts to identify SMA material properties based on the graphical interpretation of data, not the data itself (check SMST 2022). </w:t>
-      </w:r>
-      <w:commentRangeStart w:id="3"/>
-      <w:r>
-        <w:rPr>
-          <w:color w:val="FF0000"/>
-        </w:rPr>
-        <w:t>Add</w:t>
-      </w:r>
-      <w:commentRangeEnd w:id="3"/>
-      <w:r>
-        <w:rPr>
-          <w:rStyle w:val="CommentReference"/>
-        </w:rPr>
-        <w:commentReference w:id="3"/>
-      </w:r>
-      <w:r>
-        <w:rPr>
-          <w:color w:val="FF0000"/>
-        </w:rPr>
-        <w:t xml:space="preserve"> a note about the TAMU UMAT and others here (Cite Hartl, Lai, etc.)</w:t>
-      </w:r>
-      <w:r>
-        <w:rPr>
-          <w:color w:val="FF0000"/>
-        </w:rPr>
-        <w:t xml:space="preserve"> also add a note about standards for thermomechanical characterization</w:t>
-      </w:r>
-      <w:r>
-        <w:rPr>
-          <w:color w:val="FF0000"/>
-        </w:rPr>
-        <w:t xml:space="preserve"> (and perhaps add it to the figure?)</w:t>
-      </w:r>
-      <w:r>
-        <w:rPr>
-          <w:color w:val="FF0000"/>
-        </w:rPr>
-        <w:t>.</w:t>
+      <w:del w:id="57" w:author="Walgren, Patrick" w:date="2024-06-04T20:10:00Z" w16du:dateUtc="2024-06-05T00:10:00Z">
+        <w:r>
+          <w:delText>consists of</w:delText>
+        </w:r>
+      </w:del>
+      <w:ins w:id="58" w:author="Walgren, Patrick" w:date="2024-06-04T20:10:00Z" w16du:dateUtc="2024-06-05T00:10:00Z">
+        <w:r>
+          <w:t>comprises</w:t>
+        </w:r>
+      </w:ins>
+      <w:r>
+        <w:t xml:space="preserve"> two graphical user interfaces (GUIs), written in python and available on GitHub under the GNU General Public License.</w:t>
       </w:r>
       <w:r>
         <w:t xml:space="preserve"> </w:t>
       </w:r>
       <w:r>
-        <w:t xml:space="preserve">However, despite commercial software suites enabling superelastic calibration (cite Abaqus material </w:t>
-      </w:r>
-      <w:r>
-        <w:lastRenderedPageBreak/>
-        <w:t xml:space="preserve">calibration here) and many published methods covering SMA actuator calibration, and, no such analog exists for SMA actuation models  </w:t>
-      </w:r>
-      <w:r>
-        <w:fldChar w:fldCharType="begin"/>
-      </w:r>
-      <w:r>
-        <w:instrText xml:space="preserve"> ADDIN ZOTERO_ITEM CSL_CITATION {"citationID":"ijSPNgId","properties":{"formattedCitation":"[6], [7], [8]","plainCitation":"[6], [7], [8]","noteIndex":0},"citationItems":[{"id":3510,"uris":["http://zotero.org/users/4607708/items/NXLY3SNI"],"itemData":{"id":3510,"type":"article-journal","abstract":"In this work, we briefly review the one-dimensional version of a well-known phenomenological shape memory alloy (SMA) constitutive model able to represent the main macroscopic SMA macroscopic behaviors (i.e., superelasticity and shape-memory effect). We then show how to identify the needed parameters from experimental results and, in particular, from strain-temperature tests. We finally use the obtained material parameters to test the prediction properties of the model, comparing numerical results with some experiments (different from those used for the identification), and we discuss model capabilities and further required enhancements.","container-title":"Journal of Materials Engineering and Performance","DOI":"10.1007/s11665-009-9409-7","ISSN":"1544-1024","issue":"5","journalAbbreviation":"J. of Materi Eng and Perform","language":"en","page":"649-654","source":"Springer Link","title":"SMA Numerical Modeling Versus Experimental Results: Parameter Identification and Model Prediction Capabilities","title-short":"SMA Numerical Modeling Versus Experimental Results","volume":"18","author":[{"family":"Auricchio","given":"Ferdinando"},{"family":"Coda","given":"Alberto"},{"family":"Reali","given":"Alessandro"},{"family":"Urbano","given":"Marco"}],"issued":{"date-parts":[["2009",8,1]]}}},{"id":181,"uris":["http://zotero.org/users/4607708/items/I5S97HTS"],"itemData":{"id":181,"type":"chapter","container-title":"Shape Memory Alloys: Modeling and Engineering Applications","event-place":"New York","publisher":"Springer-Verlag","publisher-place":"New York","title":"Thermomechanical Characterization of Shape Memory Alloy Materials","author":[{"family":"Hartl","given":"D.J."},{"family":"Lagoudas","given":"D.C."}],"editor":[{"family":"Lagoudas","given":"D.C."}],"issued":{"date-parts":[["2008"]]}}},{"id":3508,"uris":["http://zotero.org/users/4607708/items/NXCJALDP"],"itemData":{"id":3508,"type":"paper-conference","container-title":"Behavior and Mechanics of Multifunctional Materials and Composites 2014","page":"21–31","publisher":"SPIE","source":"Google Scholar","title":"Iterative calibration of a shape memory alloy constitutive model from 1D and 2D data using optimization methods","volume":"9058","author":[{"family":"Whitten","given":"Daniel"},{"family":"Hartl","given":"Darren"}],"issued":{"date-parts":[["2014"]]}}}],"schema":"https://github.com/citation-style-language/schema/raw/master/csl-citation.json"} </w:instrText>
-      </w:r>
-      <w:r>
-        <w:fldChar w:fldCharType="separate"/>
-      </w:r>
-      <w:r>
-        <w:rPr>
-          <w:rFonts w:ascii="Calibri" w:hAnsi="Calibri" w:cs="Calibri"/>
-        </w:rPr>
-        <w:t>[6], [7], [8]</w:t>
-      </w:r>
-      <w:r>
-        <w:fldChar w:fldCharType="end"/>
-      </w:r>
-      <w:r>
-        <w:t xml:space="preserve">. </w:t>
-      </w:r>
-      <w:commentRangeStart w:id="4"/>
-      <w:commentRangeEnd w:id="4"/>
-      <w:r>
-        <w:rPr>
-          <w:rStyle w:val="CommentReference"/>
-        </w:rPr>
-        <w:commentReference w:id="4"/>
-      </w:r>
-    </w:p>
-    <w:p>
-      <w:bookmarkStart w:id="5" w:name="_Hlk164061837"/>
-      <w:r>
-        <w:rPr>
-          <w:highlight w:val="yellow"/>
-        </w:rPr>
-        <w:t xml:space="preserve">However, a laborious workflow of experimental analysis and </w:t>
-      </w:r>
-      <w:commentRangeStart w:id="6"/>
-      <w:r>
-        <w:rPr>
-          <w:highlight w:val="yellow"/>
-        </w:rPr>
-        <w:t>constitutive</w:t>
-      </w:r>
-      <w:commentRangeEnd w:id="6"/>
-      <w:r>
-        <w:rPr>
-          <w:rStyle w:val="CommentReference"/>
-        </w:rPr>
-        <w:commentReference w:id="6"/>
-      </w:r>
-      <w:r>
-        <w:rPr>
-          <w:highlight w:val="yellow"/>
-        </w:rPr>
-        <w:t xml:space="preserve"> model calibration is still commonly required for rigorous SMA characterization.</w:t>
-      </w:r>
-      <w:r>
-        <w:rPr>
-          <w:highlight w:val="yellow"/>
-        </w:rPr>
-        <w:t xml:space="preserve"> </w:t>
-      </w:r>
-      <w:r>
-        <w:rPr>
-          <w:highlight w:val="yellow"/>
-        </w:rPr>
-        <w:t>This is especially difficult for newcomers to the field or those engaged in multi-disciplinary efforts.</w:t>
-      </w:r>
-      <w:bookmarkStart w:id="7" w:name="_Hlk164061559"/>
-      <w:r>
-        <w:t xml:space="preserve"> </w:t>
-      </w:r>
-      <w:bookmarkEnd w:id="5"/>
-      <w:commentRangeStart w:id="8"/>
-      <w:commentRangeStart w:id="9"/>
-      <w:r>
-        <w:t>The</w:t>
-      </w:r>
-      <w:commentRangeEnd w:id="8"/>
-      <w:r>
-        <w:rPr>
-          <w:rStyle w:val="CommentReference"/>
-        </w:rPr>
-        <w:commentReference w:id="8"/>
-      </w:r>
-      <w:commentRangeEnd w:id="9"/>
-      <w:r>
-        <w:rPr>
-          <w:rStyle w:val="CommentReference"/>
-        </w:rPr>
-        <w:commentReference w:id="9"/>
-      </w:r>
-      <w:r>
-        <w:t xml:space="preserve"> various external state variables that govern shape memory material behavior (i.e., temperature, stress, strain) often require conglomeration of multiple instruments to properly record sufficient data and can result in inefficient use of time when synchronizing various datasets from different instruments.</w:t>
-      </w:r>
-      <w:r>
-        <w:t xml:space="preserve"> </w:t>
-      </w:r>
-      <w:bookmarkEnd w:id="7"/>
-      <w:r>
-        <w:t>Further, when</w:t>
-      </w:r>
-      <w:r>
-        <w:t xml:space="preserve"> such data has been properly compiled, there are myriad additional methods of arriving at an accurate constitutive model to describe the specific SMA material behavior.</w:t>
-      </w:r>
-      <w:r>
-        <w:t xml:space="preserve"> </w:t>
-      </w:r>
-    </w:p>
-    <w:p>
-      <w:bookmarkStart w:id="10" w:name="_Hlk164061969"/>
-      <w:r>
-        <w:rPr>
-          <w:highlight w:val="yellow"/>
-        </w:rPr>
-        <w:t>I</w:t>
-      </w:r>
-      <w:r>
-        <w:rPr>
-          <w:highlight w:val="yellow"/>
-        </w:rPr>
-        <w:t>n this work, we detail a streamlined open-source tool to help both material scientists and design engineers analyze their thermomechanical data and calibrate an appropriate SMA constitutive model.</w:t>
-      </w:r>
-      <w:r>
-        <w:t xml:space="preserve"> </w:t>
-      </w:r>
-      <w:bookmarkEnd w:id="10"/>
-      <w:r>
-        <w:t>This tool is deemed REACT, for the Rendering of Experimental Analysis and Calibration Tool. Our tool provides an intuitive workflow that imports and processes raw unfiltered shape memory alloy mechanical (tensile/compression), thermal (DSC), or thermomechanical (tensile/compression with environmental chamber) data to produce customizable figures and systematically derived material data (depicted schematically in Figure</w:t>
-      </w:r>
-      <w:r>
-        <w:t xml:space="preserve"> 2)</w:t>
-      </w:r>
-      <w:r>
-        <w:t>.</w:t>
-      </w:r>
-      <w:r>
-        <w:t xml:space="preserve"> </w:t>
-      </w:r>
-      <w:r>
-        <w:t>SMA REACT consists of two graphical user interfaces (GUIs), written in python and available on GitHub under the GNU General Public License.</w:t>
-      </w:r>
-      <w:r>
-        <w:t xml:space="preserve"> </w:t>
-      </w:r>
-      <w:r>
-        <w:t xml:space="preserve">These two GUIs accomplish separate essential tasks in the SMA development process: data pre-processing and filtering, and material model calibration. </w:t>
+        <w:t xml:space="preserve">These two GUIs accomplish separate essential tasks in the SMA development process: data </w:t>
+      </w:r>
+      <w:ins w:id="59" w:author="Walgren, Patrick" w:date="2024-06-04T20:11:00Z" w16du:dateUtc="2024-06-05T00:11:00Z">
+        <w:r>
+          <w:t>processing</w:t>
+        </w:r>
+      </w:ins>
+      <w:del w:id="60" w:author="Walgren, Patrick" w:date="2024-06-04T20:11:00Z" w16du:dateUtc="2024-06-05T00:11:00Z">
+        <w:r>
+          <w:delText>pre-processing and filtering,</w:delText>
+        </w:r>
+      </w:del>
+      <w:r>
+        <w:t xml:space="preserve"> and </w:t>
+      </w:r>
+      <w:del w:id="61" w:author="Walgren, Patrick" w:date="2024-06-04T20:10:00Z" w16du:dateUtc="2024-06-05T00:10:00Z">
+        <w:r>
+          <w:delText xml:space="preserve">material </w:delText>
+        </w:r>
+      </w:del>
+      <w:ins w:id="62" w:author="Walgren, Patrick" w:date="2024-06-04T20:10:00Z" w16du:dateUtc="2024-06-05T00:10:00Z">
+        <w:r>
+          <w:t xml:space="preserve">constitutive </w:t>
+        </w:r>
+      </w:ins>
+      <w:r>
+        <w:t xml:space="preserve">model calibration. </w:t>
       </w:r>
     </w:p>
     <w:p>
@@ -570,6 +898,7 @@
         <w:keepNext/>
         <w:jc w:val="center"/>
       </w:pPr>
+      <w:commentRangeStart w:id="63"/>
       <w:r>
         <w:rPr>
           <w:noProof/>
@@ -617,6 +946,13 @@
           </wp:inline>
         </w:drawing>
       </w:r>
+      <w:commentRangeEnd w:id="63"/>
+      <w:r>
+        <w:rPr>
+          <w:rStyle w:val="CommentReference"/>
+        </w:rPr>
+        <w:commentReference w:id="63"/>
+      </w:r>
     </w:p>
     <w:p>
       <w:pPr>
@@ -653,22 +989,22 @@
     <w:p>
       <w:pPr>
         <w:rPr>
-          <w:del w:id="11" w:author="Walgren, Patrick" w:date="2024-05-20T20:15:00Z" w16du:dateUtc="2024-05-21T00:15:00Z"/>
+          <w:del w:id="64" w:author="Walgren, Patrick" w:date="2024-05-20T20:15:00Z" w16du:dateUtc="2024-05-21T00:15:00Z"/>
           <w:b/>
           <w:bCs/>
         </w:rPr>
       </w:pPr>
-      <w:commentRangeStart w:id="12"/>
-      <w:del w:id="13" w:author="Walgren, Patrick" w:date="2024-05-20T20:15:00Z" w16du:dateUtc="2024-05-21T00:15:00Z">
+      <w:commentRangeStart w:id="65"/>
+      <w:del w:id="66" w:author="Walgren, Patrick" w:date="2024-05-20T20:15:00Z" w16du:dateUtc="2024-05-21T00:15:00Z">
         <w:r>
           <w:delText xml:space="preserve">In this work, we describe a new open-source GUI for constitutive model calibration of SMA actuators. We hope to provide a vital </w:delText>
         </w:r>
-        <w:commentRangeEnd w:id="12"/>
+        <w:commentRangeEnd w:id="65"/>
         <w:r>
           <w:rPr>
             <w:rStyle w:val="CommentReference"/>
           </w:rPr>
-          <w:commentReference w:id="12"/>
+          <w:commentReference w:id="65"/>
         </w:r>
         <w:r>
           <w:delText>link between materials scientists and SMA design engineers via an accessible software, written in python but requiring no programming experience. We focus on the temperature-driven Lagoudas 1-D constitutive model, but the methods and accompanying software described herein can be easily extended to consider other constitutive models, higher dimensional models (e.g., 3D models with anisotropic effects), and different loading modes (e.g., superelasticity).</w:delText>
@@ -678,7 +1014,7 @@
     <w:p>
       <w:pPr>
         <w:rPr>
-          <w:del w:id="14" w:author="Walgren, Patrick" w:date="2024-05-20T20:16:00Z" w16du:dateUtc="2024-05-21T00:16:00Z"/>
+          <w:del w:id="67" w:author="Walgren, Patrick" w:date="2024-05-20T20:16:00Z" w16du:dateUtc="2024-05-21T00:16:00Z"/>
         </w:rPr>
       </w:pPr>
       <w:r>
@@ -691,7 +1027,15 @@
         <w:t xml:space="preserve"> </w:t>
       </w:r>
       <w:r>
-        <w:t>With raw force and displacement data, the SMA REACT can calculate strains and stresses based on various sample geometries.</w:t>
+        <w:t xml:space="preserve">With raw force and displacement data, </w:t>
+      </w:r>
+      <w:del w:id="68" w:author="Walgren, Patrick" w:date="2024-06-04T20:13:00Z" w16du:dateUtc="2024-06-05T00:13:00Z">
+        <w:r>
+          <w:delText xml:space="preserve">the SMA </w:delText>
+        </w:r>
+      </w:del>
+      <w:r>
+        <w:t>REACT can calculate strains and stresses based on various sample geometries.</w:t>
       </w:r>
       <w:r>
         <w:t xml:space="preserve"> </w:t>
@@ -709,17 +1053,17 @@
     <w:p>
       <w:pPr>
         <w:rPr>
-          <w:ins w:id="15" w:author="Walgren, Patrick" w:date="2024-05-20T20:16:00Z" w16du:dateUtc="2024-05-21T00:16:00Z"/>
-        </w:rPr>
-      </w:pPr>
-    </w:p>
-    <w:p>
-      <w:pPr>
-        <w:rPr>
-          <w:del w:id="16" w:author="Walgren, Patrick" w:date="2024-05-20T20:16:00Z" w16du:dateUtc="2024-05-21T00:16:00Z"/>
-        </w:rPr>
-      </w:pPr>
-      <w:ins w:id="17" w:author="Walgren, Patrick" w:date="2024-05-20T20:16:00Z" w16du:dateUtc="2024-05-21T00:16:00Z">
+          <w:ins w:id="69" w:author="Walgren, Patrick" w:date="2024-05-20T20:16:00Z" w16du:dateUtc="2024-05-21T00:16:00Z"/>
+        </w:rPr>
+      </w:pPr>
+    </w:p>
+    <w:p>
+      <w:pPr>
+        <w:rPr>
+          <w:del w:id="70" w:author="Walgren, Patrick" w:date="2024-05-20T20:16:00Z" w16du:dateUtc="2024-05-21T00:16:00Z"/>
+        </w:rPr>
+      </w:pPr>
+      <w:ins w:id="71" w:author="Walgren, Patrick" w:date="2024-05-20T20:16:00Z" w16du:dateUtc="2024-05-21T00:16:00Z">
         <w:r>
           <w:rPr>
             <w:highlight w:val="yellow"/>
@@ -740,13 +1084,13 @@
     <w:p>
       <w:pPr>
         <w:rPr>
-          <w:ins w:id="18" w:author="Walgren, Patrick" w:date="2024-05-20T20:16:00Z" w16du:dateUtc="2024-05-21T00:16:00Z"/>
+          <w:ins w:id="72" w:author="Walgren, Patrick" w:date="2024-05-20T20:16:00Z" w16du:dateUtc="2024-05-21T00:16:00Z"/>
           <w:b/>
           <w:bCs/>
         </w:rPr>
       </w:pPr>
-      <w:bookmarkStart w:id="19" w:name="_Hlk164062025"/>
-      <w:del w:id="20" w:author="Walgren, Patrick" w:date="2024-05-20T20:16:00Z" w16du:dateUtc="2024-05-21T00:16:00Z">
+      <w:bookmarkStart w:id="73" w:name="_Hlk164062025"/>
+      <w:del w:id="74" w:author="Walgren, Patrick" w:date="2024-05-20T20:16:00Z" w16du:dateUtc="2024-05-21T00:16:00Z">
         <w:r>
           <w:rPr>
             <w:highlight w:val="yellow"/>
@@ -757,20 +1101,28 @@
           <w:delText xml:space="preserve"> </w:delText>
         </w:r>
       </w:del>
-      <w:bookmarkEnd w:id="19"/>
-      <w:r>
-        <w:t xml:space="preserve">Following the thermodynamically consistent model derived by Lagoudas, et al., the developed calibration routine </w:t>
-      </w:r>
-      <w:commentRangeStart w:id="21"/>
+      <w:bookmarkEnd w:id="73"/>
+      <w:r>
+        <w:t>Following the thermodynamically consistent model derived by Lagoudas</w:t>
+      </w:r>
+      <w:del w:id="75" w:author="Walgren, Patrick" w:date="2024-06-04T20:12:00Z" w16du:dateUtc="2024-06-05T00:12:00Z">
+        <w:r>
+          <w:delText>,</w:delText>
+        </w:r>
+      </w:del>
+      <w:r>
+        <w:t xml:space="preserve"> et al., the developed calibration routine </w:t>
+      </w:r>
+      <w:commentRangeStart w:id="76"/>
       <w:r>
         <w:t xml:space="preserve">leverages global optimization strategies to minimize error between model </w:t>
       </w:r>
-      <w:commentRangeEnd w:id="21"/>
+      <w:commentRangeEnd w:id="76"/>
       <w:r>
         <w:rPr>
           <w:rStyle w:val="CommentReference"/>
         </w:rPr>
-        <w:commentReference w:id="21"/>
+        <w:commentReference w:id="76"/>
       </w:r>
       <w:r>
         <w:t>prediction and experimental data.</w:t>
@@ -778,8 +1130,18 @@
       <w:r>
         <w:t xml:space="preserve"> </w:t>
       </w:r>
-      <w:r>
-        <w:t>The tool described herein enables the user to customize the optimization routine as well as the model parameters to be optimized (e.g., bounds and free variables).</w:t>
+      <w:del w:id="77" w:author="Walgren, Patrick" w:date="2024-06-04T20:12:00Z" w16du:dateUtc="2024-06-05T00:12:00Z">
+        <w:r>
+          <w:delText>The tool described herein</w:delText>
+        </w:r>
+      </w:del>
+      <w:ins w:id="78" w:author="Walgren, Patrick" w:date="2024-06-04T20:12:00Z" w16du:dateUtc="2024-06-05T00:12:00Z">
+        <w:r>
+          <w:t>REACT</w:t>
+        </w:r>
+      </w:ins>
+      <w:r>
+        <w:t xml:space="preserve"> enables the user to customize the optimization routine as well as the model parameters to be optimized (e.g., bounds and free variables).</w:t>
       </w:r>
       <w:r>
         <w:t xml:space="preserve"> </w:t>
@@ -790,14 +1152,24 @@
       <w:r>
         <w:t xml:space="preserve"> </w:t>
       </w:r>
-      <w:ins w:id="22" w:author="Walgren, Patrick" w:date="2024-05-20T20:16:00Z" w16du:dateUtc="2024-05-21T00:16:00Z">
-        <w:r>
-          <w:t>We focus on the temperature-driven Lagoudas 1-D constitutive model, but the methods and accompanying software described herein can be easily extended to consider other constitutive models, higher dimensional models (e.g., 3D models with anisotropic effects), and different loading modes (e.g., superelasticity).</w:t>
+      <w:ins w:id="79" w:author="Walgren, Patrick" w:date="2024-05-20T20:16:00Z" w16du:dateUtc="2024-05-21T00:16:00Z">
+        <w:r>
+          <w:t>We focus on the temperature-driven Lagoudas 1-D constitutive model, but</w:t>
         </w:r>
       </w:ins>
-    </w:p>
-    <w:p>
-      <w:del w:id="23" w:author="Walgren, Patrick" w:date="2024-05-20T20:16:00Z" w16du:dateUtc="2024-05-21T00:16:00Z">
+      <w:ins w:id="80" w:author="Walgren, Patrick" w:date="2024-06-04T20:14:00Z" w16du:dateUtc="2024-06-05T00:14:00Z">
+        <w:r>
+          <w:t xml:space="preserve"> one could leverage the developed framework and extend the software</w:t>
+        </w:r>
+      </w:ins>
+      <w:ins w:id="81" w:author="Walgren, Patrick" w:date="2024-05-20T20:16:00Z" w16du:dateUtc="2024-05-21T00:16:00Z">
+        <w:r>
+          <w:t xml:space="preserve"> to consider other constitutive models, higher dimensional models (e.g., 3D models with anisotropic effects), and different loading modes (e.g., superelasticity).</w:t>
+        </w:r>
+      </w:ins>
+    </w:p>
+    <w:p>
+      <w:del w:id="82" w:author="Walgren, Patrick" w:date="2024-05-20T20:16:00Z" w16du:dateUtc="2024-05-21T00:16:00Z">
         <w:r>
           <w:delText>The current workflow attempts to minimize tribal knowledge contained within the SMA constitutive modeling community by demystifying processes used for calibration. We hope this tool can provide an efficient workflow and salient guidance to others in the shape memory alloy community for years to come.</w:delText>
         </w:r>
@@ -831,7 +1203,7 @@
     </w:p>
     <w:p/>
     <w:p>
-      <w:commentRangeStart w:id="24"/>
+      <w:commentRangeStart w:id="83"/>
       <w:r>
         <w:rPr>
           <w:b/>
@@ -839,12 +1211,12 @@
         </w:rPr>
         <w:t>Model</w:t>
       </w:r>
-      <w:commentRangeEnd w:id="24"/>
+      <w:commentRangeEnd w:id="83"/>
       <w:r>
         <w:rPr>
           <w:rStyle w:val="CommentReference"/>
         </w:rPr>
-        <w:commentReference w:id="24"/>
+        <w:commentReference w:id="83"/>
       </w:r>
       <w:r>
         <w:rPr>
@@ -856,23 +1228,31 @@
     </w:p>
     <w:p/>
     <w:p>
-      <w:bookmarkStart w:id="25" w:name="_Hlk164062237"/>
+      <w:bookmarkStart w:id="84" w:name="_Hlk164062237"/>
+      <w:commentRangeStart w:id="85"/>
       <w:r>
         <w:rPr>
           <w:highlight w:val="yellow"/>
         </w:rPr>
         <w:t>SMA Constitutive Model Calibration, or Parameter Identification, describes the process of finding the set of model parameters (Martensite Start Temperature, Maximum transformation strain, etc.) that best fit material experimental data in the mode of operation relevant for the engineering component of interest (e.g., tension, compression, torsion, or a combination thereof).</w:t>
       </w:r>
-      <w:bookmarkEnd w:id="25"/>
+      <w:bookmarkEnd w:id="84"/>
       <w:r>
         <w:t xml:space="preserve"> </w:t>
       </w:r>
       <w:r>
         <w:t xml:space="preserve">Mathematically, calibration is the process of minimizing error between constitutive model predictions and experimental data subject to physical constraints (conservation laws, known bounds for material properties, etc.) by varying model parameters. </w:t>
       </w:r>
-    </w:p>
-    <w:p>
-      <w:bookmarkStart w:id="26" w:name="_Hlk164062255"/>
+      <w:commentRangeEnd w:id="85"/>
+      <w:r>
+        <w:rPr>
+          <w:rStyle w:val="CommentReference"/>
+        </w:rPr>
+        <w:commentReference w:id="85"/>
+      </w:r>
+    </w:p>
+    <w:p>
+      <w:bookmarkStart w:id="86" w:name="_Hlk164062255"/>
       <w:r>
         <w:rPr>
           <w:highlight w:val="yellow"/>
@@ -882,21 +1262,68 @@
       <w:r>
         <w:t xml:space="preserve"> </w:t>
       </w:r>
-      <w:bookmarkEnd w:id="26"/>
-      <w:r>
-        <w:t>The inherent thermomechanical coupling present in SMAs makes it important to understand how the SMA component will behave when installed in the system and subject to relevant loading conditions.</w:t>
+      <w:bookmarkEnd w:id="86"/>
+      <w:r>
+        <w:t>The inherent thermomechanical coupling present in SMAs makes it important to understand how the SMA component will behave when installed in the system and</w:t>
+      </w:r>
+      <w:ins w:id="87" w:author="Walgren, Patrick" w:date="2024-06-04T20:15:00Z" w16du:dateUtc="2024-06-05T00:15:00Z">
+        <w:r>
+          <w:t xml:space="preserve"> is</w:t>
+        </w:r>
+      </w:ins>
+      <w:r>
+        <w:t xml:space="preserve"> subject to relevant loading conditions.</w:t>
       </w:r>
       <w:r>
         <w:t xml:space="preserve"> </w:t>
       </w:r>
       <w:r>
-        <w:t>Understanding the strain recovery behavior of SMAs, especially in the presence of minor loops, is crucial to designing the entirety of the engineering component.</w:t>
+        <w:t xml:space="preserve">Understanding the strain recovery behavior of SMAs, especially in the presence of minor loops, is crucial to </w:t>
+      </w:r>
+      <w:del w:id="88" w:author="Walgren, Patrick" w:date="2024-06-04T20:16:00Z" w16du:dateUtc="2024-06-05T00:16:00Z">
+        <w:r>
+          <w:delText>designing the entirety of the engineering component</w:delText>
+        </w:r>
+      </w:del>
+      <w:ins w:id="89" w:author="Walgren, Patrick" w:date="2024-06-04T20:16:00Z" w16du:dateUtc="2024-06-05T00:16:00Z">
+        <w:r>
+          <w:t>holistic engineering component design</w:t>
+        </w:r>
+      </w:ins>
+      <w:r>
+        <w:t>.</w:t>
       </w:r>
       <w:r>
         <w:t xml:space="preserve"> </w:t>
       </w:r>
       <w:r>
-        <w:t>The inherent complexity of Shape Memory Alloys is an opportunity to design more space- and weight-efficient assemblies, but a challenge to accurately design these systems to perform as intended.</w:t>
+        <w:t xml:space="preserve">The inherent complexity of Shape Memory Alloys is an opportunity </w:t>
+      </w:r>
+      <w:del w:id="90" w:author="Walgren, Patrick" w:date="2024-06-04T20:16:00Z" w16du:dateUtc="2024-06-05T00:16:00Z">
+        <w:r>
+          <w:delText>to design more</w:delText>
+        </w:r>
+      </w:del>
+      <w:ins w:id="91" w:author="Walgren, Patrick" w:date="2024-06-04T20:16:00Z" w16du:dateUtc="2024-06-05T00:16:00Z">
+        <w:r>
+          <w:t>for more</w:t>
+        </w:r>
+      </w:ins>
+      <w:r>
+        <w:t xml:space="preserve"> space- and weight-efficient assemblies, but a challenge </w:t>
+      </w:r>
+      <w:del w:id="92" w:author="Walgren, Patrick" w:date="2024-06-04T20:16:00Z" w16du:dateUtc="2024-06-05T00:16:00Z">
+        <w:r>
+          <w:delText>to accurately design these systems to perform as intended</w:delText>
+        </w:r>
+      </w:del>
+      <w:ins w:id="93" w:author="Walgren, Patrick" w:date="2024-06-04T20:16:00Z" w16du:dateUtc="2024-06-05T00:16:00Z">
+        <w:r>
+          <w:t>from a design perspective</w:t>
+        </w:r>
+      </w:ins>
+      <w:r>
+        <w:t>.</w:t>
       </w:r>
       <w:r>
         <w:t xml:space="preserve"> </w:t>
@@ -912,21 +1339,54 @@
         <w:t>operating stress regime</w:t>
       </w:r>
       <w:r>
-        <w:t xml:space="preserve"> must be well characterized and predictable. Constitutive model calibration is a vital link for designing and validating SMA performance. </w:t>
-      </w:r>
-    </w:p>
-    <w:p>
-      <w:bookmarkStart w:id="27" w:name="_Hlk164062335"/>
+        <w:t xml:space="preserve"> must be well characterized and predictable. </w:t>
+      </w:r>
+      <w:commentRangeStart w:id="94"/>
+      <w:r>
+        <w:t xml:space="preserve">Constitutive model calibration is a vital link for designing and validating SMA performance. </w:t>
+      </w:r>
+      <w:commentRangeEnd w:id="94"/>
+      <w:r>
+        <w:rPr>
+          <w:rStyle w:val="CommentReference"/>
+        </w:rPr>
+        <w:commentReference w:id="94"/>
+      </w:r>
+    </w:p>
+    <w:p>
+      <w:bookmarkStart w:id="95" w:name="_Hlk164062335"/>
       <w:r>
         <w:rPr>
           <w:highlight w:val="yellow"/>
         </w:rPr>
-        <w:t>Historically, SMA model calibration has been performed analytically, based on analysts’ best-guesses of appropriate properties, and via numerical optimization.</w:t>
+        <w:t>Historically, SMA model calibration has been performed analytically, based on analyst</w:t>
+      </w:r>
+      <w:ins w:id="96" w:author="Walgren, Patrick" w:date="2024-06-04T20:19:00Z" w16du:dateUtc="2024-06-05T00:19:00Z">
+        <w:r>
+          <w:rPr>
+            <w:highlight w:val="yellow"/>
+          </w:rPr>
+          <w:t xml:space="preserve"> intuition</w:t>
+        </w:r>
+      </w:ins>
+      <w:del w:id="97" w:author="Walgren, Patrick" w:date="2024-06-04T20:19:00Z" w16du:dateUtc="2024-06-05T00:19:00Z">
+        <w:r>
+          <w:rPr>
+            <w:highlight w:val="yellow"/>
+          </w:rPr>
+          <w:delText>s’ best-guesses of appropriate properties</w:delText>
+        </w:r>
+      </w:del>
+      <w:r>
+        <w:rPr>
+          <w:highlight w:val="yellow"/>
+        </w:rPr>
+        <w:t>, and via numerical optimization.</w:t>
       </w:r>
       <w:r>
         <w:t xml:space="preserve"> </w:t>
       </w:r>
-      <w:bookmarkEnd w:id="27"/>
+      <w:bookmarkEnd w:id="95"/>
       <w:r>
         <w:t xml:space="preserve">Closed-form analytical results/expressions can be derived for simple models (e.g., cite </w:t>
       </w:r>
@@ -1009,7 +1469,7 @@
       </w:r>
     </w:p>
     <w:p>
-      <w:bookmarkStart w:id="28" w:name="_Hlk164063250"/>
+      <w:bookmarkStart w:id="98" w:name="_Hlk164063250"/>
       <w:r>
         <w:rPr>
           <w:highlight w:val="yellow"/>
@@ -1019,30 +1479,169 @@
       <w:r>
         <w:t xml:space="preserve"> </w:t>
       </w:r>
-      <w:bookmarkEnd w:id="28"/>
-      <w:r>
-        <w:t xml:space="preserve">For constant force thermal cycle experiments, strain is measured as a function of temperature at certain stress levels. We seek a set of material properties that best matches the experimental data over this set of experiments. This can be represented as a mathematical optimization problem.  </w:t>
-      </w:r>
-    </w:p>
-    <w:p>
-      <w:bookmarkStart w:id="29" w:name="_Hlk164063265"/>
+      <w:bookmarkEnd w:id="98"/>
+      <w:r>
+        <w:t>For constant force thermal cycle experiments, strain is measured as a function of temperature at certain stress levels. We seek a set of material properties</w:t>
+      </w:r>
+      <w:ins w:id="99" w:author="Walgren, Patrick" w:date="2024-06-04T20:20:00Z" w16du:dateUtc="2024-06-05T00:20:00Z">
+        <w:r>
+          <w:t xml:space="preserve"> such</w:t>
+        </w:r>
+      </w:ins>
+      <w:r>
+        <w:t xml:space="preserve"> that</w:t>
+      </w:r>
+      <w:ins w:id="100" w:author="Walgren, Patrick" w:date="2024-06-04T20:20:00Z" w16du:dateUtc="2024-06-05T00:20:00Z">
+        <w:r>
+          <w:t xml:space="preserve"> the calibrated constitutive model</w:t>
+        </w:r>
+      </w:ins>
+      <w:r>
+        <w:t xml:space="preserve"> best matches the experimental data over this set of experiments. </w:t>
+      </w:r>
+      <w:del w:id="101" w:author="Walgren, Patrick" w:date="2024-06-04T20:20:00Z" w16du:dateUtc="2024-06-05T00:20:00Z">
+        <w:r>
+          <w:delText>This can be represented as a mathematical optimization problem</w:delText>
+        </w:r>
+      </w:del>
+      <w:del w:id="102" w:author="Walgren, Patrick" w:date="2024-06-04T19:40:00Z" w16du:dateUtc="2024-06-04T23:40:00Z">
+        <w:r>
+          <w:delText xml:space="preserve">.  </w:delText>
+        </w:r>
+      </w:del>
+    </w:p>
+    <w:p>
+      <w:bookmarkStart w:id="103" w:name="_Hlk164063265"/>
       <w:r>
         <w:rPr>
           <w:highlight w:val="yellow"/>
         </w:rPr>
-        <w:lastRenderedPageBreak/>
-        <w:t>Because of the aforementioned material property interdependence, we use a hybrid optimization scheme to best balance global searches with local optima; when multiple experiments are conducted, this optimization problem is overdetermined so there may exist many local optima.</w:t>
+        <w:t xml:space="preserve">Because of the </w:t>
+      </w:r>
+      <w:commentRangeStart w:id="104"/>
+      <w:r>
+        <w:rPr>
+          <w:highlight w:val="yellow"/>
+        </w:rPr>
+        <w:t>aforementioned material property interdependence</w:t>
+      </w:r>
+      <w:commentRangeEnd w:id="104"/>
+      <w:r>
+        <w:rPr>
+          <w:rStyle w:val="CommentReference"/>
+        </w:rPr>
+        <w:commentReference w:id="104"/>
+      </w:r>
+      <w:r>
+        <w:rPr>
+          <w:highlight w:val="yellow"/>
+        </w:rPr>
+        <w:t>, we use a hybrid optimization scheme to best balance global searches with local optima; when multiple experiments are conducted, this optimization problem is overdetermined so there may exist many local optima.</w:t>
       </w:r>
       <w:r>
         <w:t xml:space="preserve"> </w:t>
       </w:r>
-      <w:bookmarkEnd w:id="29"/>
-      <w:r>
-        <w:t xml:space="preserve">Hybrid optimization consists of two main stages: global optimization followed by a local search on the best set of design variables that the global optimization found. The global optimization searches the entire space and hopefully finds the small region where the best solution lies. Then, based on that point, a gradient-based optimization is implemented to find the mathematical optimum point in that smaller subset of the design space. Hybrid optimization has a better chance of finding the true optimum because the preliminary global optimization acts as a “Greedy design of experiments” – it selectively samples points based on knowledge gained in the past. </w:t>
-      </w:r>
-    </w:p>
-    <w:p>
-      <w:bookmarkStart w:id="30" w:name="_Hlk164063272"/>
+      <w:bookmarkEnd w:id="103"/>
+      <w:r>
+        <w:t xml:space="preserve">Hybrid optimization </w:t>
+      </w:r>
+      <w:del w:id="105" w:author="Walgren, Patrick" w:date="2024-06-04T20:26:00Z" w16du:dateUtc="2024-06-05T00:26:00Z">
+        <w:r>
+          <w:lastRenderedPageBreak/>
+          <w:delText>consists of two main</w:delText>
+        </w:r>
+      </w:del>
+      <w:ins w:id="106" w:author="Walgren, Patrick" w:date="2024-06-04T20:26:00Z" w16du:dateUtc="2024-06-05T00:26:00Z">
+        <w:r>
+          <w:t>comprises two</w:t>
+        </w:r>
+      </w:ins>
+      <w:r>
+        <w:t xml:space="preserve"> stages: global optimization followed by a local search on the best set of design variables that the global optimization found. The global optimization searches the entire space and</w:t>
+      </w:r>
+      <w:ins w:id="107" w:author="Walgren, Patrick" w:date="2024-06-04T20:23:00Z" w16du:dateUtc="2024-06-05T00:23:00Z">
+        <w:r>
+          <w:t xml:space="preserve"> provides a starting </w:t>
+        </w:r>
+      </w:ins>
+      <w:ins w:id="108" w:author="Walgren, Patrick" w:date="2024-06-04T20:26:00Z" w16du:dateUtc="2024-06-05T00:26:00Z">
+        <w:r>
+          <w:t>point</w:t>
+        </w:r>
+      </w:ins>
+      <w:ins w:id="109" w:author="Walgren, Patrick" w:date="2024-06-04T20:23:00Z" w16du:dateUtc="2024-06-05T00:23:00Z">
+        <w:r>
+          <w:t xml:space="preserve"> for</w:t>
+        </w:r>
+      </w:ins>
+      <w:del w:id="110" w:author="Walgren, Patrick" w:date="2024-06-04T20:23:00Z" w16du:dateUtc="2024-06-05T00:23:00Z">
+        <w:r>
+          <w:delText xml:space="preserve"> hopefully finds the small region where the best solution lies. Then,</w:delText>
+        </w:r>
+      </w:del>
+      <w:del w:id="111" w:author="Walgren, Patrick" w:date="2024-06-04T20:24:00Z" w16du:dateUtc="2024-06-05T00:24:00Z">
+        <w:r>
+          <w:delText xml:space="preserve"> based on that point,</w:delText>
+        </w:r>
+      </w:del>
+      <w:r>
+        <w:t xml:space="preserve"> a </w:t>
+      </w:r>
+      <w:ins w:id="112" w:author="Walgren, Patrick" w:date="2024-06-04T20:26:00Z" w16du:dateUtc="2024-06-05T00:26:00Z">
+        <w:r>
+          <w:t xml:space="preserve">local </w:t>
+        </w:r>
+      </w:ins>
+      <w:r>
+        <w:t xml:space="preserve">gradient-based optimization </w:t>
+      </w:r>
+      <w:del w:id="113" w:author="Walgren, Patrick" w:date="2024-06-04T20:24:00Z" w16du:dateUtc="2024-06-05T00:24:00Z">
+        <w:r>
+          <w:delText xml:space="preserve">is implemented </w:delText>
+        </w:r>
+      </w:del>
+      <w:r>
+        <w:t>to find the mathematical</w:t>
+      </w:r>
+      <w:ins w:id="114" w:author="Walgren, Patrick" w:date="2024-06-04T20:24:00Z" w16du:dateUtc="2024-06-05T00:24:00Z">
+        <w:r>
+          <w:t>ly</w:t>
+        </w:r>
+      </w:ins>
+      <w:r>
+        <w:t xml:space="preserve"> optimum </w:t>
+      </w:r>
+      <w:del w:id="115" w:author="Walgren, Patrick" w:date="2024-06-04T20:26:00Z" w16du:dateUtc="2024-06-05T00:26:00Z">
+        <w:r>
+          <w:delText>point</w:delText>
+        </w:r>
+      </w:del>
+      <w:ins w:id="116" w:author="Walgren, Patrick" w:date="2024-06-04T20:26:00Z" w16du:dateUtc="2024-06-05T00:26:00Z">
+        <w:r>
+          <w:t>solution</w:t>
+        </w:r>
+      </w:ins>
+      <w:ins w:id="117" w:author="Walgren, Patrick" w:date="2024-06-04T20:24:00Z" w16du:dateUtc="2024-06-05T00:24:00Z">
+        <w:r>
+          <w:t>.</w:t>
+        </w:r>
+      </w:ins>
+      <w:del w:id="118" w:author="Walgren, Patrick" w:date="2024-06-04T20:24:00Z" w16du:dateUtc="2024-06-05T00:24:00Z">
+        <w:r>
+          <w:delText xml:space="preserve"> in that smaller subset of the design space.</w:delText>
+        </w:r>
+      </w:del>
+      <w:r>
+        <w:t xml:space="preserve"> </w:t>
+      </w:r>
+      <w:del w:id="119" w:author="Walgren, Patrick" w:date="2024-06-04T20:24:00Z" w16du:dateUtc="2024-06-05T00:24:00Z">
+        <w:r>
+          <w:delText xml:space="preserve">Hybrid optimization has a better chance of finding the true optimum because the preliminary global optimization acts as a “Greedy design of experiments” – it selectively samples points based on knowledge gained in the past. </w:delText>
+        </w:r>
+      </w:del>
+    </w:p>
+    <w:p>
+      <w:bookmarkStart w:id="120" w:name="_Hlk164063272"/>
       <w:r>
         <w:rPr>
           <w:highlight w:val="yellow"/>
@@ -1133,14 +1732,121 @@
         <w:rPr>
           <w:highlight w:val="yellow"/>
         </w:rPr>
-        <w:t xml:space="preserve"> for the local search, although the tool is modular and other optimization algorithms can be easily inserted in lieu of the ones discussed herein.</w:t>
+        <w:t xml:space="preserve"> for the local search, although the tool is modular and other optimization algorithms can be</w:t>
+      </w:r>
+      <w:del w:id="121" w:author="Walgren, Patrick" w:date="2024-06-04T20:29:00Z" w16du:dateUtc="2024-06-05T00:29:00Z">
+        <w:r>
+          <w:rPr>
+            <w:highlight w:val="yellow"/>
+          </w:rPr>
+          <w:delText xml:space="preserve"> easily</w:delText>
+        </w:r>
+      </w:del>
+      <w:r>
+        <w:rPr>
+          <w:highlight w:val="yellow"/>
+        </w:rPr>
+        <w:t xml:space="preserve"> inserted in lieu of the ones discussed herein.</w:t>
       </w:r>
       <w:r>
         <w:t xml:space="preserve"> </w:t>
       </w:r>
-      <w:bookmarkEnd w:id="30"/>
-      <w:r>
-        <w:t xml:space="preserve">The population size for NSGA-II is commonly set to 100 and the genetic algorithm is typically run for at least 10 generations, while SLSQP is set to run for approximately 100 maximum iterations. All optimization parameters are modifiable in the GUI. </w:t>
+      <w:bookmarkEnd w:id="120"/>
+      <w:ins w:id="122" w:author="Walgren, Patrick" w:date="2024-06-04T20:26:00Z" w16du:dateUtc="2024-06-05T00:26:00Z">
+        <w:r>
+          <w:t>For all examples we discuss,</w:t>
+        </w:r>
+      </w:ins>
+      <w:ins w:id="123" w:author="Walgren, Patrick" w:date="2024-06-04T20:27:00Z" w16du:dateUtc="2024-06-05T00:27:00Z">
+        <w:r>
+          <w:t xml:space="preserve"> </w:t>
+        </w:r>
+      </w:ins>
+      <w:del w:id="124" w:author="Walgren, Patrick" w:date="2024-06-04T20:27:00Z" w16du:dateUtc="2024-06-05T00:27:00Z">
+        <w:r>
+          <w:delText>T</w:delText>
+        </w:r>
+      </w:del>
+      <w:ins w:id="125" w:author="Walgren, Patrick" w:date="2024-06-04T20:27:00Z" w16du:dateUtc="2024-06-05T00:27:00Z">
+        <w:r>
+          <w:t>t</w:t>
+        </w:r>
+      </w:ins>
+      <w:r>
+        <w:t xml:space="preserve">he </w:t>
+      </w:r>
+      <w:ins w:id="126" w:author="Walgren, Patrick" w:date="2024-06-04T20:27:00Z" w16du:dateUtc="2024-06-05T00:27:00Z">
+        <w:r>
+          <w:t xml:space="preserve">we specify the </w:t>
+        </w:r>
+      </w:ins>
+      <w:r>
+        <w:t>population size</w:t>
+      </w:r>
+      <w:ins w:id="127" w:author="Walgren, Patrick" w:date="2024-06-04T20:27:00Z" w16du:dateUtc="2024-06-05T00:27:00Z">
+        <w:r>
+          <w:t xml:space="preserve"> and number of generations to be 100 and at least 10, respectively for NSG</w:t>
+        </w:r>
+      </w:ins>
+      <w:ins w:id="128" w:author="Walgren, Patrick" w:date="2024-06-04T20:28:00Z" w16du:dateUtc="2024-06-05T00:28:00Z">
+        <w:r>
+          <w:t>A-II</w:t>
+        </w:r>
+      </w:ins>
+      <w:ins w:id="129" w:author="Walgren, Patrick" w:date="2024-06-04T20:27:00Z" w16du:dateUtc="2024-06-05T00:27:00Z">
+        <w:r>
+          <w:t>.</w:t>
+        </w:r>
+      </w:ins>
+      <w:r>
+        <w:t xml:space="preserve"> </w:t>
+      </w:r>
+      <w:del w:id="130" w:author="Walgren, Patrick" w:date="2024-06-04T20:28:00Z" w16du:dateUtc="2024-06-05T00:28:00Z">
+        <w:r>
+          <w:delText xml:space="preserve">for NSGA-II is </w:delText>
+        </w:r>
+      </w:del>
+      <w:del w:id="131" w:author="Walgren, Patrick" w:date="2024-06-04T20:27:00Z" w16du:dateUtc="2024-06-05T00:27:00Z">
+        <w:r>
+          <w:delText xml:space="preserve">commonly </w:delText>
+        </w:r>
+      </w:del>
+      <w:del w:id="132" w:author="Walgren, Patrick" w:date="2024-06-04T20:28:00Z" w16du:dateUtc="2024-06-05T00:28:00Z">
+        <w:r>
+          <w:delText xml:space="preserve">set to 100 and the genetic algorithm is typically run for at least 10 generations, while </w:delText>
+        </w:r>
+      </w:del>
+      <w:r>
+        <w:t xml:space="preserve">SLSQP </w:t>
+      </w:r>
+      <w:del w:id="133" w:author="Walgren, Patrick" w:date="2024-06-04T20:28:00Z" w16du:dateUtc="2024-06-05T00:28:00Z">
+        <w:r>
+          <w:delText>is set to run for approximately</w:delText>
+        </w:r>
+      </w:del>
+      <w:ins w:id="134" w:author="Walgren, Patrick" w:date="2024-06-04T20:28:00Z" w16du:dateUtc="2024-06-05T00:28:00Z">
+        <w:r>
+          <w:t>is constrained to</w:t>
+        </w:r>
+      </w:ins>
+      <w:r>
+        <w:t xml:space="preserve"> 100 maximum iterations. All </w:t>
+      </w:r>
+      <w:del w:id="135" w:author="Walgren, Patrick" w:date="2024-06-04T20:29:00Z" w16du:dateUtc="2024-06-05T00:29:00Z">
+        <w:r>
+          <w:delText xml:space="preserve">optimization </w:delText>
+        </w:r>
+      </w:del>
+      <w:ins w:id="136" w:author="Walgren, Patrick" w:date="2024-06-04T20:29:00Z" w16du:dateUtc="2024-06-05T00:29:00Z">
+        <w:r>
+          <w:t>relevant optimization</w:t>
+        </w:r>
+        <w:r>
+          <w:t xml:space="preserve"> </w:t>
+        </w:r>
+      </w:ins>
+      <w:r>
+        <w:t xml:space="preserve">parameters are modifiable in the GUI. </w:t>
       </w:r>
     </w:p>
     <w:p/>
@@ -1160,9 +1866,9 @@
       </w:r>
     </w:p>
     <w:p>
-      <w:bookmarkStart w:id="31" w:name="_Hlk164063389"/>
-      <w:commentRangeStart w:id="32"/>
-      <w:commentRangeStart w:id="33"/>
+      <w:bookmarkStart w:id="137" w:name="_Hlk164063389"/>
+      <w:commentRangeStart w:id="138"/>
+      <w:commentRangeStart w:id="139"/>
       <w:r>
         <w:rPr>
           <w:highlight w:val="yellow"/>
@@ -1178,30 +1884,40 @@
       <w:r>
         <w:t xml:space="preserve"> </w:t>
       </w:r>
-      <w:bookmarkEnd w:id="31"/>
+      <w:bookmarkEnd w:id="137"/>
       <w:r>
         <w:t>In this</w:t>
       </w:r>
-      <w:commentRangeEnd w:id="32"/>
+      <w:commentRangeEnd w:id="138"/>
       <w:r>
         <w:rPr>
           <w:rStyle w:val="CommentReference"/>
         </w:rPr>
-        <w:commentReference w:id="32"/>
-      </w:r>
-      <w:commentRangeEnd w:id="33"/>
+        <w:commentReference w:id="138"/>
+      </w:r>
+      <w:commentRangeEnd w:id="139"/>
       <w:r>
         <w:rPr>
           <w:rStyle w:val="CommentReference"/>
         </w:rPr>
-        <w:commentReference w:id="33"/>
-      </w:r>
-      <w:r>
-        <w:t xml:space="preserve"> work, we will discuss the commonly used temperature- and strain-driven implementation of this model for wider applicability in standard finite element suites. From the perspective of model calibration, seventeen unique but dependent model parameters must be found to best match experimental data. </w:t>
-      </w:r>
-      <w:r>
-        <w:t xml:space="preserve"> </w:t>
-      </w:r>
+        <w:commentReference w:id="139"/>
+      </w:r>
+      <w:r>
+        <w:t xml:space="preserve"> work, we will discuss the commonly used temperature- and strain-driven implementation of this model for wider applicability in standard finite element suites. From the perspective of model calibration, seventeen unique but dependent model parameters must be found to best match experimental data</w:t>
+      </w:r>
+      <w:del w:id="140" w:author="Walgren, Patrick" w:date="2024-06-04T19:40:00Z" w16du:dateUtc="2024-06-04T23:40:00Z">
+        <w:r>
+          <w:delText xml:space="preserve">. </w:delText>
+        </w:r>
+        <w:r>
+          <w:delText xml:space="preserve"> </w:delText>
+        </w:r>
+      </w:del>
+      <w:ins w:id="141" w:author="Walgren, Patrick" w:date="2024-06-04T19:40:00Z" w16du:dateUtc="2024-06-04T23:40:00Z">
+        <w:r>
+          <w:t xml:space="preserve">. </w:t>
+        </w:r>
+      </w:ins>
       <w:r>
         <w:t xml:space="preserve">In this section, we will omit a full model derivation, but rather discuss the mathematical foundation of the model and then highlight the seventeen model parameters that need calibrated and their effects on constitutive behavior. </w:t>
       </w:r>
@@ -2463,7 +3179,7 @@
     </w:tbl>
     <w:p/>
     <w:p>
-      <w:bookmarkStart w:id="34" w:name="_Hlk164063734"/>
+      <w:bookmarkStart w:id="142" w:name="_Hlk164063734"/>
       <w:r>
         <w:rPr>
           <w:highlight w:val="yellow"/>
@@ -2473,7 +3189,7 @@
       <w:r>
         <w:t xml:space="preserve"> </w:t>
       </w:r>
-      <w:bookmarkEnd w:id="34"/>
+      <w:bookmarkEnd w:id="142"/>
       <w:r>
         <w:t>In shape memory alloy constitutive modeling, three distinct plots are crucial to understand:</w:t>
       </w:r>
@@ -2487,7 +3203,11 @@
         </w:numPr>
       </w:pPr>
       <w:r>
-        <w:t xml:space="preserve">The phase diagram (Figure 3a), which describes the surfaces that define forward and reverse transformation in stress-temperature space. Zero-stress transformation temperatures can be found by inspection, and the stress-influence coefficients are defined as the slopes of the forward and reverse transformation surfaces at the </w:t>
+        <w:t xml:space="preserve">The phase diagram (Figure 3a), which describes the surfaces that define forward and reverse transformation in stress-temperature space. Zero-stress transformation temperatures can be </w:t>
+      </w:r>
+      <w:r>
+        <w:lastRenderedPageBreak/>
+        <w:t xml:space="preserve">found by inspection, and the stress-influence coefficients are defined as the slopes of the forward and reverse transformation surfaces at the </w:t>
       </w:r>
       <w:r>
         <w:rPr>
@@ -2723,9 +3443,16 @@
           </m:sub>
         </m:sSub>
       </m:oMath>
-      <w:r>
-        <w:t xml:space="preserve">.  </w:t>
-      </w:r>
+      <w:del w:id="143" w:author="Walgren, Patrick" w:date="2024-06-04T19:40:00Z" w16du:dateUtc="2024-06-04T23:40:00Z">
+        <w:r>
+          <w:delText xml:space="preserve">.  </w:delText>
+        </w:r>
+      </w:del>
+      <w:ins w:id="144" w:author="Walgren, Patrick" w:date="2024-06-04T19:40:00Z" w16du:dateUtc="2024-06-04T23:40:00Z">
+        <w:r>
+          <w:t xml:space="preserve">. </w:t>
+        </w:r>
+      </w:ins>
       <w:r>
         <w:rPr>
           <w:color w:val="FF0000"/>
@@ -2869,7 +3596,7 @@
           <w:color w:val="FF0000"/>
         </w:rPr>
       </w:pPr>
-      <w:bookmarkStart w:id="35" w:name="_Hlk164063769"/>
+      <w:bookmarkStart w:id="145" w:name="_Hlk164063769"/>
       <w:r>
         <w:rPr>
           <w:highlight w:val="yellow"/>
@@ -2879,7 +3606,7 @@
       <w:r>
         <w:t xml:space="preserve"> </w:t>
       </w:r>
-      <w:bookmarkEnd w:id="35"/>
+      <w:bookmarkEnd w:id="145"/>
       <w:r>
         <w:t xml:space="preserve">For example, a change in smooth hardening coefficient will result in a change in the corresponding zero-stress transformation temperature. This is because the model definition of the transformation temperature is based on the point at which transformation either initiates or stops and not the tangent to both lines. </w:t>
       </w:r>
@@ -2890,32 +3617,29 @@
         <w:t xml:space="preserve">Add a note about how the definition of these properties is different than how the ASTM standards define them. </w:t>
       </w:r>
       <w:r>
-        <w:t xml:space="preserve">Herein lies a crucial nuance of calibrating the Lagoudas constitutive model: the model defines the transformation temperatures as the </w:t>
-      </w:r>
-      <w:r>
+        <w:t xml:space="preserve">Herein lies a crucial nuance of calibrating the Lagoudas constitutive model: the model defines the transformation temperatures as the point at which transformation begins (i.e., the state where the transformation criteria </w:t>
+      </w:r>
+      <w:r>
+        <w:t>are</w:t>
+      </w:r>
+      <w:r>
+        <w:t xml:space="preserve"> activated), rather than the tangent. In past work, manually updating smooth hardness coefficients, transformation temperatures, and stress-influence temperatures to best fit experimental data has been the most time-intensive part of calibration.</w:t>
+      </w:r>
+    </w:p>
+    <w:p/>
+    <w:p>
+      <w:bookmarkStart w:id="146" w:name="_Hlk164063788"/>
+      <w:r>
+        <w:rPr>
+          <w:highlight w:val="yellow"/>
+        </w:rPr>
         <w:lastRenderedPageBreak/>
-        <w:t xml:space="preserve">point at which transformation begins (i.e., the state where the transformation criteria </w:t>
-      </w:r>
-      <w:r>
-        <w:t>are</w:t>
-      </w:r>
-      <w:r>
-        <w:t xml:space="preserve"> activated), rather than the tangent. In past work, manually updating smooth hardness coefficients, transformation temperatures, and stress-influence temperatures to best fit experimental data has been the most time-intensive part of calibration.</w:t>
-      </w:r>
-    </w:p>
-    <w:p/>
-    <w:p>
-      <w:bookmarkStart w:id="36" w:name="_Hlk164063788"/>
-      <w:r>
-        <w:rPr>
-          <w:highlight w:val="yellow"/>
-        </w:rPr>
         <w:t>Many other material properties are interrelated as well; changing transformation strain properties will change both the strain-temperature response and the shape of the transformation surfaces.</w:t>
       </w:r>
       <w:r>
         <w:t xml:space="preserve"> </w:t>
       </w:r>
-      <w:bookmarkEnd w:id="36"/>
+      <w:bookmarkEnd w:id="146"/>
       <w:r>
         <w:t xml:space="preserve">Additionally, while the stress-influence coefficients are single numbers for each phase, they are only one part of the mathematical expression to define the transformation surface in stress-temperature space. For these reasons, to ensure a robust fit of experimental data (which herein we assume consists of many strain-temperature cycles at various stress levels), numerical optimization is needed. </w:t>
       </w:r>
@@ -2964,7 +3688,7 @@
       </w:r>
     </w:p>
     <w:p>
-      <w:bookmarkStart w:id="37" w:name="_Hlk164063918"/>
+      <w:bookmarkStart w:id="147" w:name="_Hlk164063918"/>
       <w:r>
         <w:rPr>
           <w:highlight w:val="yellow"/>
@@ -2974,7 +3698,7 @@
       <w:r>
         <w:t xml:space="preserve"> </w:t>
       </w:r>
-      <w:bookmarkEnd w:id="37"/>
+      <w:bookmarkEnd w:id="147"/>
       <w:r>
         <w:t xml:space="preserve">In this way, our tool provides a high-throughput, low-barrier-to-entry calibration method that we hope to increase use of SMAs in practice. </w:t>
       </w:r>
@@ -3124,7 +3848,7 @@
       </w:r>
     </w:p>
     <w:p>
-      <w:bookmarkStart w:id="38" w:name="_Hlk164411725"/>
+      <w:bookmarkStart w:id="148" w:name="_Hlk164411725"/>
       <w:r>
         <w:rPr>
           <w:highlight w:val="yellow"/>
@@ -3145,7 +3869,7 @@
         </w:rPr>
         <w:t xml:space="preserve"> isobaric (constant force thermal cycling) tests, </w:t>
       </w:r>
-      <w:commentRangeStart w:id="39"/>
+      <w:commentRangeStart w:id="149"/>
       <w:r>
         <w:rPr>
           <w:highlight w:val="yellow"/>
@@ -3166,16 +3890,16 @@
         </w:rPr>
         <w:t>is preferably greater than 4, are required</w:t>
       </w:r>
-      <w:bookmarkEnd w:id="38"/>
+      <w:bookmarkEnd w:id="148"/>
       <w:r>
         <w:t xml:space="preserve">. Each test requires stress-strain-temperature histories. </w:t>
       </w:r>
-      <w:commentRangeEnd w:id="39"/>
+      <w:commentRangeEnd w:id="149"/>
       <w:r>
         <w:rPr>
           <w:rStyle w:val="CommentReference"/>
         </w:rPr>
-        <w:commentReference w:id="39"/>
+        <w:commentReference w:id="149"/>
       </w:r>
     </w:p>
     <w:p>
@@ -3263,7 +3987,7 @@
           <w:bCs/>
         </w:rPr>
       </w:pPr>
-      <w:commentRangeStart w:id="40"/>
+      <w:commentRangeStart w:id="150"/>
       <w:r>
         <w:rPr>
           <w:b/>
@@ -3271,23 +3995,23 @@
         </w:rPr>
         <w:t>Conventional calibration procedure</w:t>
       </w:r>
-      <w:commentRangeEnd w:id="40"/>
+      <w:commentRangeEnd w:id="150"/>
       <w:r>
         <w:rPr>
           <w:rStyle w:val="CommentReference"/>
         </w:rPr>
-        <w:commentReference w:id="40"/>
-      </w:r>
-    </w:p>
-    <w:p>
-      <w:bookmarkStart w:id="41" w:name="_Hlk164411746"/>
+        <w:commentReference w:id="150"/>
+      </w:r>
+    </w:p>
+    <w:p>
+      <w:bookmarkStart w:id="151" w:name="_Hlk164411746"/>
       <w:r>
         <w:rPr>
           <w:highlight w:val="yellow"/>
         </w:rPr>
         <w:t>Calibration of the 17 unknown parameters that define the Lagoudas SMA constitutive model can be calibrated without a global optimization strategy by estimating parameter groups (e.g., transformation temperatures, thermoelastic properties, etc.) sequentially</w:t>
       </w:r>
-      <w:bookmarkEnd w:id="41"/>
+      <w:bookmarkEnd w:id="151"/>
       <w:r>
         <w:rPr>
           <w:highlight w:val="yellow"/>
@@ -3532,14 +4256,14 @@
             <w:pPr>
               <w:pStyle w:val="Caption"/>
             </w:pPr>
-            <w:bookmarkStart w:id="42" w:name="_Hlk166610788"/>
+            <w:bookmarkStart w:id="152" w:name="_Hlk166610788"/>
             <w:r>
               <w:t>c)</w:t>
             </w:r>
             <w:r>
               <w:t xml:space="preserve"> Austenite elastic modulus can be found via Hooke's law at the reference temperature, which is a model parameter defined by the analyst.</w:t>
             </w:r>
-            <w:bookmarkEnd w:id="42"/>
+            <w:bookmarkEnd w:id="152"/>
           </w:p>
         </w:tc>
         <w:tc>
@@ -3627,7 +4351,7 @@
           <w:iCs/>
         </w:rPr>
       </w:pPr>
-      <w:commentRangeStart w:id="43"/>
+      <w:commentRangeStart w:id="153"/>
       <w:r>
         <w:rPr>
           <w:i/>
@@ -3656,23 +4380,23 @@
         </w:rPr>
         <w:t>Given constant-stress thermal cycling (CFTC) data for a number of stress levels, the Lagoudas SMA constitutive model can be calibrated using local curve-fitting routines. However, this method still relies on many manual iterations to find smooth hardening coefficients (not shown above). In each subfigure above, the parameters found are displayed in the grey box in the lower-right corner.</w:t>
       </w:r>
-      <w:commentRangeEnd w:id="43"/>
+      <w:commentRangeEnd w:id="153"/>
       <w:r>
         <w:rPr>
           <w:rStyle w:val="CommentReference"/>
         </w:rPr>
-        <w:commentReference w:id="43"/>
-      </w:r>
-    </w:p>
-    <w:p>
-      <w:bookmarkStart w:id="44" w:name="_Hlk164411759"/>
+        <w:commentReference w:id="153"/>
+      </w:r>
+    </w:p>
+    <w:p>
+      <w:bookmarkStart w:id="154" w:name="_Hlk164411759"/>
       <w:r>
         <w:rPr>
           <w:highlight w:val="yellow"/>
         </w:rPr>
         <w:t>First, transformation temperatures for each tested stress level can be estimated via the tangent method or similar</w:t>
       </w:r>
-      <w:bookmarkEnd w:id="44"/>
+      <w:bookmarkEnd w:id="154"/>
       <w:r>
         <w:rPr>
           <w:highlight w:val="yellow"/>
@@ -3842,11 +4566,21 @@
         </m:sSup>
       </m:oMath>
       <w:r>
-        <w:t xml:space="preserve">). </w:t>
-      </w:r>
-      <w:r>
-        <w:t xml:space="preserve"> </w:t>
-      </w:r>
+        <w:t>)</w:t>
+      </w:r>
+      <w:del w:id="155" w:author="Walgren, Patrick" w:date="2024-06-04T19:40:00Z" w16du:dateUtc="2024-06-04T23:40:00Z">
+        <w:r>
+          <w:delText xml:space="preserve">. </w:delText>
+        </w:r>
+        <w:r>
+          <w:delText xml:space="preserve"> </w:delText>
+        </w:r>
+      </w:del>
+      <w:ins w:id="156" w:author="Walgren, Patrick" w:date="2024-06-04T19:40:00Z" w16du:dateUtc="2024-06-04T23:40:00Z">
+        <w:r>
+          <w:t xml:space="preserve">. </w:t>
+        </w:r>
+      </w:ins>
       <w:r>
         <w:t>Note that the stress-influence coefficients should not be derived from the average slope from estimated transformation temperatures at all stress levels; most shape memory alloys exhibit a nonlinear change in transformation temperature with respect to stress (</w:t>
       </w:r>
@@ -3890,7 +4624,7 @@
       </w:r>
     </w:p>
     <w:p>
-      <w:bookmarkStart w:id="45" w:name="_Hlk164411773"/>
+      <w:bookmarkStart w:id="157" w:name="_Hlk164411773"/>
       <w:r>
         <w:rPr>
           <w:highlight w:val="yellow"/>
@@ -3900,7 +4634,7 @@
       <w:r>
         <w:t xml:space="preserve"> </w:t>
       </w:r>
-      <w:bookmarkEnd w:id="45"/>
+      <w:bookmarkEnd w:id="157"/>
       <w:r>
         <w:t xml:space="preserve">Austenite elastic modulus </w:t>
       </w:r>
@@ -4183,7 +4917,7 @@
           <w:rFonts w:eastAsiaTheme="minorEastAsia"/>
         </w:rPr>
       </w:pPr>
-      <w:bookmarkStart w:id="46" w:name="_Hlk164411827"/>
+      <w:bookmarkStart w:id="158" w:name="_Hlk164411827"/>
       <w:r>
         <w:rPr>
           <w:rFonts w:eastAsiaTheme="minorEastAsia"/>
@@ -4197,7 +4931,7 @@
         </w:rPr>
         <w:t xml:space="preserve"> </w:t>
       </w:r>
-      <w:bookmarkEnd w:id="46"/>
+      <w:bookmarkEnd w:id="158"/>
       <w:r>
         <w:rPr>
           <w:rFonts w:eastAsiaTheme="minorEastAsia"/>
@@ -4789,19 +5523,19 @@
           <w:rFonts w:eastAsiaTheme="minorEastAsia"/>
         </w:rPr>
       </w:pPr>
-      <w:commentRangeStart w:id="47"/>
+      <w:commentRangeStart w:id="159"/>
       <w:r>
         <w:rPr>
           <w:rFonts w:eastAsiaTheme="minorEastAsia"/>
         </w:rPr>
         <w:t>where</w:t>
       </w:r>
-      <w:commentRangeEnd w:id="47"/>
+      <w:commentRangeEnd w:id="159"/>
       <w:r>
         <w:rPr>
           <w:rStyle w:val="CommentReference"/>
         </w:rPr>
-        <w:commentReference w:id="47"/>
+        <w:commentReference w:id="159"/>
       </w:r>
     </w:p>
     <w:p>
@@ -5305,7 +6039,7 @@
           <w:iCs/>
         </w:rPr>
       </w:pPr>
-      <w:bookmarkStart w:id="48" w:name="_Hlk164411840"/>
+      <w:bookmarkStart w:id="160" w:name="_Hlk164411840"/>
       <w:r>
         <w:rPr>
           <w:rFonts w:eastAsiaTheme="minorEastAsia"/>
@@ -5313,7 +6047,7 @@
         </w:rPr>
         <w:t>Both of these approaches to calculate the remaining thermoelastic properties and transformation strain properties may introduce modeling errors.</w:t>
       </w:r>
-      <w:bookmarkEnd w:id="48"/>
+      <w:bookmarkEnd w:id="160"/>
       <w:r>
         <w:rPr>
           <w:rFonts w:eastAsiaTheme="minorEastAsia"/>
@@ -5599,14 +6333,14 @@
           <w:iCs/>
         </w:rPr>
       </w:pPr>
-      <w:bookmarkStart w:id="49" w:name="_Hlk164411857"/>
+      <w:bookmarkStart w:id="161" w:name="_Hlk164411857"/>
       <w:r>
         <w:rPr>
           <w:highlight w:val="yellow"/>
         </w:rPr>
         <w:t>At this point, all material properties are estimated; to fully capture the true strain-temperature response, iterative calibration of each smooth hardening coefficient is necessary until a satisfactory fit is accomplished.</w:t>
       </w:r>
-      <w:bookmarkEnd w:id="49"/>
+      <w:bookmarkEnd w:id="161"/>
       <w:r>
         <w:t xml:space="preserve"> However, due to the interdependencies highlighted earlier, each change of </w:t>
       </w:r>
@@ -7720,8 +8454,18 @@
         <w:fldChar w:fldCharType="end"/>
       </w:r>
       <w:r>
-        <w:t xml:space="preserve">. SMA-REACT aims to reduce the barrier between materials scientists and engineers, and will hopefully enable more widespread adoption of shape memory alloys in engineering applications.  </w:t>
-      </w:r>
+        <w:t>. SMA-REACT aims to reduce the barrier between materials scientists and engineers, and will hopefully enable more widespread adoption of shape memory alloys in engineering applications</w:t>
+      </w:r>
+      <w:del w:id="162" w:author="Walgren, Patrick" w:date="2024-06-04T19:40:00Z" w16du:dateUtc="2024-06-04T23:40:00Z">
+        <w:r>
+          <w:delText xml:space="preserve">.  </w:delText>
+        </w:r>
+      </w:del>
+      <w:ins w:id="163" w:author="Walgren, Patrick" w:date="2024-06-04T19:40:00Z" w16du:dateUtc="2024-06-04T23:40:00Z">
+        <w:r>
+          <w:t xml:space="preserve">. </w:t>
+        </w:r>
+      </w:ins>
     </w:p>
     <w:p>
       <w:pPr>
@@ -8563,7 +9307,7 @@
 
 <file path=word/comments.xml><?xml version="1.0" encoding="utf-8"?>
 <w:comments xmlns:wpc="http://schemas.microsoft.com/office/word/2010/wordprocessingCanvas" xmlns:cx="http://schemas.microsoft.com/office/drawing/2014/chartex" xmlns:cx1="http://schemas.microsoft.com/office/drawing/2015/9/8/chartex" xmlns:cx2="http://schemas.microsoft.com/office/drawing/2015/10/21/chartex" xmlns:cx3="http://schemas.microsoft.com/office/drawing/2016/5/9/chartex" xmlns:cx4="http://schemas.microsoft.com/office/drawing/2016/5/10/chartex" xmlns:cx5="http://schemas.microsoft.com/office/drawing/2016/5/11/chartex" xmlns:cx6="http://schemas.microsoft.com/office/drawing/2016/5/12/chartex" xmlns:cx7="http://schemas.microsoft.com/office/drawing/2016/5/13/chartex" xmlns:cx8="http://schemas.microsoft.com/office/drawing/2016/5/14/chartex" xmlns:mc="http://schemas.openxmlformats.org/markup-compatibility/2006" xmlns:aink="http://schemas.microsoft.com/office/drawing/2016/ink" xmlns:am3d="http://schemas.microsoft.com/office/drawing/2017/model3d" xmlns:o="urn:schemas-microsoft-com:office:office" xmlns:oel="http://schemas.microsoft.com/office/2019/extlst" xmlns:r="http://schemas.openxmlformats.org/officeDocument/2006/relationships" xmlns:m="http://schemas.openxmlformats.org/officeDocument/2006/math" xmlns:v="urn:schemas-microsoft-com:vml" xmlns:wp14="http://schemas.microsoft.com/office/word/2010/wordprocessingDrawing" xmlns:wp="http://schemas.openxmlformats.org/drawingml/2006/wordprocessingDrawing" xmlns:w10="urn:schemas-microsoft-com:office:word" xmlns:w="http://schemas.openxmlformats.org/wordprocessingml/2006/main" xmlns:w14="http://schemas.microsoft.com/office/word/2010/wordml" xmlns:w15="http://schemas.microsoft.com/office/word/2012/wordml" xmlns:w16cex="http://schemas.microsoft.com/office/word/2018/wordml/cex" xmlns:w16cid="http://schemas.microsoft.com/office/word/2016/wordml/cid" xmlns:w16="http://schemas.microsoft.com/office/word/2018/wordml" xmlns:w16du="http://schemas.microsoft.com/office/word/2023/wordml/word16du" xmlns:w16sdtdh="http://schemas.microsoft.com/office/word/2020/wordml/sdtdatahash" xmlns:w16se="http://schemas.microsoft.com/office/word/2015/wordml/symex" xmlns:wpg="http://schemas.microsoft.com/office/word/2010/wordprocessingGroup" xmlns:wpi="http://schemas.microsoft.com/office/word/2010/wordprocessingInk" xmlns:wne="http://schemas.microsoft.com/office/word/2006/wordml" xmlns:wps="http://schemas.microsoft.com/office/word/2010/wordprocessingShape" mc:Ignorable="w14 w15 w16se w16cid w16 w16cex w16sdtdh w16du wp14">
-  <w:comment w:id="2" w:author="Walgren, Patrick" w:date="2024-04-24T18:49:00Z" w:initials="PW">
+  <w:comment w:id="25" w:author="Walgren, Patrick" w:date="2024-04-24T18:49:00Z" w:initials="PW">
     <w:p>
       <w:pPr>
         <w:pStyle w:val="CommentText"/>
@@ -8579,7 +9323,7 @@
       </w:r>
     </w:p>
   </w:comment>
-  <w:comment w:id="3" w:author="Walgren, Patrick" w:date="2024-04-15T08:27:00Z" w:initials="PW">
+  <w:comment w:id="28" w:author="Walgren, Patrick" w:date="2024-04-15T08:27:00Z" w:initials="PW">
     <w:p>
       <w:pPr>
         <w:pStyle w:val="CommentText"/>
@@ -8595,7 +9339,7 @@
       </w:r>
     </w:p>
   </w:comment>
-  <w:comment w:id="4" w:author="Walgren, Patrick" w:date="2024-04-15T08:33:00Z" w:initials="PW">
+  <w:comment w:id="30" w:author="Walgren, Patrick" w:date="2024-04-15T08:33:00Z" w:initials="PW">
     <w:p>
       <w:pPr>
         <w:pStyle w:val="CommentText"/>
@@ -8611,7 +9355,7 @@
       </w:r>
     </w:p>
   </w:comment>
-  <w:comment w:id="6" w:author="Walgren, Patrick" w:date="2024-04-15T08:27:00Z" w:initials="PW">
+  <w:comment w:id="33" w:author="Walgren, Patrick" w:date="2024-04-15T08:27:00Z" w:initials="PW">
     <w:p>
       <w:pPr>
         <w:pStyle w:val="CommentText"/>
@@ -8627,7 +9371,7 @@
       </w:r>
     </w:p>
   </w:comment>
-  <w:comment w:id="8" w:author="Walgren, Patrick" w:date="2024-04-15T08:19:00Z" w:initials="PW">
+  <w:comment w:id="37" w:author="Walgren, Patrick" w:date="2024-04-15T08:19:00Z" w:initials="PW">
     <w:p>
       <w:pPr>
         <w:pStyle w:val="CommentText"/>
@@ -8643,7 +9387,7 @@
       </w:r>
     </w:p>
   </w:comment>
-  <w:comment w:id="9" w:author="Walgren, Patrick" w:date="2024-04-15T08:24:00Z" w:initials="PW">
+  <w:comment w:id="38" w:author="Walgren, Patrick" w:date="2024-04-15T08:24:00Z" w:initials="PW">
     <w:p>
       <w:pPr>
         <w:pStyle w:val="CommentText"/>
@@ -8659,7 +9403,7 @@
       </w:r>
     </w:p>
   </w:comment>
-  <w:comment w:id="12" w:author="Walgren, Patrick" w:date="2024-04-15T08:34:00Z" w:initials="PW">
+  <w:comment w:id="63" w:author="Walgren, Patrick" w:date="2024-06-04T20:11:00Z" w:initials="WP">
     <w:p>
       <w:pPr>
         <w:pStyle w:val="CommentText"/>
@@ -8671,11 +9415,27 @@
         <w:annotationRef/>
       </w:r>
       <w:r>
+        <w:t>Should we just change pre-processing to processing? Pre-processing is a modeler-centric way to look at it (it’s actually post-processing from an experimental POV).</w:t>
+      </w:r>
+    </w:p>
+  </w:comment>
+  <w:comment w:id="65" w:author="Walgren, Patrick" w:date="2024-04-15T08:34:00Z" w:initials="PW">
+    <w:p>
+      <w:pPr>
+        <w:pStyle w:val="CommentText"/>
+      </w:pPr>
+      <w:r>
+        <w:rPr>
+          <w:rStyle w:val="CommentReference"/>
+        </w:rPr>
+        <w:annotationRef/>
+      </w:r>
+      <w:r>
         <w:t xml:space="preserve">Combine this with the paragraph above (and below). </w:t>
       </w:r>
     </w:p>
   </w:comment>
-  <w:comment w:id="21" w:author="Walgren, Patrick" w:date="2024-04-24T18:53:00Z" w:initials="PW">
+  <w:comment w:id="76" w:author="Walgren, Patrick" w:date="2024-04-24T18:53:00Z" w:initials="PW">
     <w:p>
       <w:pPr>
         <w:pStyle w:val="CommentText"/>
@@ -8709,7 +9469,7 @@
       </w:pPr>
     </w:p>
   </w:comment>
-  <w:comment w:id="24" w:author="Walgren, Patrick" w:date="2024-04-15T08:58:00Z" w:initials="PW">
+  <w:comment w:id="83" w:author="Walgren, Patrick" w:date="2024-04-15T08:58:00Z" w:initials="PW">
     <w:p>
       <w:pPr>
         <w:pStyle w:val="CommentText"/>
@@ -8725,7 +9485,7 @@
       </w:r>
     </w:p>
   </w:comment>
-  <w:comment w:id="32" w:author="Walgren, Patrick" w:date="2024-04-15T08:50:00Z" w:initials="PW">
+  <w:comment w:id="85" w:author="Walgren, Patrick" w:date="2024-06-04T20:21:00Z" w:initials="WP">
     <w:p>
       <w:pPr>
         <w:pStyle w:val="CommentText"/>
@@ -8737,11 +9497,59 @@
         <w:annotationRef/>
       </w:r>
       <w:r>
+        <w:t>I might be able to delete this entire paragraph.</w:t>
+      </w:r>
+    </w:p>
+  </w:comment>
+  <w:comment w:id="94" w:author="Walgren, Patrick" w:date="2024-06-04T20:17:00Z" w:initials="WP">
+    <w:p>
+      <w:pPr>
+        <w:pStyle w:val="CommentText"/>
+      </w:pPr>
+      <w:r>
+        <w:rPr>
+          <w:rStyle w:val="CommentReference"/>
+        </w:rPr>
+        <w:annotationRef/>
+      </w:r>
+      <w:r>
+        <w:t xml:space="preserve">This is almost a topic sentence. Combine this one with the original topic sentence and collapse this paragraph a little bit. </w:t>
+      </w:r>
+    </w:p>
+  </w:comment>
+  <w:comment w:id="104" w:author="Walgren, Patrick" w:date="2024-06-04T20:22:00Z" w:initials="WP">
+    <w:p>
+      <w:pPr>
+        <w:pStyle w:val="CommentText"/>
+      </w:pPr>
+      <w:r>
+        <w:rPr>
+          <w:rStyle w:val="CommentReference"/>
+        </w:rPr>
+        <w:annotationRef/>
+      </w:r>
+      <w:r>
+        <w:t>Check to make sure this “aforementioned material property interdependence” is actually mentioned beforehand.</w:t>
+      </w:r>
+    </w:p>
+  </w:comment>
+  <w:comment w:id="138" w:author="Walgren, Patrick" w:date="2024-04-15T08:50:00Z" w:initials="PW">
+    <w:p>
+      <w:pPr>
+        <w:pStyle w:val="CommentText"/>
+      </w:pPr>
+      <w:r>
+        <w:rPr>
+          <w:rStyle w:val="CommentReference"/>
+        </w:rPr>
+        <w:annotationRef/>
+      </w:r>
+      <w:r>
         <w:t xml:space="preserve">Think about how I want to introduce and discuss the Lagoudas model and how much detail I want to provide. </w:t>
       </w:r>
     </w:p>
   </w:comment>
-  <w:comment w:id="33" w:author="Walgren, Patrick" w:date="2024-04-15T08:56:00Z" w:initials="PW">
+  <w:comment w:id="139" w:author="Walgren, Patrick" w:date="2024-04-15T08:56:00Z" w:initials="PW">
     <w:p>
       <w:pPr>
         <w:pStyle w:val="CommentText"/>
@@ -8767,7 +9575,7 @@
       </w:r>
     </w:p>
   </w:comment>
-  <w:comment w:id="39" w:author="Walgren, Patrick" w:date="2024-04-19T08:44:00Z" w:initials="PW">
+  <w:comment w:id="149" w:author="Walgren, Patrick" w:date="2024-04-19T08:44:00Z" w:initials="PW">
     <w:p>
       <w:pPr>
         <w:pStyle w:val="CommentText"/>
@@ -8792,7 +9600,7 @@
       </w:r>
     </w:p>
   </w:comment>
-  <w:comment w:id="40" w:author="Walgren, Patrick" w:date="2024-04-19T08:48:00Z" w:initials="PW">
+  <w:comment w:id="150" w:author="Walgren, Patrick" w:date="2024-04-19T08:48:00Z" w:initials="PW">
     <w:p>
       <w:pPr>
         <w:pStyle w:val="CommentText"/>
@@ -8808,7 +9616,7 @@
       </w:r>
     </w:p>
   </w:comment>
-  <w:comment w:id="43" w:author="Walgren, Patrick" w:date="2024-05-14T20:29:00Z" w:initials="PW">
+  <w:comment w:id="153" w:author="Walgren, Patrick" w:date="2024-05-14T20:29:00Z" w:initials="PW">
     <w:p>
       <w:pPr>
         <w:pStyle w:val="CommentText"/>
@@ -8824,7 +9632,7 @@
       </w:r>
     </w:p>
   </w:comment>
-  <w:comment w:id="47" w:author="Walgren, Patrick" w:date="2024-04-17T11:04:00Z" w:initials="WP">
+  <w:comment w:id="159" w:author="Walgren, Patrick" w:date="2024-04-17T11:04:00Z" w:initials="WP">
     <w:p>
       <w:pPr>
         <w:pStyle w:val="CommentText"/>
@@ -8851,9 +9659,13 @@
   <w15:commentEx w15:paraId="30F8CA6C" w15:done="0"/>
   <w15:commentEx w15:paraId="24B03085" w15:done="0"/>
   <w15:commentEx w15:paraId="0CC8A691" w15:paraIdParent="24B03085" w15:done="0"/>
+  <w15:commentEx w15:paraId="4370B128" w15:done="0"/>
   <w15:commentEx w15:paraId="2803CE5A" w15:done="0"/>
   <w15:commentEx w15:paraId="7FB21AB1" w15:done="0"/>
   <w15:commentEx w15:paraId="2D1C884C" w15:done="0"/>
+  <w15:commentEx w15:paraId="061E730A" w15:done="0"/>
+  <w15:commentEx w15:paraId="24CE23C2" w15:done="0"/>
+  <w15:commentEx w15:paraId="38159A1F" w15:done="0"/>
   <w15:commentEx w15:paraId="77014655" w15:done="0"/>
   <w15:commentEx w15:paraId="3F216EB8" w15:paraIdParent="77014655" w15:done="0"/>
   <w15:commentEx w15:paraId="2DDAC160" w15:done="0"/>
@@ -8871,9 +9683,13 @@
   <w16cex:commentExtensible w16cex:durableId="667810EB" w16cex:dateUtc="2024-04-15T12:27:00Z"/>
   <w16cex:commentExtensible w16cex:durableId="69FFDCE1" w16cex:dateUtc="2024-04-15T12:19:00Z"/>
   <w16cex:commentExtensible w16cex:durableId="2A96D7B5" w16cex:dateUtc="2024-04-15T12:24:00Z"/>
+  <w16cex:commentExtensible w16cex:durableId="77E791EA" w16cex:dateUtc="2024-06-05T00:11:00Z"/>
   <w16cex:commentExtensible w16cex:durableId="7D11E474" w16cex:dateUtc="2024-04-15T12:34:00Z"/>
   <w16cex:commentExtensible w16cex:durableId="6061E5A2" w16cex:dateUtc="2024-04-24T22:53:00Z"/>
   <w16cex:commentExtensible w16cex:durableId="366C31F6" w16cex:dateUtc="2024-04-15T12:58:00Z"/>
+  <w16cex:commentExtensible w16cex:durableId="29391A53" w16cex:dateUtc="2024-06-05T00:21:00Z"/>
+  <w16cex:commentExtensible w16cex:durableId="56E385F4" w16cex:dateUtc="2024-06-05T00:17:00Z"/>
+  <w16cex:commentExtensible w16cex:durableId="54D6C268" w16cex:dateUtc="2024-06-05T00:22:00Z"/>
   <w16cex:commentExtensible w16cex:durableId="432DD4CD" w16cex:dateUtc="2024-04-15T12:50:00Z"/>
   <w16cex:commentExtensible w16cex:durableId="517CBFA8" w16cex:dateUtc="2024-04-15T12:56:00Z"/>
   <w16cex:commentExtensible w16cex:durableId="2FE5B350" w16cex:dateUtc="2024-04-19T12:44:00Z"/>
@@ -8891,9 +9707,13 @@
   <w16cid:commentId w16cid:paraId="30F8CA6C" w16cid:durableId="667810EB"/>
   <w16cid:commentId w16cid:paraId="24B03085" w16cid:durableId="69FFDCE1"/>
   <w16cid:commentId w16cid:paraId="0CC8A691" w16cid:durableId="2A96D7B5"/>
+  <w16cid:commentId w16cid:paraId="4370B128" w16cid:durableId="77E791EA"/>
   <w16cid:commentId w16cid:paraId="2803CE5A" w16cid:durableId="7D11E474"/>
   <w16cid:commentId w16cid:paraId="7FB21AB1" w16cid:durableId="6061E5A2"/>
   <w16cid:commentId w16cid:paraId="2D1C884C" w16cid:durableId="366C31F6"/>
+  <w16cid:commentId w16cid:paraId="061E730A" w16cid:durableId="29391A53"/>
+  <w16cid:commentId w16cid:paraId="24CE23C2" w16cid:durableId="56E385F4"/>
+  <w16cid:commentId w16cid:paraId="38159A1F" w16cid:durableId="54D6C268"/>
   <w16cid:commentId w16cid:paraId="77014655" w16cid:durableId="432DD4CD"/>
   <w16cid:commentId w16cid:paraId="3F216EB8" w16cid:durableId="517CBFA8"/>
   <w16cid:commentId w16cid:paraId="2DDAC160" w16cid:durableId="2FE5B350"/>
@@ -9900,7 +10720,6 @@
   <w:style w:type="character" w:default="1" w:styleId="DefaultParagraphFont">
     <w:name w:val="Default Paragraph Font"/>
     <w:uiPriority w:val="1"/>
-    <w:semiHidden/>
     <w:unhideWhenUsed/>
   </w:style>
   <w:style w:type="table" w:default="1" w:styleId="TableNormal">

</xml_diff>

<commit_message>
Update 20240412 SMA-REACT v2.docx
Additional comments added.
</commit_message>
<xml_diff>
--- a/paper/manuscripts/20240412 SMA-REACT v2.docx
+++ b/paper/manuscripts/20240412 SMA-REACT v2.docx
@@ -1839,10 +1839,7 @@
       </w:del>
       <w:ins w:id="136" w:author="Walgren, Patrick" w:date="2024-06-04T20:29:00Z" w16du:dateUtc="2024-06-05T00:29:00Z">
         <w:r>
-          <w:t>relevant optimization</w:t>
-        </w:r>
-        <w:r>
-          <w:t xml:space="preserve"> </w:t>
+          <w:t xml:space="preserve">relevant optimization </w:t>
         </w:r>
       </w:ins>
       <w:r>
@@ -3180,11 +3177,25 @@
     <w:p/>
     <w:p>
       <w:bookmarkStart w:id="142" w:name="_Hlk164063734"/>
+      <w:commentRangeStart w:id="143"/>
       <w:r>
         <w:rPr>
           <w:highlight w:val="yellow"/>
         </w:rPr>
-        <w:t>Alternatively, we can discuss the model from the lens of how the calibrated parameters affect constitutive response.</w:t>
+        <w:t>Alternatively, we can discuss the model from the lens of how the calibrated parameters affect constitutive response</w:t>
+      </w:r>
+      <w:commentRangeEnd w:id="143"/>
+      <w:r>
+        <w:rPr>
+          <w:rStyle w:val="CommentReference"/>
+        </w:rPr>
+        <w:commentReference w:id="143"/>
+      </w:r>
+      <w:r>
+        <w:rPr>
+          <w:highlight w:val="yellow"/>
+        </w:rPr>
+        <w:t>.</w:t>
       </w:r>
       <w:r>
         <w:t xml:space="preserve"> </w:t>
@@ -3203,7 +3214,21 @@
         </w:numPr>
       </w:pPr>
       <w:r>
-        <w:t xml:space="preserve">The phase diagram (Figure 3a), which describes the surfaces that define forward and reverse transformation in stress-temperature space. Zero-stress transformation temperatures can be </w:t>
+        <w:t xml:space="preserve">The phase diagram (Figure 3a), which describes the surfaces that </w:t>
+      </w:r>
+      <w:commentRangeStart w:id="144"/>
+      <w:r>
+        <w:t>define forward and reverse transformation in stress-temperature space</w:t>
+      </w:r>
+      <w:commentRangeEnd w:id="144"/>
+      <w:r>
+        <w:rPr>
+          <w:rStyle w:val="CommentReference"/>
+        </w:rPr>
+        <w:commentReference w:id="144"/>
+      </w:r>
+      <w:r>
+        <w:t xml:space="preserve">. Zero-stress transformation temperatures can be </w:t>
       </w:r>
       <w:r>
         <w:lastRenderedPageBreak/>
@@ -3443,12 +3468,12 @@
           </m:sub>
         </m:sSub>
       </m:oMath>
-      <w:del w:id="143" w:author="Walgren, Patrick" w:date="2024-06-04T19:40:00Z" w16du:dateUtc="2024-06-04T23:40:00Z">
+      <w:del w:id="145" w:author="Walgren, Patrick" w:date="2024-06-04T19:40:00Z" w16du:dateUtc="2024-06-04T23:40:00Z">
         <w:r>
           <w:delText xml:space="preserve">.  </w:delText>
         </w:r>
       </w:del>
-      <w:ins w:id="144" w:author="Walgren, Patrick" w:date="2024-06-04T19:40:00Z" w16du:dateUtc="2024-06-04T23:40:00Z">
+      <w:ins w:id="146" w:author="Walgren, Patrick" w:date="2024-06-04T19:40:00Z" w16du:dateUtc="2024-06-04T23:40:00Z">
         <w:r>
           <w:t xml:space="preserve">. </w:t>
         </w:r>
@@ -3596,7 +3621,7 @@
           <w:color w:val="FF0000"/>
         </w:rPr>
       </w:pPr>
-      <w:bookmarkStart w:id="145" w:name="_Hlk164063769"/>
+      <w:bookmarkStart w:id="147" w:name="_Hlk164063769"/>
       <w:r>
         <w:rPr>
           <w:highlight w:val="yellow"/>
@@ -3606,7 +3631,7 @@
       <w:r>
         <w:t xml:space="preserve"> </w:t>
       </w:r>
-      <w:bookmarkEnd w:id="145"/>
+      <w:bookmarkEnd w:id="147"/>
       <w:r>
         <w:t xml:space="preserve">For example, a change in smooth hardening coefficient will result in a change in the corresponding zero-stress transformation temperature. This is because the model definition of the transformation temperature is based on the point at which transformation either initiates or stops and not the tangent to both lines. </w:t>
       </w:r>
@@ -3628,7 +3653,7 @@
     </w:p>
     <w:p/>
     <w:p>
-      <w:bookmarkStart w:id="146" w:name="_Hlk164063788"/>
+      <w:bookmarkStart w:id="148" w:name="_Hlk164063788"/>
       <w:r>
         <w:rPr>
           <w:highlight w:val="yellow"/>
@@ -3639,7 +3664,7 @@
       <w:r>
         <w:t xml:space="preserve"> </w:t>
       </w:r>
-      <w:bookmarkEnd w:id="146"/>
+      <w:bookmarkEnd w:id="148"/>
       <w:r>
         <w:t xml:space="preserve">Additionally, while the stress-influence coefficients are single numbers for each phase, they are only one part of the mathematical expression to define the transformation surface in stress-temperature space. For these reasons, to ensure a robust fit of experimental data (which herein we assume consists of many strain-temperature cycles at various stress levels), numerical optimization is needed. </w:t>
       </w:r>
@@ -3688,7 +3713,7 @@
       </w:r>
     </w:p>
     <w:p>
-      <w:bookmarkStart w:id="147" w:name="_Hlk164063918"/>
+      <w:bookmarkStart w:id="149" w:name="_Hlk164063918"/>
       <w:r>
         <w:rPr>
           <w:highlight w:val="yellow"/>
@@ -3698,7 +3723,7 @@
       <w:r>
         <w:t xml:space="preserve"> </w:t>
       </w:r>
-      <w:bookmarkEnd w:id="147"/>
+      <w:bookmarkEnd w:id="149"/>
       <w:r>
         <w:t xml:space="preserve">In this way, our tool provides a high-throughput, low-barrier-to-entry calibration method that we hope to increase use of SMAs in practice. </w:t>
       </w:r>
@@ -3848,7 +3873,7 @@
       </w:r>
     </w:p>
     <w:p>
-      <w:bookmarkStart w:id="148" w:name="_Hlk164411725"/>
+      <w:bookmarkStart w:id="150" w:name="_Hlk164411725"/>
       <w:r>
         <w:rPr>
           <w:highlight w:val="yellow"/>
@@ -3869,7 +3894,7 @@
         </w:rPr>
         <w:t xml:space="preserve"> isobaric (constant force thermal cycling) tests, </w:t>
       </w:r>
-      <w:commentRangeStart w:id="149"/>
+      <w:commentRangeStart w:id="151"/>
       <w:r>
         <w:rPr>
           <w:highlight w:val="yellow"/>
@@ -3890,16 +3915,16 @@
         </w:rPr>
         <w:t>is preferably greater than 4, are required</w:t>
       </w:r>
-      <w:bookmarkEnd w:id="148"/>
+      <w:bookmarkEnd w:id="150"/>
       <w:r>
         <w:t xml:space="preserve">. Each test requires stress-strain-temperature histories. </w:t>
       </w:r>
-      <w:commentRangeEnd w:id="149"/>
+      <w:commentRangeEnd w:id="151"/>
       <w:r>
         <w:rPr>
           <w:rStyle w:val="CommentReference"/>
         </w:rPr>
-        <w:commentReference w:id="149"/>
+        <w:commentReference w:id="151"/>
       </w:r>
     </w:p>
     <w:p>
@@ -3987,7 +4012,7 @@
           <w:bCs/>
         </w:rPr>
       </w:pPr>
-      <w:commentRangeStart w:id="150"/>
+      <w:commentRangeStart w:id="152"/>
       <w:r>
         <w:rPr>
           <w:b/>
@@ -3995,23 +4020,23 @@
         </w:rPr>
         <w:t>Conventional calibration procedure</w:t>
       </w:r>
-      <w:commentRangeEnd w:id="150"/>
+      <w:commentRangeEnd w:id="152"/>
       <w:r>
         <w:rPr>
           <w:rStyle w:val="CommentReference"/>
         </w:rPr>
-        <w:commentReference w:id="150"/>
-      </w:r>
-    </w:p>
-    <w:p>
-      <w:bookmarkStart w:id="151" w:name="_Hlk164411746"/>
+        <w:commentReference w:id="152"/>
+      </w:r>
+    </w:p>
+    <w:p>
+      <w:bookmarkStart w:id="153" w:name="_Hlk164411746"/>
       <w:r>
         <w:rPr>
           <w:highlight w:val="yellow"/>
         </w:rPr>
         <w:t>Calibration of the 17 unknown parameters that define the Lagoudas SMA constitutive model can be calibrated without a global optimization strategy by estimating parameter groups (e.g., transformation temperatures, thermoelastic properties, etc.) sequentially</w:t>
       </w:r>
-      <w:bookmarkEnd w:id="151"/>
+      <w:bookmarkEnd w:id="153"/>
       <w:r>
         <w:rPr>
           <w:highlight w:val="yellow"/>
@@ -4256,14 +4281,14 @@
             <w:pPr>
               <w:pStyle w:val="Caption"/>
             </w:pPr>
-            <w:bookmarkStart w:id="152" w:name="_Hlk166610788"/>
+            <w:bookmarkStart w:id="154" w:name="_Hlk166610788"/>
             <w:r>
               <w:t>c)</w:t>
             </w:r>
             <w:r>
               <w:t xml:space="preserve"> Austenite elastic modulus can be found via Hooke's law at the reference temperature, which is a model parameter defined by the analyst.</w:t>
             </w:r>
-            <w:bookmarkEnd w:id="152"/>
+            <w:bookmarkEnd w:id="154"/>
           </w:p>
         </w:tc>
         <w:tc>
@@ -4351,7 +4376,7 @@
           <w:iCs/>
         </w:rPr>
       </w:pPr>
-      <w:commentRangeStart w:id="153"/>
+      <w:commentRangeStart w:id="155"/>
       <w:r>
         <w:rPr>
           <w:i/>
@@ -4380,23 +4405,23 @@
         </w:rPr>
         <w:t>Given constant-stress thermal cycling (CFTC) data for a number of stress levels, the Lagoudas SMA constitutive model can be calibrated using local curve-fitting routines. However, this method still relies on many manual iterations to find smooth hardening coefficients (not shown above). In each subfigure above, the parameters found are displayed in the grey box in the lower-right corner.</w:t>
       </w:r>
-      <w:commentRangeEnd w:id="153"/>
+      <w:commentRangeEnd w:id="155"/>
       <w:r>
         <w:rPr>
           <w:rStyle w:val="CommentReference"/>
         </w:rPr>
-        <w:commentReference w:id="153"/>
-      </w:r>
-    </w:p>
-    <w:p>
-      <w:bookmarkStart w:id="154" w:name="_Hlk164411759"/>
+        <w:commentReference w:id="155"/>
+      </w:r>
+    </w:p>
+    <w:p>
+      <w:bookmarkStart w:id="156" w:name="_Hlk164411759"/>
       <w:r>
         <w:rPr>
           <w:highlight w:val="yellow"/>
         </w:rPr>
         <w:t>First, transformation temperatures for each tested stress level can be estimated via the tangent method or similar</w:t>
       </w:r>
-      <w:bookmarkEnd w:id="154"/>
+      <w:bookmarkEnd w:id="156"/>
       <w:r>
         <w:rPr>
           <w:highlight w:val="yellow"/>
@@ -4568,7 +4593,7 @@
       <w:r>
         <w:t>)</w:t>
       </w:r>
-      <w:del w:id="155" w:author="Walgren, Patrick" w:date="2024-06-04T19:40:00Z" w16du:dateUtc="2024-06-04T23:40:00Z">
+      <w:del w:id="157" w:author="Walgren, Patrick" w:date="2024-06-04T19:40:00Z" w16du:dateUtc="2024-06-04T23:40:00Z">
         <w:r>
           <w:delText xml:space="preserve">. </w:delText>
         </w:r>
@@ -4576,7 +4601,7 @@
           <w:delText xml:space="preserve"> </w:delText>
         </w:r>
       </w:del>
-      <w:ins w:id="156" w:author="Walgren, Patrick" w:date="2024-06-04T19:40:00Z" w16du:dateUtc="2024-06-04T23:40:00Z">
+      <w:ins w:id="158" w:author="Walgren, Patrick" w:date="2024-06-04T19:40:00Z" w16du:dateUtc="2024-06-04T23:40:00Z">
         <w:r>
           <w:t xml:space="preserve">. </w:t>
         </w:r>
@@ -4624,7 +4649,7 @@
       </w:r>
     </w:p>
     <w:p>
-      <w:bookmarkStart w:id="157" w:name="_Hlk164411773"/>
+      <w:bookmarkStart w:id="159" w:name="_Hlk164411773"/>
       <w:r>
         <w:rPr>
           <w:highlight w:val="yellow"/>
@@ -4634,7 +4659,7 @@
       <w:r>
         <w:t xml:space="preserve"> </w:t>
       </w:r>
-      <w:bookmarkEnd w:id="157"/>
+      <w:bookmarkEnd w:id="159"/>
       <w:r>
         <w:t xml:space="preserve">Austenite elastic modulus </w:t>
       </w:r>
@@ -4917,7 +4942,7 @@
           <w:rFonts w:eastAsiaTheme="minorEastAsia"/>
         </w:rPr>
       </w:pPr>
-      <w:bookmarkStart w:id="158" w:name="_Hlk164411827"/>
+      <w:bookmarkStart w:id="160" w:name="_Hlk164411827"/>
       <w:r>
         <w:rPr>
           <w:rFonts w:eastAsiaTheme="minorEastAsia"/>
@@ -4931,7 +4956,7 @@
         </w:rPr>
         <w:t xml:space="preserve"> </w:t>
       </w:r>
-      <w:bookmarkEnd w:id="158"/>
+      <w:bookmarkEnd w:id="160"/>
       <w:r>
         <w:rPr>
           <w:rFonts w:eastAsiaTheme="minorEastAsia"/>
@@ -5398,7 +5423,13 @@
             <w:rPr>
               <w:rFonts w:ascii="Cambria Math" w:hAnsi="Cambria Math"/>
             </w:rPr>
-            <m:t>[ε-</m:t>
+            <m:t>[</m:t>
+          </m:r>
+          <m:r>
+            <w:rPr>
+              <w:rFonts w:ascii="Cambria Math" w:hAnsi="Cambria Math"/>
+            </w:rPr>
+            <m:t>ε-</m:t>
           </m:r>
           <m:sSub>
             <m:sSubPr>
@@ -5448,71 +5479,91 @@
             <w:rPr>
               <w:rFonts w:ascii="Cambria Math" w:hAnsi="Cambria Math"/>
             </w:rPr>
-            <m:t>-α(</m:t>
+            <m:t>-α</m:t>
           </m:r>
-          <m:sSub>
-            <m:sSubPr>
+          <m:d>
+            <m:dPr>
               <m:ctrlPr>
                 <w:rPr>
                   <w:rFonts w:ascii="Cambria Math" w:hAnsi="Cambria Math"/>
                   <w:i/>
                 </w:rPr>
               </m:ctrlPr>
-            </m:sSubPr>
+            </m:dPr>
             <m:e>
+              <m:sSub>
+                <m:sSubPr>
+                  <m:ctrlPr>
+                    <w:rPr>
+                      <w:rFonts w:ascii="Cambria Math" w:hAnsi="Cambria Math"/>
+                      <w:i/>
+                    </w:rPr>
+                  </m:ctrlPr>
+                </m:sSubPr>
+                <m:e>
+                  <m:r>
+                    <w:rPr>
+                      <w:rFonts w:ascii="Cambria Math" w:hAnsi="Cambria Math"/>
+                    </w:rPr>
+                    <m:t>T</m:t>
+                  </m:r>
+                </m:e>
+                <m:sub>
+                  <m:r>
+                    <w:rPr>
+                      <w:rFonts w:ascii="Cambria Math" w:hAnsi="Cambria Math"/>
+                    </w:rPr>
+                    <m:t>3</m:t>
+                  </m:r>
+                </m:sub>
+              </m:sSub>
               <m:r>
                 <w:rPr>
                   <w:rFonts w:ascii="Cambria Math" w:hAnsi="Cambria Math"/>
                 </w:rPr>
-                <m:t>T</m:t>
+                <m:t>-</m:t>
               </m:r>
+              <m:sSub>
+                <m:sSubPr>
+                  <m:ctrlPr>
+                    <w:rPr>
+                      <w:rFonts w:ascii="Cambria Math" w:hAnsi="Cambria Math"/>
+                      <w:i/>
+                    </w:rPr>
+                  </m:ctrlPr>
+                </m:sSubPr>
+                <m:e>
+                  <m:r>
+                    <w:rPr>
+                      <w:rFonts w:ascii="Cambria Math" w:hAnsi="Cambria Math"/>
+                    </w:rPr>
+                    <m:t>T</m:t>
+                  </m:r>
+                </m:e>
+                <m:sub>
+                  <m:r>
+                    <w:rPr>
+                      <w:rFonts w:ascii="Cambria Math" w:hAnsi="Cambria Math"/>
+                    </w:rPr>
+                    <m:t>ref</m:t>
+                  </m:r>
+                </m:sub>
+              </m:sSub>
             </m:e>
-            <m:sub>
-              <m:r>
-                <w:rPr>
-                  <w:rFonts w:ascii="Cambria Math" w:hAnsi="Cambria Math"/>
-                </w:rPr>
-                <m:t>3</m:t>
-              </m:r>
-            </m:sub>
-          </m:sSub>
+          </m:d>
+          <m:r>
+            <w:ins w:id="161" w:author="Walgren, Patrick" w:date="2024-06-05T08:22:00Z" w16du:dateUtc="2024-06-05T12:22:00Z">
+              <w:rPr>
+                <w:rFonts w:ascii="Cambria Math" w:hAnsi="Cambria Math"/>
+              </w:rPr>
+              <m:t>]</m:t>
+            </w:ins>
+          </m:r>
           <m:r>
             <w:rPr>
               <w:rFonts w:ascii="Cambria Math" w:hAnsi="Cambria Math"/>
             </w:rPr>
-            <m:t>-</m:t>
-          </m:r>
-          <m:sSub>
-            <m:sSubPr>
-              <m:ctrlPr>
-                <w:rPr>
-                  <w:rFonts w:ascii="Cambria Math" w:hAnsi="Cambria Math"/>
-                  <w:i/>
-                </w:rPr>
-              </m:ctrlPr>
-            </m:sSubPr>
-            <m:e>
-              <m:r>
-                <w:rPr>
-                  <w:rFonts w:ascii="Cambria Math" w:hAnsi="Cambria Math"/>
-                </w:rPr>
-                <m:t>T</m:t>
-              </m:r>
-            </m:e>
-            <m:sub>
-              <m:r>
-                <w:rPr>
-                  <w:rFonts w:ascii="Cambria Math" w:hAnsi="Cambria Math"/>
-                </w:rPr>
-                <m:t>ref</m:t>
-              </m:r>
-            </m:sub>
-          </m:sSub>
-          <m:r>
-            <w:rPr>
-              <w:rFonts w:ascii="Cambria Math" w:hAnsi="Cambria Math"/>
-            </w:rPr>
-            <m:t>).</m:t>
+            <m:t>.</m:t>
           </m:r>
         </m:oMath>
       </m:oMathPara>
@@ -5523,19 +5574,19 @@
           <w:rFonts w:eastAsiaTheme="minorEastAsia"/>
         </w:rPr>
       </w:pPr>
-      <w:commentRangeStart w:id="159"/>
+      <w:commentRangeStart w:id="162"/>
       <w:r>
         <w:rPr>
           <w:rFonts w:eastAsiaTheme="minorEastAsia"/>
         </w:rPr>
         <w:t>where</w:t>
       </w:r>
-      <w:commentRangeEnd w:id="159"/>
+      <w:commentRangeEnd w:id="162"/>
       <w:r>
         <w:rPr>
           <w:rStyle w:val="CommentReference"/>
         </w:rPr>
-        <w:commentReference w:id="159"/>
+        <w:commentReference w:id="162"/>
       </w:r>
     </w:p>
     <w:p>
@@ -6039,7 +6090,7 @@
           <w:iCs/>
         </w:rPr>
       </w:pPr>
-      <w:bookmarkStart w:id="160" w:name="_Hlk164411840"/>
+      <w:bookmarkStart w:id="163" w:name="_Hlk164411840"/>
       <w:r>
         <w:rPr>
           <w:rFonts w:eastAsiaTheme="minorEastAsia"/>
@@ -6047,7 +6098,7 @@
         </w:rPr>
         <w:t>Both of these approaches to calculate the remaining thermoelastic properties and transformation strain properties may introduce modeling errors.</w:t>
       </w:r>
-      <w:bookmarkEnd w:id="160"/>
+      <w:bookmarkEnd w:id="163"/>
       <w:r>
         <w:rPr>
           <w:rFonts w:eastAsiaTheme="minorEastAsia"/>
@@ -6333,14 +6384,14 @@
           <w:iCs/>
         </w:rPr>
       </w:pPr>
-      <w:bookmarkStart w:id="161" w:name="_Hlk164411857"/>
+      <w:bookmarkStart w:id="164" w:name="_Hlk164411857"/>
       <w:r>
         <w:rPr>
           <w:highlight w:val="yellow"/>
         </w:rPr>
         <w:t>At this point, all material properties are estimated; to fully capture the true strain-temperature response, iterative calibration of each smooth hardening coefficient is necessary until a satisfactory fit is accomplished.</w:t>
       </w:r>
-      <w:bookmarkEnd w:id="161"/>
+      <w:bookmarkEnd w:id="164"/>
       <w:r>
         <w:t xml:space="preserve"> However, due to the interdependencies highlighted earlier, each change of </w:t>
       </w:r>
@@ -8456,12 +8507,12 @@
       <w:r>
         <w:t>. SMA-REACT aims to reduce the barrier between materials scientists and engineers, and will hopefully enable more widespread adoption of shape memory alloys in engineering applications</w:t>
       </w:r>
-      <w:del w:id="162" w:author="Walgren, Patrick" w:date="2024-06-04T19:40:00Z" w16du:dateUtc="2024-06-04T23:40:00Z">
+      <w:del w:id="165" w:author="Walgren, Patrick" w:date="2024-06-04T19:40:00Z" w16du:dateUtc="2024-06-04T23:40:00Z">
         <w:r>
           <w:delText xml:space="preserve">.  </w:delText>
         </w:r>
       </w:del>
-      <w:ins w:id="163" w:author="Walgren, Patrick" w:date="2024-06-04T19:40:00Z" w16du:dateUtc="2024-06-04T23:40:00Z">
+      <w:ins w:id="166" w:author="Walgren, Patrick" w:date="2024-06-04T19:40:00Z" w16du:dateUtc="2024-06-04T23:40:00Z">
         <w:r>
           <w:t xml:space="preserve">. </w:t>
         </w:r>
@@ -9575,7 +9626,7 @@
       </w:r>
     </w:p>
   </w:comment>
-  <w:comment w:id="149" w:author="Walgren, Patrick" w:date="2024-04-19T08:44:00Z" w:initials="PW">
+  <w:comment w:id="143" w:author="Walgren, Patrick" w:date="2024-06-05T08:17:00Z" w:initials="PW">
     <w:p>
       <w:pPr>
         <w:pStyle w:val="CommentText"/>
@@ -9587,6 +9638,51 @@
         <w:annotationRef/>
       </w:r>
       <w:r>
+        <w:t xml:space="preserve">The problem with this section is that we’re jumping between experimental and model calibration. What is the point of this section? Is it a primer on SMAs? Is it to describe how you need numerical optimization to calibration? </w:t>
+      </w:r>
+    </w:p>
+  </w:comment>
+  <w:comment w:id="144" w:author="Walgren, Patrick" w:date="2024-06-05T08:13:00Z" w:initials="PW">
+    <w:p>
+      <w:pPr>
+        <w:pStyle w:val="CommentText"/>
+      </w:pPr>
+      <w:r>
+        <w:rPr>
+          <w:rStyle w:val="CommentReference"/>
+        </w:rPr>
+        <w:annotationRef/>
+      </w:r>
+      <w:r>
+        <w:t>We haven’t talked about transformation at all… do we need to include an SMA primer? Who is our audience?</w:t>
+      </w:r>
+    </w:p>
+    <w:p>
+      <w:pPr>
+        <w:pStyle w:val="CommentText"/>
+      </w:pPr>
+    </w:p>
+    <w:p>
+      <w:pPr>
+        <w:pStyle w:val="CommentText"/>
+      </w:pPr>
+      <w:r>
+        <w:t>We need to include a paragraph or a few sentences in the thesis paragraph specifically outlining our audience.</w:t>
+      </w:r>
+    </w:p>
+  </w:comment>
+  <w:comment w:id="151" w:author="Walgren, Patrick" w:date="2024-04-19T08:44:00Z" w:initials="PW">
+    <w:p>
+      <w:pPr>
+        <w:pStyle w:val="CommentText"/>
+      </w:pPr>
+      <w:r>
+        <w:rPr>
+          <w:rStyle w:val="CommentReference"/>
+        </w:rPr>
+        <w:annotationRef/>
+      </w:r>
+      <w:r>
         <w:rPr>
           <w:color w:val="FF0000"/>
         </w:rPr>
@@ -9600,7 +9696,7 @@
       </w:r>
     </w:p>
   </w:comment>
-  <w:comment w:id="150" w:author="Walgren, Patrick" w:date="2024-04-19T08:48:00Z" w:initials="PW">
+  <w:comment w:id="152" w:author="Walgren, Patrick" w:date="2024-04-19T08:48:00Z" w:initials="PW">
     <w:p>
       <w:pPr>
         <w:pStyle w:val="CommentText"/>
@@ -9616,7 +9712,7 @@
       </w:r>
     </w:p>
   </w:comment>
-  <w:comment w:id="153" w:author="Walgren, Patrick" w:date="2024-05-14T20:29:00Z" w:initials="PW">
+  <w:comment w:id="155" w:author="Walgren, Patrick" w:date="2024-05-14T20:29:00Z" w:initials="PW">
     <w:p>
       <w:pPr>
         <w:pStyle w:val="CommentText"/>
@@ -9632,7 +9728,7 @@
       </w:r>
     </w:p>
   </w:comment>
-  <w:comment w:id="159" w:author="Walgren, Patrick" w:date="2024-04-17T11:04:00Z" w:initials="WP">
+  <w:comment w:id="162" w:author="Walgren, Patrick" w:date="2024-04-17T11:04:00Z" w:initials="WP">
     <w:p>
       <w:pPr>
         <w:pStyle w:val="CommentText"/>
@@ -9668,6 +9764,8 @@
   <w15:commentEx w15:paraId="38159A1F" w15:done="0"/>
   <w15:commentEx w15:paraId="77014655" w15:done="0"/>
   <w15:commentEx w15:paraId="3F216EB8" w15:paraIdParent="77014655" w15:done="0"/>
+  <w15:commentEx w15:paraId="6D949FB6" w15:done="0"/>
+  <w15:commentEx w15:paraId="7375CB63" w15:done="0"/>
   <w15:commentEx w15:paraId="2DDAC160" w15:done="0"/>
   <w15:commentEx w15:paraId="56106C16" w15:done="0"/>
   <w15:commentEx w15:paraId="6E3B28C2" w15:done="0"/>
@@ -9692,6 +9790,8 @@
   <w16cex:commentExtensible w16cex:durableId="54D6C268" w16cex:dateUtc="2024-06-05T00:22:00Z"/>
   <w16cex:commentExtensible w16cex:durableId="432DD4CD" w16cex:dateUtc="2024-04-15T12:50:00Z"/>
   <w16cex:commentExtensible w16cex:durableId="517CBFA8" w16cex:dateUtc="2024-04-15T12:56:00Z"/>
+  <w16cex:commentExtensible w16cex:durableId="4BEEE851" w16cex:dateUtc="2024-06-05T12:17:00Z"/>
+  <w16cex:commentExtensible w16cex:durableId="2ABDD0B2" w16cex:dateUtc="2024-06-05T12:13:00Z"/>
   <w16cex:commentExtensible w16cex:durableId="2FE5B350" w16cex:dateUtc="2024-04-19T12:44:00Z"/>
   <w16cex:commentExtensible w16cex:durableId="45B2F774" w16cex:dateUtc="2024-04-19T12:48:00Z"/>
   <w16cex:commentExtensible w16cex:durableId="6BE3C068" w16cex:dateUtc="2024-05-15T00:29:00Z"/>
@@ -9716,6 +9816,8 @@
   <w16cid:commentId w16cid:paraId="38159A1F" w16cid:durableId="54D6C268"/>
   <w16cid:commentId w16cid:paraId="77014655" w16cid:durableId="432DD4CD"/>
   <w16cid:commentId w16cid:paraId="3F216EB8" w16cid:durableId="517CBFA8"/>
+  <w16cid:commentId w16cid:paraId="6D949FB6" w16cid:durableId="4BEEE851"/>
+  <w16cid:commentId w16cid:paraId="7375CB63" w16cid:durableId="2ABDD0B2"/>
   <w16cid:commentId w16cid:paraId="2DDAC160" w16cid:durableId="2FE5B350"/>
   <w16cid:commentId w16cid:paraId="56106C16" w16cid:durableId="45B2F774"/>
   <w16cid:commentId w16cid:paraId="6E3B28C2" w16cid:durableId="6BE3C068"/>
@@ -10720,6 +10822,7 @@
   <w:style w:type="character" w:default="1" w:styleId="DefaultParagraphFont">
     <w:name w:val="Default Paragraph Font"/>
     <w:uiPriority w:val="1"/>
+    <w:semiHidden/>
     <w:unhideWhenUsed/>
   </w:style>
   <w:style w:type="table" w:default="1" w:styleId="TableNormal">

</xml_diff>